<commit_message>
Little Changes to Report
</commit_message>
<xml_diff>
--- a/Test_Plan.docx
+++ b/Test_Plan.docx
@@ -1,6 +1,6 @@
 
 <file path=word/document.xml><?xml version="1.0" encoding="utf-8"?>
-<w:document xmlns:wpc="http://schemas.microsoft.com/office/word/2010/wordprocessingCanvas" xmlns:cx="http://schemas.microsoft.com/office/drawing/2014/chartex" xmlns:cx1="http://schemas.microsoft.com/office/drawing/2015/9/8/chartex" xmlns:cx2="http://schemas.microsoft.com/office/drawing/2015/10/21/chartex" xmlns:cx3="http://schemas.microsoft.com/office/drawing/2016/5/9/chartex" xmlns:cx4="http://schemas.microsoft.com/office/drawing/2016/5/10/chartex" xmlns:cx5="http://schemas.microsoft.com/office/drawing/2016/5/11/chartex" xmlns:cx6="http://schemas.microsoft.com/office/drawing/2016/5/12/chartex" xmlns:cx7="http://schemas.microsoft.com/office/drawing/2016/5/13/chartex" xmlns:cx8="http://schemas.microsoft.com/office/drawing/2016/5/14/chartex" xmlns:mc="http://schemas.openxmlformats.org/markup-compatibility/2006" xmlns:aink="http://schemas.microsoft.com/office/drawing/2016/ink" xmlns:am3d="http://schemas.microsoft.com/office/drawing/2017/model3d" xmlns:o="urn:schemas-microsoft-com:office:office" xmlns:r="http://schemas.openxmlformats.org/officeDocument/2006/relationships" xmlns:m="http://schemas.openxmlformats.org/officeDocument/2006/math" xmlns:v="urn:schemas-microsoft-com:vml" xmlns:wp14="http://schemas.microsoft.com/office/word/2010/wordprocessingDrawing" xmlns:wp="http://schemas.openxmlformats.org/drawingml/2006/wordprocessingDrawing" xmlns:w10="urn:schemas-microsoft-com:office:word" xmlns:w="http://schemas.openxmlformats.org/wordprocessingml/2006/main" xmlns:w14="http://schemas.microsoft.com/office/word/2010/wordml" xmlns:w15="http://schemas.microsoft.com/office/word/2012/wordml" xmlns:w16cex="http://schemas.microsoft.com/office/word/2018/wordml/cex" xmlns:w16cid="http://schemas.microsoft.com/office/word/2016/wordml/cid" xmlns:w16="http://schemas.microsoft.com/office/word/2018/wordml" xmlns:w16sdtdh="http://schemas.microsoft.com/office/word/2020/wordml/sdtdatahash" xmlns:w16se="http://schemas.microsoft.com/office/word/2015/wordml/symex" xmlns:wpg="http://schemas.microsoft.com/office/word/2010/wordprocessingGroup" xmlns:wpi="http://schemas.microsoft.com/office/word/2010/wordprocessingInk" xmlns:wne="http://schemas.microsoft.com/office/word/2006/wordml" xmlns:wps="http://schemas.microsoft.com/office/word/2010/wordprocessingShape" mc:Ignorable="w14 w15 w16se w16cid w16 w16cex w16sdtdh wp14">
+<w:document xmlns:wpc="http://schemas.microsoft.com/office/word/2010/wordprocessingCanvas" xmlns:cx="http://schemas.microsoft.com/office/drawing/2014/chartex" xmlns:cx1="http://schemas.microsoft.com/office/drawing/2015/9/8/chartex" xmlns:cx2="http://schemas.microsoft.com/office/drawing/2015/10/21/chartex" xmlns:cx3="http://schemas.microsoft.com/office/drawing/2016/5/9/chartex" xmlns:cx4="http://schemas.microsoft.com/office/drawing/2016/5/10/chartex" xmlns:cx5="http://schemas.microsoft.com/office/drawing/2016/5/11/chartex" xmlns:cx6="http://schemas.microsoft.com/office/drawing/2016/5/12/chartex" xmlns:cx7="http://schemas.microsoft.com/office/drawing/2016/5/13/chartex" xmlns:cx8="http://schemas.microsoft.com/office/drawing/2016/5/14/chartex" xmlns:mc="http://schemas.openxmlformats.org/markup-compatibility/2006" xmlns:aink="http://schemas.microsoft.com/office/drawing/2016/ink" xmlns:am3d="http://schemas.microsoft.com/office/drawing/2017/model3d" xmlns:o="urn:schemas-microsoft-com:office:office" xmlns:oel="http://schemas.microsoft.com/office/2019/extlst" xmlns:r="http://schemas.openxmlformats.org/officeDocument/2006/relationships" xmlns:m="http://schemas.openxmlformats.org/officeDocument/2006/math" xmlns:v="urn:schemas-microsoft-com:vml" xmlns:wp14="http://schemas.microsoft.com/office/word/2010/wordprocessingDrawing" xmlns:wp="http://schemas.openxmlformats.org/drawingml/2006/wordprocessingDrawing" xmlns:w10="urn:schemas-microsoft-com:office:word" xmlns:w="http://schemas.openxmlformats.org/wordprocessingml/2006/main" xmlns:w14="http://schemas.microsoft.com/office/word/2010/wordml" xmlns:w15="http://schemas.microsoft.com/office/word/2012/wordml" xmlns:w16cex="http://schemas.microsoft.com/office/word/2018/wordml/cex" xmlns:w16cid="http://schemas.microsoft.com/office/word/2016/wordml/cid" xmlns:w16="http://schemas.microsoft.com/office/word/2018/wordml" xmlns:w16du="http://schemas.microsoft.com/office/word/2023/wordml/word16du" xmlns:w16sdtdh="http://schemas.microsoft.com/office/word/2020/wordml/sdtdatahash" xmlns:w16sdtfl="http://schemas.microsoft.com/office/word/2024/wordml/sdtformatlock" xmlns:w16se="http://schemas.microsoft.com/office/word/2015/wordml/symex" xmlns:wpg="http://schemas.microsoft.com/office/word/2010/wordprocessingGroup" xmlns:wpi="http://schemas.microsoft.com/office/word/2010/wordprocessingInk" xmlns:wne="http://schemas.microsoft.com/office/word/2006/wordml" xmlns:wps="http://schemas.microsoft.com/office/word/2010/wordprocessingShape" mc:Ignorable="w14 w15 w16se w16cid w16 w16cex w16sdtdh w16sdtfl w16du wp14">
   <w:body>
     <w:p>
       <w:pPr>
@@ -793,8 +793,18 @@
                 <w:sz w:val="24"/>
                 <w:szCs w:val="24"/>
               </w:rPr>
-              <w:t>Edmund Chan Chee An</w:t>
+              <w:t xml:space="preserve">Edmund Chan Chee </w:t>
             </w:r>
+            <w:proofErr w:type="gramStart"/>
+            <w:r>
+              <w:rPr>
+                <w:rFonts w:ascii="Times New Roman" w:hAnsi="Times New Roman" w:cs="Times New Roman"/>
+                <w:sz w:val="24"/>
+                <w:szCs w:val="24"/>
+              </w:rPr>
+              <w:t>An</w:t>
+            </w:r>
+            <w:proofErr w:type="gramEnd"/>
           </w:p>
         </w:tc>
         <w:tc>
@@ -3737,7 +3747,31 @@
           <w:sz w:val="24"/>
           <w:szCs w:val="24"/>
         </w:rPr>
-        <w:t>(FR1 – FR11) by identifying and addressing defects early in the development cycle. The testing objective are :</w:t>
+        <w:t xml:space="preserve">(FR1 – FR11) by identifying and addressing defects early in the development cycle. The testing </w:t>
+      </w:r>
+      <w:r>
+        <w:rPr>
+          <w:rFonts w:ascii="Times New Roman" w:hAnsi="Times New Roman" w:cs="Times New Roman"/>
+          <w:sz w:val="24"/>
+          <w:szCs w:val="24"/>
+        </w:rPr>
+        <w:t>objectives</w:t>
+      </w:r>
+      <w:r>
+        <w:rPr>
+          <w:rFonts w:ascii="Times New Roman" w:hAnsi="Times New Roman" w:cs="Times New Roman"/>
+          <w:sz w:val="24"/>
+          <w:szCs w:val="24"/>
+        </w:rPr>
+        <w:t xml:space="preserve"> </w:t>
+      </w:r>
+      <w:r>
+        <w:rPr>
+          <w:rFonts w:ascii="Times New Roman" w:hAnsi="Times New Roman" w:cs="Times New Roman"/>
+          <w:sz w:val="24"/>
+          <w:szCs w:val="24"/>
+        </w:rPr>
+        <w:t>are:</w:t>
       </w:r>
     </w:p>
     <w:p>
@@ -3830,7 +3864,31 @@
           <w:sz w:val="24"/>
           <w:szCs w:val="24"/>
         </w:rPr>
-        <w:t>Provide a reliability, quality and stability of the module before integration with other systems</w:t>
+        <w:t>Determine the</w:t>
+      </w:r>
+      <w:r>
+        <w:rPr>
+          <w:rFonts w:ascii="Times New Roman" w:hAnsi="Times New Roman" w:cs="Times New Roman"/>
+          <w:sz w:val="24"/>
+          <w:szCs w:val="24"/>
+        </w:rPr>
+        <w:t xml:space="preserve"> </w:t>
+      </w:r>
+      <w:r>
+        <w:rPr>
+          <w:rFonts w:ascii="Times New Roman" w:hAnsi="Times New Roman" w:cs="Times New Roman"/>
+          <w:sz w:val="24"/>
+          <w:szCs w:val="24"/>
+        </w:rPr>
+        <w:t>reliability</w:t>
+      </w:r>
+      <w:r>
+        <w:rPr>
+          <w:rFonts w:ascii="Times New Roman" w:hAnsi="Times New Roman" w:cs="Times New Roman"/>
+          <w:sz w:val="24"/>
+          <w:szCs w:val="24"/>
+        </w:rPr>
+        <w:t>, quality and stability of the module before integration with other systems</w:t>
       </w:r>
       <w:r>
         <w:rPr>
@@ -3861,7 +3919,23 @@
           <w:sz w:val="24"/>
           <w:szCs w:val="24"/>
         </w:rPr>
-        <w:t>Ensuring the implemented system align with user requirement including distance-based fare rates, passenger-type discounts, time/date surcharges and payment method adjustments</w:t>
+        <w:t xml:space="preserve">Ensuring the implemented system </w:t>
+      </w:r>
+      <w:r>
+        <w:rPr>
+          <w:rFonts w:ascii="Times New Roman" w:hAnsi="Times New Roman" w:cs="Times New Roman"/>
+          <w:sz w:val="24"/>
+          <w:szCs w:val="24"/>
+        </w:rPr>
+        <w:t>aligns</w:t>
+      </w:r>
+      <w:r>
+        <w:rPr>
+          <w:rFonts w:ascii="Times New Roman" w:hAnsi="Times New Roman" w:cs="Times New Roman"/>
+          <w:sz w:val="24"/>
+          <w:szCs w:val="24"/>
+        </w:rPr>
+        <w:t xml:space="preserve"> with user requirement including distance-based fare rates, passenger-type discounts, time/date surcharges and payment method adjustments</w:t>
       </w:r>
       <w:r>
         <w:rPr>
@@ -4034,7 +4108,15 @@
           <w:sz w:val="24"/>
           <w:szCs w:val="24"/>
         </w:rPr>
-        <w:t xml:space="preserve"> will be tested to ensure correctness of output. Unit testing will be applying these test design technique</w:t>
+        <w:t xml:space="preserve"> will be tested to ensure correctness of output. Unit testing will be applying these test design </w:t>
+      </w:r>
+      <w:r>
+        <w:rPr>
+          <w:rFonts w:ascii="Times New Roman" w:hAnsi="Times New Roman" w:cs="Times New Roman"/>
+          <w:sz w:val="24"/>
+          <w:szCs w:val="24"/>
+        </w:rPr>
+        <w:t>techniques</w:t>
       </w:r>
     </w:p>
     <w:p>
@@ -4107,8 +4189,36 @@
           <w:sz w:val="24"/>
           <w:szCs w:val="24"/>
         </w:rPr>
-        <w:t>Test Doubles (stub and mocks) using Mockito to simulate external dependencies such as routeInfo and applyDiscountSurcharge</w:t>
-      </w:r>
+        <w:t xml:space="preserve">Test Doubles (stub and mocks) using Mockito to simulate external dependencies such as </w:t>
+      </w:r>
+      <w:proofErr w:type="spellStart"/>
+      <w:r>
+        <w:rPr>
+          <w:rFonts w:ascii="Times New Roman" w:hAnsi="Times New Roman" w:cs="Times New Roman"/>
+          <w:sz w:val="24"/>
+          <w:szCs w:val="24"/>
+        </w:rPr>
+        <w:t>routeInfo</w:t>
+      </w:r>
+      <w:proofErr w:type="spellEnd"/>
+      <w:r>
+        <w:rPr>
+          <w:rFonts w:ascii="Times New Roman" w:hAnsi="Times New Roman" w:cs="Times New Roman"/>
+          <w:sz w:val="24"/>
+          <w:szCs w:val="24"/>
+        </w:rPr>
+        <w:t xml:space="preserve"> and </w:t>
+      </w:r>
+      <w:proofErr w:type="spellStart"/>
+      <w:r>
+        <w:rPr>
+          <w:rFonts w:ascii="Times New Roman" w:hAnsi="Times New Roman" w:cs="Times New Roman"/>
+          <w:sz w:val="24"/>
+          <w:szCs w:val="24"/>
+        </w:rPr>
+        <w:t>applyDiscountSurcharge</w:t>
+      </w:r>
+      <w:proofErr w:type="spellEnd"/>
     </w:p>
     <w:p>
       <w:pPr>
@@ -4131,23 +4241,73 @@
           <w:sz w:val="24"/>
           <w:szCs w:val="24"/>
         </w:rPr>
-        <w:t>Parameterized tests with JunitParams to cover multiple inpus scenarios</w:t>
-      </w:r>
-    </w:p>
-    <w:p>
-      <w:pPr>
-        <w:spacing w:line="360" w:lineRule="auto"/>
-        <w:jc w:val="both"/>
-        <w:rPr>
-          <w:rFonts w:ascii="Times New Roman" w:hAnsi="Times New Roman" w:cs="Times New Roman"/>
-          <w:sz w:val="24"/>
-          <w:szCs w:val="24"/>
-        </w:rPr>
-      </w:pPr>
-    </w:p>
-    <w:p>
-      <w:pPr>
-        <w:spacing w:line="360" w:lineRule="auto"/>
+        <w:t xml:space="preserve">Parameterized tests with </w:t>
+      </w:r>
+      <w:proofErr w:type="spellStart"/>
+      <w:r>
+        <w:rPr>
+          <w:rFonts w:ascii="Times New Roman" w:hAnsi="Times New Roman" w:cs="Times New Roman"/>
+          <w:sz w:val="24"/>
+          <w:szCs w:val="24"/>
+        </w:rPr>
+        <w:t>JunitParams</w:t>
+      </w:r>
+      <w:proofErr w:type="spellEnd"/>
+      <w:r>
+        <w:rPr>
+          <w:rFonts w:ascii="Times New Roman" w:hAnsi="Times New Roman" w:cs="Times New Roman"/>
+          <w:sz w:val="24"/>
+          <w:szCs w:val="24"/>
+        </w:rPr>
+        <w:t xml:space="preserve"> to cover multiple </w:t>
+      </w:r>
+      <w:proofErr w:type="gramStart"/>
+      <w:r>
+        <w:rPr>
+          <w:rFonts w:ascii="Times New Roman" w:hAnsi="Times New Roman" w:cs="Times New Roman"/>
+          <w:sz w:val="24"/>
+          <w:szCs w:val="24"/>
+        </w:rPr>
+        <w:t>inpu</w:t>
+      </w:r>
+      <w:r>
+        <w:rPr>
+          <w:rFonts w:ascii="Times New Roman" w:hAnsi="Times New Roman" w:cs="Times New Roman"/>
+          <w:sz w:val="24"/>
+          <w:szCs w:val="24"/>
+        </w:rPr>
+        <w:t>t</w:t>
+      </w:r>
+      <w:r>
+        <w:rPr>
+          <w:rFonts w:ascii="Times New Roman" w:hAnsi="Times New Roman" w:cs="Times New Roman"/>
+          <w:sz w:val="24"/>
+          <w:szCs w:val="24"/>
+        </w:rPr>
+        <w:t>s</w:t>
+      </w:r>
+      <w:proofErr w:type="gramEnd"/>
+      <w:r>
+        <w:rPr>
+          <w:rFonts w:ascii="Times New Roman" w:hAnsi="Times New Roman" w:cs="Times New Roman"/>
+          <w:sz w:val="24"/>
+          <w:szCs w:val="24"/>
+        </w:rPr>
+        <w:t xml:space="preserve"> scenarios</w:t>
+      </w:r>
+    </w:p>
+    <w:p>
+      <w:pPr>
+        <w:jc w:val="both"/>
+        <w:rPr>
+          <w:rFonts w:ascii="Times New Roman" w:hAnsi="Times New Roman" w:cs="Times New Roman"/>
+          <w:sz w:val="24"/>
+          <w:szCs w:val="24"/>
+        </w:rPr>
+      </w:pPr>
+    </w:p>
+    <w:p>
+      <w:pPr>
         <w:jc w:val="both"/>
         <w:rPr>
           <w:rFonts w:ascii="Times New Roman" w:hAnsi="Times New Roman" w:cs="Times New Roman"/>
@@ -4157,6 +4317,17 @@
           <w:szCs w:val="24"/>
         </w:rPr>
       </w:pPr>
+    </w:p>
+    <w:p>
+      <w:pPr>
+        <w:spacing w:line="360" w:lineRule="auto"/>
+        <w:jc w:val="both"/>
+        <w:rPr>
+          <w:rFonts w:ascii="Times New Roman" w:hAnsi="Times New Roman" w:cs="Times New Roman"/>
+          <w:sz w:val="24"/>
+          <w:szCs w:val="24"/>
+        </w:rPr>
+      </w:pPr>
       <w:r>
         <w:rPr>
           <w:rFonts w:ascii="Times New Roman" w:hAnsi="Times New Roman" w:cs="Times New Roman"/>
@@ -4165,7 +4336,7 @@
           <w:sz w:val="24"/>
           <w:szCs w:val="24"/>
         </w:rPr>
-        <w:t>Integration Testing</w:t>
+        <w:t>Unit Testing</w:t>
       </w:r>
     </w:p>
     <w:p>
@@ -4185,43 +4356,12 @@
           <w:szCs w:val="24"/>
         </w:rPr>
         <w:tab/>
-        <w:t xml:space="preserve">Integration Testing will be focus on verifying interaction between related modules such as </w:t>
-      </w:r>
-      <w:r>
-        <w:rPr>
-          <w:rFonts w:ascii="Times New Roman" w:hAnsi="Times New Roman" w:cs="Times New Roman"/>
-          <w:sz w:val="24"/>
-          <w:szCs w:val="24"/>
-        </w:rPr>
-        <w:t>Booking.java, CalculateFareIntegration.java, GuestFile.java and UserFile.java</w:t>
-      </w:r>
-      <w:r>
-        <w:rPr>
-          <w:rFonts w:ascii="Times New Roman" w:hAnsi="Times New Roman" w:cs="Times New Roman"/>
-          <w:sz w:val="24"/>
-          <w:szCs w:val="24"/>
-        </w:rPr>
-        <w:t xml:space="preserve">. Integration test will ensure that combined outputs match expected results when modules </w:t>
-      </w:r>
-      <w:r>
-        <w:rPr>
-          <w:rFonts w:ascii="Times New Roman" w:hAnsi="Times New Roman" w:cs="Times New Roman"/>
-          <w:sz w:val="24"/>
-          <w:szCs w:val="24"/>
-        </w:rPr>
-        <w:t>interact</w:t>
-      </w:r>
-      <w:r>
-        <w:rPr>
-          <w:rFonts w:ascii="Times New Roman" w:hAnsi="Times New Roman" w:cs="Times New Roman"/>
-          <w:sz w:val="24"/>
-          <w:szCs w:val="24"/>
-        </w:rPr>
-        <w:t>.</w:t>
-      </w:r>
-    </w:p>
-    <w:p>
-      <w:pPr>
+        <w:t>Unit testing will be focus on verifying the small and isolated parts of an application call “Units” like function, method, and class. Modules such as Booking.java. CalculateFare.java, FareAdjustment.java, FileFunctionality.java, GuestFile.java, RouteInfo.java and UserFile.java will be tested.</w:t>
+      </w:r>
+    </w:p>
+    <w:p>
+      <w:pPr>
+        <w:spacing w:line="360" w:lineRule="auto"/>
         <w:jc w:val="both"/>
         <w:rPr>
           <w:rFonts w:ascii="Times New Roman" w:hAnsi="Times New Roman" w:cs="Times New Roman"/>
@@ -4238,19 +4378,21 @@
         <w:jc w:val="both"/>
         <w:rPr>
           <w:rFonts w:ascii="Times New Roman" w:hAnsi="Times New Roman" w:cs="Times New Roman"/>
-          <w:sz w:val="24"/>
-          <w:szCs w:val="24"/>
-        </w:rPr>
-      </w:pPr>
-      <w:r>
-        <w:rPr>
-          <w:rFonts w:ascii="Times New Roman" w:hAnsi="Times New Roman" w:cs="Times New Roman"/>
           <w:b/>
           <w:bCs/>
           <w:sz w:val="24"/>
           <w:szCs w:val="24"/>
         </w:rPr>
-        <w:t>Unit Testing</w:t>
+      </w:pPr>
+      <w:r>
+        <w:rPr>
+          <w:rFonts w:ascii="Times New Roman" w:hAnsi="Times New Roman" w:cs="Times New Roman"/>
+          <w:b/>
+          <w:bCs/>
+          <w:sz w:val="24"/>
+          <w:szCs w:val="24"/>
+        </w:rPr>
+        <w:t>Integration Testing</w:t>
       </w:r>
     </w:p>
     <w:p>
@@ -4270,15 +4412,103 @@
           <w:szCs w:val="24"/>
         </w:rPr>
         <w:tab/>
-        <w:t>Unit testing will be focus on verifying the small and isolated parts of an application call “Units” like function, method, and class. Modules such as Booking.java. CalculateFare.java, FareAdjustment.java, FileFunctionality.java, GuestFile.java, RouteInfo.java and UserFile.java</w:t>
-      </w:r>
-      <w:r>
-        <w:rPr>
-          <w:rFonts w:ascii="Times New Roman" w:hAnsi="Times New Roman" w:cs="Times New Roman"/>
-          <w:sz w:val="24"/>
-          <w:szCs w:val="24"/>
-        </w:rPr>
-        <w:t xml:space="preserve"> will be tested.</w:t>
+        <w:t xml:space="preserve">Integration Testing </w:t>
+      </w:r>
+      <w:r>
+        <w:rPr>
+          <w:rFonts w:ascii="Times New Roman" w:hAnsi="Times New Roman" w:cs="Times New Roman"/>
+          <w:sz w:val="24"/>
+          <w:szCs w:val="24"/>
+        </w:rPr>
+        <w:t>will</w:t>
+      </w:r>
+      <w:r>
+        <w:rPr>
+          <w:rFonts w:ascii="Times New Roman" w:hAnsi="Times New Roman" w:cs="Times New Roman"/>
+          <w:sz w:val="24"/>
+          <w:szCs w:val="24"/>
+        </w:rPr>
+        <w:t xml:space="preserve"> focus on verifying interaction between related modules such as </w:t>
+      </w:r>
+      <w:r>
+        <w:rPr>
+          <w:rFonts w:ascii="Times New Roman" w:hAnsi="Times New Roman" w:cs="Times New Roman"/>
+          <w:sz w:val="24"/>
+          <w:szCs w:val="24"/>
+        </w:rPr>
+        <w:t>Booking.java, CalculateFareIntegration.java</w:t>
+      </w:r>
+      <w:r>
+        <w:rPr>
+          <w:rFonts w:ascii="Times New Roman" w:hAnsi="Times New Roman" w:cs="Times New Roman"/>
+          <w:sz w:val="24"/>
+          <w:szCs w:val="24"/>
+        </w:rPr>
+        <w:t>, RouteInfo.java</w:t>
+      </w:r>
+      <w:r>
+        <w:rPr>
+          <w:rFonts w:ascii="Times New Roman" w:hAnsi="Times New Roman" w:cs="Times New Roman"/>
+          <w:sz w:val="24"/>
+          <w:szCs w:val="24"/>
+        </w:rPr>
+        <w:t>, GuestFile.java and UserFile.java</w:t>
+      </w:r>
+      <w:r>
+        <w:rPr>
+          <w:rFonts w:ascii="Times New Roman" w:hAnsi="Times New Roman" w:cs="Times New Roman"/>
+          <w:sz w:val="24"/>
+          <w:szCs w:val="24"/>
+        </w:rPr>
+        <w:t xml:space="preserve">. </w:t>
+      </w:r>
+      <w:r>
+        <w:rPr>
+          <w:rFonts w:ascii="Times New Roman" w:hAnsi="Times New Roman" w:cs="Times New Roman"/>
+          <w:sz w:val="24"/>
+          <w:szCs w:val="24"/>
+        </w:rPr>
+        <w:t>The integration</w:t>
+      </w:r>
+      <w:r>
+        <w:rPr>
+          <w:rFonts w:ascii="Times New Roman" w:hAnsi="Times New Roman" w:cs="Times New Roman"/>
+          <w:sz w:val="24"/>
+          <w:szCs w:val="24"/>
+        </w:rPr>
+        <w:t xml:space="preserve"> test will ensure that combined outputs match </w:t>
+      </w:r>
+      <w:r>
+        <w:rPr>
+          <w:rFonts w:ascii="Times New Roman" w:hAnsi="Times New Roman" w:cs="Times New Roman"/>
+          <w:sz w:val="24"/>
+          <w:szCs w:val="24"/>
+        </w:rPr>
+        <w:t>the expected</w:t>
+      </w:r>
+      <w:r>
+        <w:rPr>
+          <w:rFonts w:ascii="Times New Roman" w:hAnsi="Times New Roman" w:cs="Times New Roman"/>
+          <w:sz w:val="24"/>
+          <w:szCs w:val="24"/>
+        </w:rPr>
+        <w:t xml:space="preserve"> results when modules </w:t>
+      </w:r>
+      <w:r>
+        <w:rPr>
+          <w:rFonts w:ascii="Times New Roman" w:hAnsi="Times New Roman" w:cs="Times New Roman"/>
+          <w:sz w:val="24"/>
+          <w:szCs w:val="24"/>
+        </w:rPr>
+        <w:t>interact</w:t>
+      </w:r>
+      <w:r>
+        <w:rPr>
+          <w:rFonts w:ascii="Times New Roman" w:hAnsi="Times New Roman" w:cs="Times New Roman"/>
+          <w:sz w:val="24"/>
+          <w:szCs w:val="24"/>
+        </w:rPr>
+        <w:t>.</w:t>
       </w:r>
     </w:p>
     <w:p>
@@ -4411,7 +4641,23 @@
           <w:sz w:val="24"/>
           <w:szCs w:val="24"/>
         </w:rPr>
-        <w:t xml:space="preserve"> and application code create by other members</w:t>
+        <w:t xml:space="preserve"> and application code </w:t>
+      </w:r>
+      <w:r>
+        <w:rPr>
+          <w:rFonts w:ascii="Times New Roman" w:hAnsi="Times New Roman" w:cs="Times New Roman"/>
+          <w:sz w:val="24"/>
+          <w:szCs w:val="24"/>
+        </w:rPr>
+        <w:t>created</w:t>
+      </w:r>
+      <w:r>
+        <w:rPr>
+          <w:rFonts w:ascii="Times New Roman" w:hAnsi="Times New Roman" w:cs="Times New Roman"/>
+          <w:sz w:val="24"/>
+          <w:szCs w:val="24"/>
+        </w:rPr>
+        <w:t xml:space="preserve"> by other members</w:t>
       </w:r>
     </w:p>
     <w:p>
@@ -4428,13 +4674,23 @@
           <w:szCs w:val="24"/>
         </w:rPr>
       </w:pPr>
-      <w:r>
-        <w:rPr>
-          <w:rFonts w:ascii="Times New Roman" w:hAnsi="Times New Roman" w:cs="Times New Roman"/>
-          <w:sz w:val="24"/>
-          <w:szCs w:val="24"/>
-        </w:rPr>
-        <w:t>Development environment: Java Language and Eclipse IDE</w:t>
+      <w:proofErr w:type="gramStart"/>
+      <w:r>
+        <w:rPr>
+          <w:rFonts w:ascii="Times New Roman" w:hAnsi="Times New Roman" w:cs="Times New Roman"/>
+          <w:sz w:val="24"/>
+          <w:szCs w:val="24"/>
+        </w:rPr>
+        <w:t>Development environment</w:t>
+      </w:r>
+      <w:proofErr w:type="gramEnd"/>
+      <w:r>
+        <w:rPr>
+          <w:rFonts w:ascii="Times New Roman" w:hAnsi="Times New Roman" w:cs="Times New Roman"/>
+          <w:sz w:val="24"/>
+          <w:szCs w:val="24"/>
+        </w:rPr>
+        <w:t>: Java Language and Eclipse IDE</w:t>
       </w:r>
     </w:p>
     <w:p>
@@ -4537,18 +4793,8 @@
           <w:sz w:val="24"/>
           <w:szCs w:val="24"/>
         </w:rPr>
-        <w:t xml:space="preserve"> Chapter 5 Entry Criteria and Exit Criteria</w:t>
-      </w:r>
-    </w:p>
-    <w:p>
-      <w:pPr>
-        <w:pStyle w:val="Heading2"/>
-        <w:numPr>
-          <w:ilvl w:val="0"/>
-          <w:numId w:val="52"/>
-        </w:numPr>
-        <w:jc w:val="both"/>
-      </w:pPr>
+        <w:t xml:space="preserve"> Chapter 5 Entry Criteria and Exit </w:t>
+      </w:r>
       <w:r>
         <w:rPr>
           <w:rFonts w:ascii="Times New Roman" w:hAnsi="Times New Roman" w:cs="Times New Roman"/>
@@ -4557,7 +4803,7 @@
           <w:sz w:val="24"/>
           <w:szCs w:val="24"/>
         </w:rPr>
-        <w:t>s</w:t>
+        <w:t>Criteria</w:t>
       </w:r>
     </w:p>
     <w:p>
@@ -4717,7 +4963,35 @@
           <w:sz w:val="24"/>
           <w:szCs w:val="24"/>
         </w:rPr>
-        <w:t>public List&lt;String&gt; getDiscountDetails()</w:t>
+        <w:t xml:space="preserve">public List&lt;String&gt; </w:t>
+      </w:r>
+      <w:proofErr w:type="spellStart"/>
+      <w:proofErr w:type="gramStart"/>
+      <w:r>
+        <w:rPr>
+          <w:rFonts w:ascii="Times New Roman" w:hAnsi="Times New Roman" w:cs="Times New Roman"/>
+          <w:sz w:val="24"/>
+          <w:szCs w:val="24"/>
+        </w:rPr>
+        <w:t>getDiscountDetails</w:t>
+      </w:r>
+      <w:proofErr w:type="spellEnd"/>
+      <w:r>
+        <w:rPr>
+          <w:rFonts w:ascii="Times New Roman" w:hAnsi="Times New Roman" w:cs="Times New Roman"/>
+          <w:sz w:val="24"/>
+          <w:szCs w:val="24"/>
+        </w:rPr>
+        <w:t>(</w:t>
+      </w:r>
+      <w:proofErr w:type="gramEnd"/>
+      <w:r>
+        <w:rPr>
+          <w:rFonts w:ascii="Times New Roman" w:hAnsi="Times New Roman" w:cs="Times New Roman"/>
+          <w:sz w:val="24"/>
+          <w:szCs w:val="24"/>
+        </w:rPr>
+        <w:t>)</w:t>
       </w:r>
     </w:p>
     <w:p>
@@ -4740,7 +5014,35 @@
           <w:sz w:val="24"/>
           <w:szCs w:val="24"/>
         </w:rPr>
-        <w:t>public void makePayment()</w:t>
+        <w:t xml:space="preserve">public void </w:t>
+      </w:r>
+      <w:proofErr w:type="spellStart"/>
+      <w:proofErr w:type="gramStart"/>
+      <w:r>
+        <w:rPr>
+          <w:rFonts w:ascii="Times New Roman" w:hAnsi="Times New Roman" w:cs="Times New Roman"/>
+          <w:sz w:val="24"/>
+          <w:szCs w:val="24"/>
+        </w:rPr>
+        <w:t>makePayment</w:t>
+      </w:r>
+      <w:proofErr w:type="spellEnd"/>
+      <w:r>
+        <w:rPr>
+          <w:rFonts w:ascii="Times New Roman" w:hAnsi="Times New Roman" w:cs="Times New Roman"/>
+          <w:sz w:val="24"/>
+          <w:szCs w:val="24"/>
+        </w:rPr>
+        <w:t>(</w:t>
+      </w:r>
+      <w:proofErr w:type="gramEnd"/>
+      <w:r>
+        <w:rPr>
+          <w:rFonts w:ascii="Times New Roman" w:hAnsi="Times New Roman" w:cs="Times New Roman"/>
+          <w:sz w:val="24"/>
+          <w:szCs w:val="24"/>
+        </w:rPr>
+        <w:t>)</w:t>
       </w:r>
     </w:p>
     <w:p>
@@ -4802,15 +5104,42 @@
           <w:szCs w:val="24"/>
         </w:rPr>
         <w:tab/>
-        <w:t>public CalculateFare</w:t>
-      </w:r>
-      <w:r>
-        <w:rPr>
-          <w:rFonts w:ascii="Times New Roman" w:hAnsi="Times New Roman" w:cs="Times New Roman"/>
-          <w:sz w:val="24"/>
-          <w:szCs w:val="24"/>
-        </w:rPr>
-        <w:t>()</w:t>
+      </w:r>
+      <w:r>
+        <w:rPr>
+          <w:rFonts w:ascii="Times New Roman" w:hAnsi="Times New Roman" w:cs="Times New Roman"/>
+          <w:sz w:val="24"/>
+          <w:szCs w:val="24"/>
+        </w:rPr>
+        <w:t xml:space="preserve">public void </w:t>
+      </w:r>
+      <w:proofErr w:type="spellStart"/>
+      <w:proofErr w:type="gramStart"/>
+      <w:r>
+        <w:rPr>
+          <w:rFonts w:ascii="Times New Roman" w:hAnsi="Times New Roman" w:cs="Times New Roman"/>
+          <w:sz w:val="24"/>
+          <w:szCs w:val="24"/>
+        </w:rPr>
+        <w:t>calculateTotalFare</w:t>
+      </w:r>
+      <w:proofErr w:type="spellEnd"/>
+      <w:r>
+        <w:rPr>
+          <w:rFonts w:ascii="Times New Roman" w:hAnsi="Times New Roman" w:cs="Times New Roman"/>
+          <w:sz w:val="24"/>
+          <w:szCs w:val="24"/>
+        </w:rPr>
+        <w:t>(</w:t>
+      </w:r>
+      <w:proofErr w:type="gramEnd"/>
+      <w:r>
+        <w:rPr>
+          <w:rFonts w:ascii="Times New Roman" w:hAnsi="Times New Roman" w:cs="Times New Roman"/>
+          <w:sz w:val="24"/>
+          <w:szCs w:val="24"/>
+        </w:rPr>
+        <w:t>)</w:t>
       </w:r>
     </w:p>
     <w:p>
@@ -4847,15 +5176,35 @@
           <w:szCs w:val="24"/>
         </w:rPr>
         <w:tab/>
-        <w:t>public void calculateTotalFare</w:t>
-      </w:r>
-      <w:r>
-        <w:rPr>
-          <w:rFonts w:ascii="Times New Roman" w:hAnsi="Times New Roman" w:cs="Times New Roman"/>
-          <w:sz w:val="24"/>
-          <w:szCs w:val="24"/>
-        </w:rPr>
-        <w:t>()</w:t>
+        <w:t xml:space="preserve">public void </w:t>
+      </w:r>
+      <w:proofErr w:type="spellStart"/>
+      <w:proofErr w:type="gramStart"/>
+      <w:r>
+        <w:rPr>
+          <w:rFonts w:ascii="Times New Roman" w:hAnsi="Times New Roman" w:cs="Times New Roman"/>
+          <w:sz w:val="24"/>
+          <w:szCs w:val="24"/>
+        </w:rPr>
+        <w:t>calculateDiscountFare</w:t>
+      </w:r>
+      <w:proofErr w:type="spellEnd"/>
+      <w:r>
+        <w:rPr>
+          <w:rFonts w:ascii="Times New Roman" w:hAnsi="Times New Roman" w:cs="Times New Roman"/>
+          <w:sz w:val="24"/>
+          <w:szCs w:val="24"/>
+        </w:rPr>
+        <w:t>(</w:t>
+      </w:r>
+      <w:proofErr w:type="gramEnd"/>
+      <w:r>
+        <w:rPr>
+          <w:rFonts w:ascii="Times New Roman" w:hAnsi="Times New Roman" w:cs="Times New Roman"/>
+          <w:sz w:val="24"/>
+          <w:szCs w:val="24"/>
+        </w:rPr>
+        <w:t>)</w:t>
       </w:r>
     </w:p>
     <w:p>
@@ -4892,60 +5241,35 @@
           <w:szCs w:val="24"/>
         </w:rPr>
         <w:tab/>
-        <w:t>public void calculateDiscountFare</w:t>
-      </w:r>
-      <w:r>
-        <w:rPr>
-          <w:rFonts w:ascii="Times New Roman" w:hAnsi="Times New Roman" w:cs="Times New Roman"/>
-          <w:sz w:val="24"/>
-          <w:szCs w:val="24"/>
-        </w:rPr>
-        <w:t>()</w:t>
-      </w:r>
-    </w:p>
-    <w:p>
-      <w:pPr>
-        <w:pStyle w:val="ListParagraph"/>
-        <w:ind w:left="720" w:firstLine="0"/>
-        <w:jc w:val="both"/>
-        <w:rPr>
-          <w:rFonts w:ascii="Times New Roman" w:hAnsi="Times New Roman" w:cs="Times New Roman"/>
-          <w:sz w:val="24"/>
-          <w:szCs w:val="24"/>
-        </w:rPr>
-      </w:pPr>
-      <w:r>
-        <w:rPr>
-          <w:rFonts w:ascii="Times New Roman" w:hAnsi="Times New Roman" w:cs="Times New Roman"/>
-          <w:sz w:val="24"/>
-          <w:szCs w:val="24"/>
-        </w:rPr>
-        <w:t>2.</w:t>
-      </w:r>
-      <w:r>
-        <w:rPr>
-          <w:rFonts w:ascii="Times New Roman" w:hAnsi="Times New Roman" w:cs="Times New Roman"/>
-          <w:sz w:val="24"/>
-          <w:szCs w:val="24"/>
-        </w:rPr>
-        <w:t>4</w:t>
-      </w:r>
-      <w:r>
-        <w:rPr>
-          <w:rFonts w:ascii="Times New Roman" w:hAnsi="Times New Roman" w:cs="Times New Roman"/>
-          <w:sz w:val="24"/>
-          <w:szCs w:val="24"/>
-        </w:rPr>
-        <w:tab/>
-        <w:t>public void calculatePayment</w:t>
-      </w:r>
-      <w:r>
-        <w:rPr>
-          <w:rFonts w:ascii="Times New Roman" w:hAnsi="Times New Roman" w:cs="Times New Roman"/>
-          <w:sz w:val="24"/>
-          <w:szCs w:val="24"/>
-        </w:rPr>
-        <w:t>()</w:t>
+        <w:t xml:space="preserve">public void </w:t>
+      </w:r>
+      <w:proofErr w:type="spellStart"/>
+      <w:proofErr w:type="gramStart"/>
+      <w:r>
+        <w:rPr>
+          <w:rFonts w:ascii="Times New Roman" w:hAnsi="Times New Roman" w:cs="Times New Roman"/>
+          <w:sz w:val="24"/>
+          <w:szCs w:val="24"/>
+        </w:rPr>
+        <w:t>calculatePayment</w:t>
+      </w:r>
+      <w:proofErr w:type="spellEnd"/>
+      <w:r>
+        <w:rPr>
+          <w:rFonts w:ascii="Times New Roman" w:hAnsi="Times New Roman" w:cs="Times New Roman"/>
+          <w:sz w:val="24"/>
+          <w:szCs w:val="24"/>
+        </w:rPr>
+        <w:t>(</w:t>
+      </w:r>
+      <w:proofErr w:type="gramEnd"/>
+      <w:r>
+        <w:rPr>
+          <w:rFonts w:ascii="Times New Roman" w:hAnsi="Times New Roman" w:cs="Times New Roman"/>
+          <w:sz w:val="24"/>
+          <w:szCs w:val="24"/>
+        </w:rPr>
+        <w:t>)</w:t>
       </w:r>
     </w:p>
     <w:p>
@@ -5016,15 +5340,35 @@
           <w:sz w:val="24"/>
           <w:szCs w:val="24"/>
         </w:rPr>
-        <w:t>public String validatePassengerType</w:t>
-      </w:r>
-      <w:r>
-        <w:rPr>
-          <w:rFonts w:ascii="Times New Roman" w:hAnsi="Times New Roman" w:cs="Times New Roman"/>
-          <w:sz w:val="24"/>
-          <w:szCs w:val="24"/>
-        </w:rPr>
-        <w:t>()</w:t>
+        <w:t xml:space="preserve">public String </w:t>
+      </w:r>
+      <w:proofErr w:type="spellStart"/>
+      <w:proofErr w:type="gramStart"/>
+      <w:r>
+        <w:rPr>
+          <w:rFonts w:ascii="Times New Roman" w:hAnsi="Times New Roman" w:cs="Times New Roman"/>
+          <w:sz w:val="24"/>
+          <w:szCs w:val="24"/>
+        </w:rPr>
+        <w:t>validatePassengerType</w:t>
+      </w:r>
+      <w:proofErr w:type="spellEnd"/>
+      <w:r>
+        <w:rPr>
+          <w:rFonts w:ascii="Times New Roman" w:hAnsi="Times New Roman" w:cs="Times New Roman"/>
+          <w:sz w:val="24"/>
+          <w:szCs w:val="24"/>
+        </w:rPr>
+        <w:t>(</w:t>
+      </w:r>
+      <w:proofErr w:type="gramEnd"/>
+      <w:r>
+        <w:rPr>
+          <w:rFonts w:ascii="Times New Roman" w:hAnsi="Times New Roman" w:cs="Times New Roman"/>
+          <w:sz w:val="24"/>
+          <w:szCs w:val="24"/>
+        </w:rPr>
+        <w:t>)</w:t>
       </w:r>
     </w:p>
     <w:p>
@@ -5053,15 +5397,35 @@
           <w:szCs w:val="24"/>
         </w:rPr>
         <w:tab/>
-        <w:t>public double passengerAdjustment</w:t>
-      </w:r>
-      <w:r>
-        <w:rPr>
-          <w:rFonts w:ascii="Times New Roman" w:hAnsi="Times New Roman" w:cs="Times New Roman"/>
-          <w:sz w:val="24"/>
-          <w:szCs w:val="24"/>
-        </w:rPr>
-        <w:t>()</w:t>
+        <w:t xml:space="preserve">public double </w:t>
+      </w:r>
+      <w:proofErr w:type="spellStart"/>
+      <w:proofErr w:type="gramStart"/>
+      <w:r>
+        <w:rPr>
+          <w:rFonts w:ascii="Times New Roman" w:hAnsi="Times New Roman" w:cs="Times New Roman"/>
+          <w:sz w:val="24"/>
+          <w:szCs w:val="24"/>
+        </w:rPr>
+        <w:t>passengerAdjustment</w:t>
+      </w:r>
+      <w:proofErr w:type="spellEnd"/>
+      <w:r>
+        <w:rPr>
+          <w:rFonts w:ascii="Times New Roman" w:hAnsi="Times New Roman" w:cs="Times New Roman"/>
+          <w:sz w:val="24"/>
+          <w:szCs w:val="24"/>
+        </w:rPr>
+        <w:t>(</w:t>
+      </w:r>
+      <w:proofErr w:type="gramEnd"/>
+      <w:r>
+        <w:rPr>
+          <w:rFonts w:ascii="Times New Roman" w:hAnsi="Times New Roman" w:cs="Times New Roman"/>
+          <w:sz w:val="24"/>
+          <w:szCs w:val="24"/>
+        </w:rPr>
+        <w:t>)</w:t>
       </w:r>
     </w:p>
     <w:p>
@@ -5090,15 +5454,35 @@
           <w:szCs w:val="24"/>
         </w:rPr>
         <w:tab/>
-        <w:t>public Boolean isWeekend</w:t>
-      </w:r>
-      <w:r>
-        <w:rPr>
-          <w:rFonts w:ascii="Times New Roman" w:hAnsi="Times New Roman" w:cs="Times New Roman"/>
-          <w:sz w:val="24"/>
-          <w:szCs w:val="24"/>
-        </w:rPr>
-        <w:t>()</w:t>
+        <w:t xml:space="preserve">public Boolean </w:t>
+      </w:r>
+      <w:proofErr w:type="spellStart"/>
+      <w:proofErr w:type="gramStart"/>
+      <w:r>
+        <w:rPr>
+          <w:rFonts w:ascii="Times New Roman" w:hAnsi="Times New Roman" w:cs="Times New Roman"/>
+          <w:sz w:val="24"/>
+          <w:szCs w:val="24"/>
+        </w:rPr>
+        <w:t>isWeekend</w:t>
+      </w:r>
+      <w:proofErr w:type="spellEnd"/>
+      <w:r>
+        <w:rPr>
+          <w:rFonts w:ascii="Times New Roman" w:hAnsi="Times New Roman" w:cs="Times New Roman"/>
+          <w:sz w:val="24"/>
+          <w:szCs w:val="24"/>
+        </w:rPr>
+        <w:t>(</w:t>
+      </w:r>
+      <w:proofErr w:type="gramEnd"/>
+      <w:r>
+        <w:rPr>
+          <w:rFonts w:ascii="Times New Roman" w:hAnsi="Times New Roman" w:cs="Times New Roman"/>
+          <w:sz w:val="24"/>
+          <w:szCs w:val="24"/>
+        </w:rPr>
+        <w:t>)</w:t>
       </w:r>
     </w:p>
     <w:p>
@@ -5127,15 +5511,35 @@
           <w:szCs w:val="24"/>
         </w:rPr>
         <w:tab/>
-        <w:t>public int validateTravelTime</w:t>
-      </w:r>
-      <w:r>
-        <w:rPr>
-          <w:rFonts w:ascii="Times New Roman" w:hAnsi="Times New Roman" w:cs="Times New Roman"/>
-          <w:sz w:val="24"/>
-          <w:szCs w:val="24"/>
-        </w:rPr>
-        <w:t>()</w:t>
+        <w:t xml:space="preserve">public int </w:t>
+      </w:r>
+      <w:proofErr w:type="spellStart"/>
+      <w:proofErr w:type="gramStart"/>
+      <w:r>
+        <w:rPr>
+          <w:rFonts w:ascii="Times New Roman" w:hAnsi="Times New Roman" w:cs="Times New Roman"/>
+          <w:sz w:val="24"/>
+          <w:szCs w:val="24"/>
+        </w:rPr>
+        <w:t>validateTravelTime</w:t>
+      </w:r>
+      <w:proofErr w:type="spellEnd"/>
+      <w:r>
+        <w:rPr>
+          <w:rFonts w:ascii="Times New Roman" w:hAnsi="Times New Roman" w:cs="Times New Roman"/>
+          <w:sz w:val="24"/>
+          <w:szCs w:val="24"/>
+        </w:rPr>
+        <w:t>(</w:t>
+      </w:r>
+      <w:proofErr w:type="gramEnd"/>
+      <w:r>
+        <w:rPr>
+          <w:rFonts w:ascii="Times New Roman" w:hAnsi="Times New Roman" w:cs="Times New Roman"/>
+          <w:sz w:val="24"/>
+          <w:szCs w:val="24"/>
+        </w:rPr>
+        <w:t>)</w:t>
       </w:r>
     </w:p>
     <w:p>
@@ -5164,15 +5568,35 @@
           <w:szCs w:val="24"/>
         </w:rPr>
         <w:tab/>
-        <w:t>public int daytTimeAdjustment</w:t>
-      </w:r>
-      <w:r>
-        <w:rPr>
-          <w:rFonts w:ascii="Times New Roman" w:hAnsi="Times New Roman" w:cs="Times New Roman"/>
-          <w:sz w:val="24"/>
-          <w:szCs w:val="24"/>
-        </w:rPr>
-        <w:t>()</w:t>
+        <w:t xml:space="preserve">public int </w:t>
+      </w:r>
+      <w:proofErr w:type="spellStart"/>
+      <w:proofErr w:type="gramStart"/>
+      <w:r>
+        <w:rPr>
+          <w:rFonts w:ascii="Times New Roman" w:hAnsi="Times New Roman" w:cs="Times New Roman"/>
+          <w:sz w:val="24"/>
+          <w:szCs w:val="24"/>
+        </w:rPr>
+        <w:t>daytTimeAdjustment</w:t>
+      </w:r>
+      <w:proofErr w:type="spellEnd"/>
+      <w:r>
+        <w:rPr>
+          <w:rFonts w:ascii="Times New Roman" w:hAnsi="Times New Roman" w:cs="Times New Roman"/>
+          <w:sz w:val="24"/>
+          <w:szCs w:val="24"/>
+        </w:rPr>
+        <w:t>(</w:t>
+      </w:r>
+      <w:proofErr w:type="gramEnd"/>
+      <w:r>
+        <w:rPr>
+          <w:rFonts w:ascii="Times New Roman" w:hAnsi="Times New Roman" w:cs="Times New Roman"/>
+          <w:sz w:val="24"/>
+          <w:szCs w:val="24"/>
+        </w:rPr>
+        <w:t>)</w:t>
       </w:r>
     </w:p>
     <w:p>
@@ -5201,16 +5625,36 @@
           <w:szCs w:val="24"/>
         </w:rPr>
         <w:tab/>
-        <w:t>public String validat</w:t>
-      </w:r>
-      <w:r>
-        <w:rPr>
-          <w:rFonts w:ascii="Times New Roman" w:hAnsi="Times New Roman" w:cs="Times New Roman"/>
-          <w:sz w:val="24"/>
-          <w:szCs w:val="24"/>
-        </w:rPr>
-        <w:t>ePaymentMethod(</w:t>
-      </w:r>
+        <w:t xml:space="preserve">public String </w:t>
+      </w:r>
+      <w:proofErr w:type="spellStart"/>
+      <w:proofErr w:type="gramStart"/>
+      <w:r>
+        <w:rPr>
+          <w:rFonts w:ascii="Times New Roman" w:hAnsi="Times New Roman" w:cs="Times New Roman"/>
+          <w:sz w:val="24"/>
+          <w:szCs w:val="24"/>
+        </w:rPr>
+        <w:t>validat</w:t>
+      </w:r>
+      <w:r>
+        <w:rPr>
+          <w:rFonts w:ascii="Times New Roman" w:hAnsi="Times New Roman" w:cs="Times New Roman"/>
+          <w:sz w:val="24"/>
+          <w:szCs w:val="24"/>
+        </w:rPr>
+        <w:t>ePaymentMethod</w:t>
+      </w:r>
+      <w:proofErr w:type="spellEnd"/>
+      <w:r>
+        <w:rPr>
+          <w:rFonts w:ascii="Times New Roman" w:hAnsi="Times New Roman" w:cs="Times New Roman"/>
+          <w:sz w:val="24"/>
+          <w:szCs w:val="24"/>
+        </w:rPr>
+        <w:t>(</w:t>
+      </w:r>
+      <w:proofErr w:type="gramEnd"/>
       <w:r>
         <w:rPr>
           <w:rFonts w:ascii="Times New Roman" w:hAnsi="Times New Roman" w:cs="Times New Roman"/>
@@ -5246,15 +5690,35 @@
           <w:szCs w:val="24"/>
         </w:rPr>
         <w:tab/>
-        <w:t>public double paymentMethodAdjustment</w:t>
-      </w:r>
-      <w:r>
-        <w:rPr>
-          <w:rFonts w:ascii="Times New Roman" w:hAnsi="Times New Roman" w:cs="Times New Roman"/>
-          <w:sz w:val="24"/>
-          <w:szCs w:val="24"/>
-        </w:rPr>
-        <w:t>()</w:t>
+        <w:t xml:space="preserve">public double </w:t>
+      </w:r>
+      <w:proofErr w:type="spellStart"/>
+      <w:proofErr w:type="gramStart"/>
+      <w:r>
+        <w:rPr>
+          <w:rFonts w:ascii="Times New Roman" w:hAnsi="Times New Roman" w:cs="Times New Roman"/>
+          <w:sz w:val="24"/>
+          <w:szCs w:val="24"/>
+        </w:rPr>
+        <w:t>paymentMethodAdjustment</w:t>
+      </w:r>
+      <w:proofErr w:type="spellEnd"/>
+      <w:r>
+        <w:rPr>
+          <w:rFonts w:ascii="Times New Roman" w:hAnsi="Times New Roman" w:cs="Times New Roman"/>
+          <w:sz w:val="24"/>
+          <w:szCs w:val="24"/>
+        </w:rPr>
+        <w:t>(</w:t>
+      </w:r>
+      <w:proofErr w:type="gramEnd"/>
+      <w:r>
+        <w:rPr>
+          <w:rFonts w:ascii="Times New Roman" w:hAnsi="Times New Roman" w:cs="Times New Roman"/>
+          <w:sz w:val="24"/>
+          <w:szCs w:val="24"/>
+        </w:rPr>
+        <w:t>)</w:t>
       </w:r>
     </w:p>
     <w:p>
@@ -5316,8 +5780,19 @@
           <w:szCs w:val="24"/>
         </w:rPr>
         <w:tab/>
-        <w:t>public void writeToFile</w:t>
-      </w:r>
+        <w:t xml:space="preserve">public void </w:t>
+      </w:r>
+      <w:proofErr w:type="spellStart"/>
+      <w:proofErr w:type="gramStart"/>
+      <w:r>
+        <w:rPr>
+          <w:rFonts w:ascii="Times New Roman" w:hAnsi="Times New Roman" w:cs="Times New Roman"/>
+          <w:sz w:val="24"/>
+          <w:szCs w:val="24"/>
+        </w:rPr>
+        <w:t>writeToFile</w:t>
+      </w:r>
+      <w:proofErr w:type="spellEnd"/>
       <w:r>
         <w:rPr>
           <w:rFonts w:ascii="Times New Roman" w:hAnsi="Times New Roman" w:cs="Times New Roman"/>
@@ -5332,8 +5807,27 @@
           <w:sz w:val="24"/>
           <w:szCs w:val="24"/>
         </w:rPr>
-        <w:t>String[] input Array, String fileName</w:t>
-      </w:r>
+        <w:t>String[</w:t>
+      </w:r>
+      <w:proofErr w:type="gramEnd"/>
+      <w:r>
+        <w:rPr>
+          <w:rFonts w:ascii="Times New Roman" w:hAnsi="Times New Roman" w:cs="Times New Roman"/>
+          <w:sz w:val="24"/>
+          <w:szCs w:val="24"/>
+        </w:rPr>
+        <w:t xml:space="preserve">] input Array, String </w:t>
+      </w:r>
+      <w:proofErr w:type="spellStart"/>
+      <w:r>
+        <w:rPr>
+          <w:rFonts w:ascii="Times New Roman" w:hAnsi="Times New Roman" w:cs="Times New Roman"/>
+          <w:sz w:val="24"/>
+          <w:szCs w:val="24"/>
+        </w:rPr>
+        <w:t>fileName</w:t>
+      </w:r>
+      <w:proofErr w:type="spellEnd"/>
       <w:r>
         <w:rPr>
           <w:rFonts w:ascii="Times New Roman" w:hAnsi="Times New Roman" w:cs="Times New Roman"/>
@@ -5377,15 +5871,43 @@
           <w:sz w:val="24"/>
           <w:szCs w:val="24"/>
         </w:rPr>
-        <w:t xml:space="preserve"> String[]</w:t>
-      </w:r>
-      <w:r>
-        <w:rPr>
-          <w:rFonts w:ascii="Times New Roman" w:hAnsi="Times New Roman" w:cs="Times New Roman"/>
-          <w:sz w:val="24"/>
-          <w:szCs w:val="24"/>
-        </w:rPr>
-        <w:t xml:space="preserve"> re</w:t>
+        <w:t xml:space="preserve"> </w:t>
+      </w:r>
+      <w:proofErr w:type="gramStart"/>
+      <w:r>
+        <w:rPr>
+          <w:rFonts w:ascii="Times New Roman" w:hAnsi="Times New Roman" w:cs="Times New Roman"/>
+          <w:sz w:val="24"/>
+          <w:szCs w:val="24"/>
+        </w:rPr>
+        <w:t>String[</w:t>
+      </w:r>
+      <w:proofErr w:type="gramEnd"/>
+      <w:r>
+        <w:rPr>
+          <w:rFonts w:ascii="Times New Roman" w:hAnsi="Times New Roman" w:cs="Times New Roman"/>
+          <w:sz w:val="24"/>
+          <w:szCs w:val="24"/>
+        </w:rPr>
+        <w:t>]</w:t>
+      </w:r>
+      <w:r>
+        <w:rPr>
+          <w:rFonts w:ascii="Times New Roman" w:hAnsi="Times New Roman" w:cs="Times New Roman"/>
+          <w:sz w:val="24"/>
+          <w:szCs w:val="24"/>
+        </w:rPr>
+        <w:t xml:space="preserve"> </w:t>
+      </w:r>
+      <w:proofErr w:type="spellStart"/>
+      <w:proofErr w:type="gramStart"/>
+      <w:r>
+        <w:rPr>
+          <w:rFonts w:ascii="Times New Roman" w:hAnsi="Times New Roman" w:cs="Times New Roman"/>
+          <w:sz w:val="24"/>
+          <w:szCs w:val="24"/>
+        </w:rPr>
+        <w:t>re</w:t>
       </w:r>
       <w:r>
         <w:rPr>
@@ -5403,6 +5925,7 @@
         </w:rPr>
         <w:t>dFromFile</w:t>
       </w:r>
+      <w:proofErr w:type="spellEnd"/>
       <w:r>
         <w:rPr>
           <w:rFonts w:ascii="Times New Roman" w:hAnsi="Times New Roman" w:cs="Times New Roman"/>
@@ -5411,14 +5934,25 @@
         </w:rPr>
         <w:t>(</w:t>
       </w:r>
-      <w:r>
-        <w:rPr>
-          <w:rFonts w:ascii="Times New Roman" w:hAnsi="Times New Roman" w:cs="Times New Roman"/>
-          <w:sz w:val="24"/>
-          <w:szCs w:val="24"/>
-        </w:rPr>
-        <w:t>String fileName</w:t>
-      </w:r>
+      <w:proofErr w:type="gramEnd"/>
+      <w:r>
+        <w:rPr>
+          <w:rFonts w:ascii="Times New Roman" w:hAnsi="Times New Roman" w:cs="Times New Roman"/>
+          <w:sz w:val="24"/>
+          <w:szCs w:val="24"/>
+        </w:rPr>
+        <w:t xml:space="preserve">String </w:t>
+      </w:r>
+      <w:proofErr w:type="spellStart"/>
+      <w:r>
+        <w:rPr>
+          <w:rFonts w:ascii="Times New Roman" w:hAnsi="Times New Roman" w:cs="Times New Roman"/>
+          <w:sz w:val="24"/>
+          <w:szCs w:val="24"/>
+        </w:rPr>
+        <w:t>fileName</w:t>
+      </w:r>
+      <w:proofErr w:type="spellEnd"/>
       <w:r>
         <w:rPr>
           <w:rFonts w:ascii="Times New Roman" w:hAnsi="Times New Roman" w:cs="Times New Roman"/>
@@ -5495,15 +6029,35 @@
           <w:szCs w:val="24"/>
         </w:rPr>
         <w:tab/>
-        <w:t>public List&lt;Guest&gt; readGuestFromFile</w:t>
-      </w:r>
-      <w:r>
-        <w:rPr>
-          <w:rFonts w:ascii="Times New Roman" w:hAnsi="Times New Roman" w:cs="Times New Roman"/>
-          <w:sz w:val="24"/>
-          <w:szCs w:val="24"/>
-        </w:rPr>
-        <w:t>()</w:t>
+        <w:t xml:space="preserve">public List&lt;Guest&gt; </w:t>
+      </w:r>
+      <w:proofErr w:type="spellStart"/>
+      <w:proofErr w:type="gramStart"/>
+      <w:r>
+        <w:rPr>
+          <w:rFonts w:ascii="Times New Roman" w:hAnsi="Times New Roman" w:cs="Times New Roman"/>
+          <w:sz w:val="24"/>
+          <w:szCs w:val="24"/>
+        </w:rPr>
+        <w:t>readGuestFromFile</w:t>
+      </w:r>
+      <w:proofErr w:type="spellEnd"/>
+      <w:r>
+        <w:rPr>
+          <w:rFonts w:ascii="Times New Roman" w:hAnsi="Times New Roman" w:cs="Times New Roman"/>
+          <w:sz w:val="24"/>
+          <w:szCs w:val="24"/>
+        </w:rPr>
+        <w:t>(</w:t>
+      </w:r>
+      <w:proofErr w:type="gramEnd"/>
+      <w:r>
+        <w:rPr>
+          <w:rFonts w:ascii="Times New Roman" w:hAnsi="Times New Roman" w:cs="Times New Roman"/>
+          <w:sz w:val="24"/>
+          <w:szCs w:val="24"/>
+        </w:rPr>
+        <w:t>)</w:t>
       </w:r>
     </w:p>
     <w:p>
@@ -5540,15 +6094,35 @@
           <w:szCs w:val="24"/>
         </w:rPr>
         <w:tab/>
-        <w:t>public void writeGuestFile</w:t>
-      </w:r>
-      <w:r>
-        <w:rPr>
-          <w:rFonts w:ascii="Times New Roman" w:hAnsi="Times New Roman" w:cs="Times New Roman"/>
-          <w:sz w:val="24"/>
-          <w:szCs w:val="24"/>
-        </w:rPr>
-        <w:t>()</w:t>
+        <w:t xml:space="preserve">public void </w:t>
+      </w:r>
+      <w:proofErr w:type="spellStart"/>
+      <w:proofErr w:type="gramStart"/>
+      <w:r>
+        <w:rPr>
+          <w:rFonts w:ascii="Times New Roman" w:hAnsi="Times New Roman" w:cs="Times New Roman"/>
+          <w:sz w:val="24"/>
+          <w:szCs w:val="24"/>
+        </w:rPr>
+        <w:t>writeGuestFile</w:t>
+      </w:r>
+      <w:proofErr w:type="spellEnd"/>
+      <w:r>
+        <w:rPr>
+          <w:rFonts w:ascii="Times New Roman" w:hAnsi="Times New Roman" w:cs="Times New Roman"/>
+          <w:sz w:val="24"/>
+          <w:szCs w:val="24"/>
+        </w:rPr>
+        <w:t>(</w:t>
+      </w:r>
+      <w:proofErr w:type="gramEnd"/>
+      <w:r>
+        <w:rPr>
+          <w:rFonts w:ascii="Times New Roman" w:hAnsi="Times New Roman" w:cs="Times New Roman"/>
+          <w:sz w:val="24"/>
+          <w:szCs w:val="24"/>
+        </w:rPr>
+        <w:t>)</w:t>
       </w:r>
     </w:p>
     <w:p>
@@ -5623,7 +6197,61 @@
           <w:sz w:val="24"/>
           <w:szCs w:val="24"/>
         </w:rPr>
-        <w:t>private List&lt;Station&gt; stationList = new ArrayList&lt;&gt;()</w:t>
+        <w:t xml:space="preserve">private List&lt;Station&gt; </w:t>
+      </w:r>
+      <w:proofErr w:type="spellStart"/>
+      <w:r>
+        <w:rPr>
+          <w:rFonts w:ascii="Times New Roman" w:hAnsi="Times New Roman" w:cs="Times New Roman"/>
+          <w:sz w:val="24"/>
+          <w:szCs w:val="24"/>
+        </w:rPr>
+        <w:t>stationList</w:t>
+      </w:r>
+      <w:proofErr w:type="spellEnd"/>
+      <w:r>
+        <w:rPr>
+          <w:rFonts w:ascii="Times New Roman" w:hAnsi="Times New Roman" w:cs="Times New Roman"/>
+          <w:sz w:val="24"/>
+          <w:szCs w:val="24"/>
+        </w:rPr>
+        <w:t xml:space="preserve"> = new </w:t>
+      </w:r>
+      <w:proofErr w:type="spellStart"/>
+      <w:r>
+        <w:rPr>
+          <w:rFonts w:ascii="Times New Roman" w:hAnsi="Times New Roman" w:cs="Times New Roman"/>
+          <w:sz w:val="24"/>
+          <w:szCs w:val="24"/>
+        </w:rPr>
+        <w:t>ArrayList</w:t>
+      </w:r>
+      <w:proofErr w:type="spellEnd"/>
+      <w:r>
+        <w:rPr>
+          <w:rFonts w:ascii="Times New Roman" w:hAnsi="Times New Roman" w:cs="Times New Roman"/>
+          <w:sz w:val="24"/>
+          <w:szCs w:val="24"/>
+        </w:rPr>
+        <w:t>&lt;</w:t>
+      </w:r>
+      <w:proofErr w:type="gramStart"/>
+      <w:r>
+        <w:rPr>
+          <w:rFonts w:ascii="Times New Roman" w:hAnsi="Times New Roman" w:cs="Times New Roman"/>
+          <w:sz w:val="24"/>
+          <w:szCs w:val="24"/>
+        </w:rPr>
+        <w:t>&gt;(</w:t>
+      </w:r>
+      <w:proofErr w:type="gramEnd"/>
+      <w:r>
+        <w:rPr>
+          <w:rFonts w:ascii="Times New Roman" w:hAnsi="Times New Roman" w:cs="Times New Roman"/>
+          <w:sz w:val="24"/>
+          <w:szCs w:val="24"/>
+        </w:rPr>
+        <w:t>)</w:t>
       </w:r>
     </w:p>
     <w:p>
@@ -5643,7 +6271,6 @@
           <w:sz w:val="24"/>
           <w:szCs w:val="24"/>
         </w:rPr>
-        <w:lastRenderedPageBreak/>
         <w:t>6</w:t>
       </w:r>
       <w:r>
@@ -5668,7 +6295,35 @@
           <w:sz w:val="24"/>
           <w:szCs w:val="24"/>
         </w:rPr>
-        <w:t>public RouteInfo()</w:t>
+        <w:t xml:space="preserve">public </w:t>
+      </w:r>
+      <w:proofErr w:type="spellStart"/>
+      <w:proofErr w:type="gramStart"/>
+      <w:r>
+        <w:rPr>
+          <w:rFonts w:ascii="Times New Roman" w:hAnsi="Times New Roman" w:cs="Times New Roman"/>
+          <w:sz w:val="24"/>
+          <w:szCs w:val="24"/>
+        </w:rPr>
+        <w:t>RouteInfo</w:t>
+      </w:r>
+      <w:proofErr w:type="spellEnd"/>
+      <w:r>
+        <w:rPr>
+          <w:rFonts w:ascii="Times New Roman" w:hAnsi="Times New Roman" w:cs="Times New Roman"/>
+          <w:sz w:val="24"/>
+          <w:szCs w:val="24"/>
+        </w:rPr>
+        <w:t>(</w:t>
+      </w:r>
+      <w:proofErr w:type="gramEnd"/>
+      <w:r>
+        <w:rPr>
+          <w:rFonts w:ascii="Times New Roman" w:hAnsi="Times New Roman" w:cs="Times New Roman"/>
+          <w:sz w:val="24"/>
+          <w:szCs w:val="24"/>
+        </w:rPr>
+        <w:t>)</w:t>
       </w:r>
     </w:p>
     <w:p>
@@ -5701,7 +6356,25 @@
           <w:sz w:val="24"/>
           <w:szCs w:val="24"/>
         </w:rPr>
-        <w:t xml:space="preserve"> UserFile.java()</w:t>
+        <w:t xml:space="preserve"> </w:t>
+      </w:r>
+      <w:proofErr w:type="gramStart"/>
+      <w:r>
+        <w:rPr>
+          <w:rFonts w:ascii="Times New Roman" w:hAnsi="Times New Roman" w:cs="Times New Roman"/>
+          <w:sz w:val="24"/>
+          <w:szCs w:val="24"/>
+        </w:rPr>
+        <w:t>UserFile.java(</w:t>
+      </w:r>
+      <w:proofErr w:type="gramEnd"/>
+      <w:r>
+        <w:rPr>
+          <w:rFonts w:ascii="Times New Roman" w:hAnsi="Times New Roman" w:cs="Times New Roman"/>
+          <w:sz w:val="24"/>
+          <w:szCs w:val="24"/>
+        </w:rPr>
+        <w:t>)</w:t>
       </w:r>
     </w:p>
     <w:p>
@@ -5764,7 +6437,35 @@
           <w:sz w:val="24"/>
           <w:szCs w:val="24"/>
         </w:rPr>
-        <w:t>List&lt;User&gt; readUserFromFile(String filename)</w:t>
+        <w:t xml:space="preserve">List&lt;User&gt; </w:t>
+      </w:r>
+      <w:proofErr w:type="spellStart"/>
+      <w:proofErr w:type="gramStart"/>
+      <w:r>
+        <w:rPr>
+          <w:rFonts w:ascii="Times New Roman" w:hAnsi="Times New Roman" w:cs="Times New Roman"/>
+          <w:sz w:val="24"/>
+          <w:szCs w:val="24"/>
+        </w:rPr>
+        <w:t>readUserFromFile</w:t>
+      </w:r>
+      <w:proofErr w:type="spellEnd"/>
+      <w:r>
+        <w:rPr>
+          <w:rFonts w:ascii="Times New Roman" w:hAnsi="Times New Roman" w:cs="Times New Roman"/>
+          <w:sz w:val="24"/>
+          <w:szCs w:val="24"/>
+        </w:rPr>
+        <w:t>(</w:t>
+      </w:r>
+      <w:proofErr w:type="gramEnd"/>
+      <w:r>
+        <w:rPr>
+          <w:rFonts w:ascii="Times New Roman" w:hAnsi="Times New Roman" w:cs="Times New Roman"/>
+          <w:sz w:val="24"/>
+          <w:szCs w:val="24"/>
+        </w:rPr>
+        <w:t>String filename)</w:t>
       </w:r>
     </w:p>
     <w:p>
@@ -5808,7 +6509,53 @@
           <w:sz w:val="24"/>
           <w:szCs w:val="24"/>
         </w:rPr>
-        <w:t>public void writeUserToFile(User[ ] userArray, String filename)</w:t>
+        <w:t xml:space="preserve">public void </w:t>
+      </w:r>
+      <w:proofErr w:type="spellStart"/>
+      <w:proofErr w:type="gramStart"/>
+      <w:r>
+        <w:rPr>
+          <w:rFonts w:ascii="Times New Roman" w:hAnsi="Times New Roman" w:cs="Times New Roman"/>
+          <w:sz w:val="24"/>
+          <w:szCs w:val="24"/>
+        </w:rPr>
+        <w:t>writeUserToFile</w:t>
+      </w:r>
+      <w:proofErr w:type="spellEnd"/>
+      <w:r>
+        <w:rPr>
+          <w:rFonts w:ascii="Times New Roman" w:hAnsi="Times New Roman" w:cs="Times New Roman"/>
+          <w:sz w:val="24"/>
+          <w:szCs w:val="24"/>
+        </w:rPr>
+        <w:t>(User[</w:t>
+      </w:r>
+      <w:proofErr w:type="gramEnd"/>
+      <w:r>
+        <w:rPr>
+          <w:rFonts w:ascii="Times New Roman" w:hAnsi="Times New Roman" w:cs="Times New Roman"/>
+          <w:sz w:val="24"/>
+          <w:szCs w:val="24"/>
+        </w:rPr>
+        <w:t xml:space="preserve"> ] </w:t>
+      </w:r>
+      <w:proofErr w:type="spellStart"/>
+      <w:r>
+        <w:rPr>
+          <w:rFonts w:ascii="Times New Roman" w:hAnsi="Times New Roman" w:cs="Times New Roman"/>
+          <w:sz w:val="24"/>
+          <w:szCs w:val="24"/>
+        </w:rPr>
+        <w:t>userArray</w:t>
+      </w:r>
+      <w:proofErr w:type="spellEnd"/>
+      <w:r>
+        <w:rPr>
+          <w:rFonts w:ascii="Times New Roman" w:hAnsi="Times New Roman" w:cs="Times New Roman"/>
+          <w:sz w:val="24"/>
+          <w:szCs w:val="24"/>
+        </w:rPr>
+        <w:t>, String filename)</w:t>
       </w:r>
     </w:p>
     <w:p>
@@ -6324,6 +7071,16 @@
     </w:p>
     <w:p>
       <w:pPr>
+        <w:jc w:val="both"/>
+        <w:rPr>
+          <w:rFonts w:ascii="Times New Roman" w:hAnsi="Times New Roman" w:cs="Times New Roman"/>
+          <w:sz w:val="24"/>
+          <w:szCs w:val="24"/>
+        </w:rPr>
+      </w:pPr>
+    </w:p>
+    <w:p>
+      <w:pPr>
         <w:pStyle w:val="ListParagraph"/>
         <w:numPr>
           <w:ilvl w:val="0"/>
@@ -6409,7 +7166,39 @@
           <w:sz w:val="24"/>
           <w:szCs w:val="24"/>
         </w:rPr>
-        <w:t>Correct calculates fare based on route distance</w:t>
+        <w:t xml:space="preserve">Correct </w:t>
+      </w:r>
+      <w:r>
+        <w:rPr>
+          <w:rFonts w:ascii="Times New Roman" w:hAnsi="Times New Roman" w:cs="Times New Roman"/>
+          <w:sz w:val="24"/>
+          <w:szCs w:val="24"/>
+        </w:rPr>
+        <w:t>calculations</w:t>
+      </w:r>
+      <w:r>
+        <w:rPr>
+          <w:rFonts w:ascii="Times New Roman" w:hAnsi="Times New Roman" w:cs="Times New Roman"/>
+          <w:sz w:val="24"/>
+          <w:szCs w:val="24"/>
+        </w:rPr>
+        <w:t xml:space="preserve"> </w:t>
+      </w:r>
+      <w:r>
+        <w:rPr>
+          <w:rFonts w:ascii="Times New Roman" w:hAnsi="Times New Roman" w:cs="Times New Roman"/>
+          <w:sz w:val="24"/>
+          <w:szCs w:val="24"/>
+        </w:rPr>
+        <w:t xml:space="preserve">of </w:t>
+      </w:r>
+      <w:r>
+        <w:rPr>
+          <w:rFonts w:ascii="Times New Roman" w:hAnsi="Times New Roman" w:cs="Times New Roman"/>
+          <w:sz w:val="24"/>
+          <w:szCs w:val="24"/>
+        </w:rPr>
+        <w:t>fare based on route distance</w:t>
       </w:r>
     </w:p>
     <w:p>
@@ -6594,7 +7383,39 @@
           <w:sz w:val="24"/>
           <w:szCs w:val="24"/>
         </w:rPr>
-        <w:t>Correct calculates fare based on route distance</w:t>
+        <w:t xml:space="preserve">Correct </w:t>
+      </w:r>
+      <w:r>
+        <w:rPr>
+          <w:rFonts w:ascii="Times New Roman" w:hAnsi="Times New Roman" w:cs="Times New Roman"/>
+          <w:sz w:val="24"/>
+          <w:szCs w:val="24"/>
+        </w:rPr>
+        <w:t>calculations</w:t>
+      </w:r>
+      <w:r>
+        <w:rPr>
+          <w:rFonts w:ascii="Times New Roman" w:hAnsi="Times New Roman" w:cs="Times New Roman"/>
+          <w:sz w:val="24"/>
+          <w:szCs w:val="24"/>
+        </w:rPr>
+        <w:t xml:space="preserve"> </w:t>
+      </w:r>
+      <w:r>
+        <w:rPr>
+          <w:rFonts w:ascii="Times New Roman" w:hAnsi="Times New Roman" w:cs="Times New Roman"/>
+          <w:sz w:val="24"/>
+          <w:szCs w:val="24"/>
+        </w:rPr>
+        <w:t xml:space="preserve">of </w:t>
+      </w:r>
+      <w:r>
+        <w:rPr>
+          <w:rFonts w:ascii="Times New Roman" w:hAnsi="Times New Roman" w:cs="Times New Roman"/>
+          <w:sz w:val="24"/>
+          <w:szCs w:val="24"/>
+        </w:rPr>
+        <w:t>fare based on route distance</w:t>
       </w:r>
     </w:p>
     <w:p>
@@ -6686,15 +7507,51 @@
           <w:sz w:val="24"/>
           <w:szCs w:val="24"/>
         </w:rPr>
-        <w:t>Ensure exception is thrown if discounted fare has not been calculated (Illegal</w:t>
-      </w:r>
-      <w:r>
-        <w:rPr>
-          <w:rFonts w:ascii="Times New Roman" w:hAnsi="Times New Roman" w:cs="Times New Roman"/>
-          <w:sz w:val="24"/>
-          <w:szCs w:val="24"/>
-        </w:rPr>
-        <w:t>Argument Exception(Fare Has Not Been Calculated”)</w:t>
+        <w:t>Ensure exception is thrown if discounted fare has not been calculated (</w:t>
+      </w:r>
+      <w:proofErr w:type="spellStart"/>
+      <w:r>
+        <w:rPr>
+          <w:rFonts w:ascii="Times New Roman" w:hAnsi="Times New Roman" w:cs="Times New Roman"/>
+          <w:sz w:val="24"/>
+          <w:szCs w:val="24"/>
+        </w:rPr>
+        <w:t>Illegal</w:t>
+      </w:r>
+      <w:r>
+        <w:rPr>
+          <w:rFonts w:ascii="Times New Roman" w:hAnsi="Times New Roman" w:cs="Times New Roman"/>
+          <w:sz w:val="24"/>
+          <w:szCs w:val="24"/>
+        </w:rPr>
+        <w:t>Argument</w:t>
+      </w:r>
+      <w:proofErr w:type="spellEnd"/>
+      <w:r>
+        <w:rPr>
+          <w:rFonts w:ascii="Times New Roman" w:hAnsi="Times New Roman" w:cs="Times New Roman"/>
+          <w:sz w:val="24"/>
+          <w:szCs w:val="24"/>
+        </w:rPr>
+        <w:t xml:space="preserve"> </w:t>
+      </w:r>
+      <w:proofErr w:type="gramStart"/>
+      <w:r>
+        <w:rPr>
+          <w:rFonts w:ascii="Times New Roman" w:hAnsi="Times New Roman" w:cs="Times New Roman"/>
+          <w:sz w:val="24"/>
+          <w:szCs w:val="24"/>
+        </w:rPr>
+        <w:t>Exception(</w:t>
+      </w:r>
+      <w:proofErr w:type="gramEnd"/>
+      <w:r>
+        <w:rPr>
+          <w:rFonts w:ascii="Times New Roman" w:hAnsi="Times New Roman" w:cs="Times New Roman"/>
+          <w:sz w:val="24"/>
+          <w:szCs w:val="24"/>
+        </w:rPr>
+        <w:t>Fare Has Not Been Calculated”)</w:t>
       </w:r>
     </w:p>
     <w:p>
@@ -6717,7 +7574,25 @@
           <w:sz w:val="24"/>
           <w:szCs w:val="24"/>
         </w:rPr>
-        <w:t>Correctly apply payment method and adjustment, example credit surcharge and e-wallet discount)</w:t>
+        <w:t xml:space="preserve">Correctly apply payment method and adjustment, </w:t>
+      </w:r>
+      <w:proofErr w:type="gramStart"/>
+      <w:r>
+        <w:rPr>
+          <w:rFonts w:ascii="Times New Roman" w:hAnsi="Times New Roman" w:cs="Times New Roman"/>
+          <w:sz w:val="24"/>
+          <w:szCs w:val="24"/>
+        </w:rPr>
+        <w:t>example</w:t>
+      </w:r>
+      <w:proofErr w:type="gramEnd"/>
+      <w:r>
+        <w:rPr>
+          <w:rFonts w:ascii="Times New Roman" w:hAnsi="Times New Roman" w:cs="Times New Roman"/>
+          <w:sz w:val="24"/>
+          <w:szCs w:val="24"/>
+        </w:rPr>
+        <w:t xml:space="preserve"> credit surcharge and e-wallet discount)</w:t>
       </w:r>
     </w:p>
     <w:p>
@@ -6740,7 +7615,27 @@
           <w:sz w:val="24"/>
           <w:szCs w:val="24"/>
         </w:rPr>
-        <w:t>Verify final paymentAmount is updated</w:t>
+        <w:t xml:space="preserve">Verify final </w:t>
+      </w:r>
+      <w:proofErr w:type="spellStart"/>
+      <w:proofErr w:type="gramStart"/>
+      <w:r>
+        <w:rPr>
+          <w:rFonts w:ascii="Times New Roman" w:hAnsi="Times New Roman" w:cs="Times New Roman"/>
+          <w:sz w:val="24"/>
+          <w:szCs w:val="24"/>
+        </w:rPr>
+        <w:t>paymentAmount</w:t>
+      </w:r>
+      <w:proofErr w:type="spellEnd"/>
+      <w:proofErr w:type="gramEnd"/>
+      <w:r>
+        <w:rPr>
+          <w:rFonts w:ascii="Times New Roman" w:hAnsi="Times New Roman" w:cs="Times New Roman"/>
+          <w:sz w:val="24"/>
+          <w:szCs w:val="24"/>
+        </w:rPr>
+        <w:t xml:space="preserve"> is updated</w:t>
       </w:r>
     </w:p>
     <w:p>
@@ -6888,7 +7783,25 @@
           <w:sz w:val="24"/>
           <w:szCs w:val="24"/>
         </w:rPr>
-        <w:t>Ensure that the passenger types are valid (e.g adult, senior citizen, student and child)</w:t>
+        <w:t>Ensure that the passenger types are valid (</w:t>
+      </w:r>
+      <w:proofErr w:type="spellStart"/>
+      <w:r>
+        <w:rPr>
+          <w:rFonts w:ascii="Times New Roman" w:hAnsi="Times New Roman" w:cs="Times New Roman"/>
+          <w:sz w:val="24"/>
+          <w:szCs w:val="24"/>
+        </w:rPr>
+        <w:t>e.g</w:t>
+      </w:r>
+      <w:proofErr w:type="spellEnd"/>
+      <w:r>
+        <w:rPr>
+          <w:rFonts w:ascii="Times New Roman" w:hAnsi="Times New Roman" w:cs="Times New Roman"/>
+          <w:sz w:val="24"/>
+          <w:szCs w:val="24"/>
+        </w:rPr>
+        <w:t xml:space="preserve"> adult, senior citizen, student and child)</w:t>
       </w:r>
     </w:p>
     <w:p>
@@ -7102,6 +8015,7 @@
           <w:szCs w:val="24"/>
         </w:rPr>
       </w:pPr>
+      <w:proofErr w:type="gramStart"/>
       <w:r>
         <w:rPr>
           <w:rFonts w:ascii="Times New Roman" w:hAnsi="Times New Roman" w:cs="Times New Roman"/>
@@ -7134,8 +8048,9 @@
           <w:sz w:val="24"/>
           <w:szCs w:val="24"/>
         </w:rPr>
-        <w:t xml:space="preserve">Is </w:t>
-      </w:r>
+        <w:t>Is</w:t>
+      </w:r>
+      <w:proofErr w:type="gramEnd"/>
       <w:r>
         <w:rPr>
           <w:rFonts w:ascii="Times New Roman" w:hAnsi="Times New Roman" w:cs="Times New Roman"/>
@@ -7144,7 +8059,7 @@
           <w:sz w:val="24"/>
           <w:szCs w:val="24"/>
         </w:rPr>
-        <w:t>W</w:t>
+        <w:t xml:space="preserve"> </w:t>
       </w:r>
       <w:r>
         <w:rPr>
@@ -7154,7 +8069,7 @@
           <w:sz w:val="24"/>
           <w:szCs w:val="24"/>
         </w:rPr>
-        <w:t>eekend</w:t>
+        <w:t>W</w:t>
       </w:r>
       <w:r>
         <w:rPr>
@@ -7164,7 +8079,7 @@
           <w:sz w:val="24"/>
           <w:szCs w:val="24"/>
         </w:rPr>
-        <w:t xml:space="preserve"> </w:t>
+        <w:t>eekend</w:t>
       </w:r>
       <w:r>
         <w:rPr>
@@ -7174,7 +8089,7 @@
           <w:sz w:val="24"/>
           <w:szCs w:val="24"/>
         </w:rPr>
-        <w:t>C</w:t>
+        <w:t xml:space="preserve"> </w:t>
       </w:r>
       <w:r>
         <w:rPr>
@@ -7184,6 +8099,16 @@
           <w:sz w:val="24"/>
           <w:szCs w:val="24"/>
         </w:rPr>
+        <w:t>C</w:t>
+      </w:r>
+      <w:r>
+        <w:rPr>
+          <w:rFonts w:ascii="Times New Roman" w:hAnsi="Times New Roman" w:cs="Times New Roman"/>
+          <w:b/>
+          <w:bCs/>
+          <w:sz w:val="24"/>
+          <w:szCs w:val="24"/>
+        </w:rPr>
         <w:t>hecks</w:t>
       </w:r>
     </w:p>
@@ -8597,8 +9522,18 @@
           <w:sz w:val="24"/>
           <w:szCs w:val="24"/>
         </w:rPr>
-        <w:t>Valid station names return the correct Statiom</w:t>
-      </w:r>
+        <w:t xml:space="preserve">Valid station names return the correct </w:t>
+      </w:r>
+      <w:proofErr w:type="spellStart"/>
+      <w:r>
+        <w:rPr>
+          <w:rFonts w:ascii="Times New Roman" w:hAnsi="Times New Roman" w:cs="Times New Roman"/>
+          <w:sz w:val="24"/>
+          <w:szCs w:val="24"/>
+        </w:rPr>
+        <w:t>Statiom</w:t>
+      </w:r>
+      <w:proofErr w:type="spellEnd"/>
     </w:p>
     <w:p>
       <w:pPr>
@@ -8622,8 +9557,18 @@
           <w:sz w:val="24"/>
           <w:szCs w:val="24"/>
         </w:rPr>
-        <w:t>Invalid station names (null, unknown station) throw IllegalArgumentException</w:t>
-      </w:r>
+        <w:t xml:space="preserve">Invalid station names (null, unknown station) throw </w:t>
+      </w:r>
+      <w:proofErr w:type="spellStart"/>
+      <w:r>
+        <w:rPr>
+          <w:rFonts w:ascii="Times New Roman" w:hAnsi="Times New Roman" w:cs="Times New Roman"/>
+          <w:sz w:val="24"/>
+          <w:szCs w:val="24"/>
+        </w:rPr>
+        <w:t>IllegalArgumentException</w:t>
+      </w:r>
+      <w:proofErr w:type="spellEnd"/>
     </w:p>
     <w:p>
       <w:pPr>
@@ -8725,8 +9670,18 @@
           <w:sz w:val="24"/>
           <w:szCs w:val="24"/>
         </w:rPr>
-        <w:t>Invalid scenarios (null station name, invalid station name, same start and end station, no route between station) throw IllegalArgumentException</w:t>
-      </w:r>
+        <w:t xml:space="preserve">Invalid scenarios (null station name, invalid station name, same start and end station, no route between station) throw </w:t>
+      </w:r>
+      <w:proofErr w:type="spellStart"/>
+      <w:r>
+        <w:rPr>
+          <w:rFonts w:ascii="Times New Roman" w:hAnsi="Times New Roman" w:cs="Times New Roman"/>
+          <w:sz w:val="24"/>
+          <w:szCs w:val="24"/>
+        </w:rPr>
+        <w:t>IllegalArgumentException</w:t>
+      </w:r>
+      <w:proofErr w:type="spellEnd"/>
     </w:p>
     <w:p>
       <w:pPr>
@@ -8945,8 +9900,18 @@
           <w:sz w:val="24"/>
           <w:szCs w:val="24"/>
         </w:rPr>
-        <w:t>Invalid file data format throw IllegalArgumentException</w:t>
-      </w:r>
+        <w:t xml:space="preserve">Invalid file data format throw </w:t>
+      </w:r>
+      <w:proofErr w:type="spellStart"/>
+      <w:r>
+        <w:rPr>
+          <w:rFonts w:ascii="Times New Roman" w:hAnsi="Times New Roman" w:cs="Times New Roman"/>
+          <w:sz w:val="24"/>
+          <w:szCs w:val="24"/>
+        </w:rPr>
+        <w:t>IllegalArgumentException</w:t>
+      </w:r>
+      <w:proofErr w:type="spellEnd"/>
     </w:p>
     <w:p>
       <w:pPr>
@@ -8970,8 +9935,18 @@
           <w:sz w:val="24"/>
           <w:szCs w:val="24"/>
         </w:rPr>
-        <w:t>Invalid file parameters (null file name, empty file path) throw IllegalArgumentException</w:t>
-      </w:r>
+        <w:t xml:space="preserve">Invalid file parameters (null file name, empty file path) throw </w:t>
+      </w:r>
+      <w:proofErr w:type="spellStart"/>
+      <w:r>
+        <w:rPr>
+          <w:rFonts w:ascii="Times New Roman" w:hAnsi="Times New Roman" w:cs="Times New Roman"/>
+          <w:sz w:val="24"/>
+          <w:szCs w:val="24"/>
+        </w:rPr>
+        <w:t>IllegalArgumentException</w:t>
+      </w:r>
+      <w:proofErr w:type="spellEnd"/>
     </w:p>
     <w:p>
       <w:pPr>
@@ -9161,6 +10136,7 @@
           <w:szCs w:val="28"/>
         </w:rPr>
       </w:pPr>
+      <w:proofErr w:type="gramStart"/>
       <w:r>
         <w:rPr>
           <w:rFonts w:ascii="Times New Roman" w:hAnsi="Times New Roman" w:cs="Times New Roman"/>
@@ -9169,7 +10145,18 @@
           <w:sz w:val="28"/>
           <w:szCs w:val="28"/>
         </w:rPr>
-        <w:t>Feature will not be tested</w:t>
+        <w:t>Feature</w:t>
+      </w:r>
+      <w:proofErr w:type="gramEnd"/>
+      <w:r>
+        <w:rPr>
+          <w:rFonts w:ascii="Times New Roman" w:hAnsi="Times New Roman" w:cs="Times New Roman"/>
+          <w:b/>
+          <w:bCs/>
+          <w:sz w:val="28"/>
+          <w:szCs w:val="28"/>
+        </w:rPr>
+        <w:t xml:space="preserve"> will not be tested</w:t>
       </w:r>
     </w:p>
     <w:p>
@@ -9500,7 +10487,35 @@
           <w:sz w:val="24"/>
           <w:szCs w:val="24"/>
         </w:rPr>
-        <w:t>Public String toString()</w:t>
+        <w:t xml:space="preserve">Public String </w:t>
+      </w:r>
+      <w:proofErr w:type="spellStart"/>
+      <w:proofErr w:type="gramStart"/>
+      <w:r>
+        <w:rPr>
+          <w:rFonts w:ascii="Times New Roman" w:hAnsi="Times New Roman" w:cs="Times New Roman"/>
+          <w:sz w:val="24"/>
+          <w:szCs w:val="24"/>
+        </w:rPr>
+        <w:t>toString</w:t>
+      </w:r>
+      <w:proofErr w:type="spellEnd"/>
+      <w:r>
+        <w:rPr>
+          <w:rFonts w:ascii="Times New Roman" w:hAnsi="Times New Roman" w:cs="Times New Roman"/>
+          <w:sz w:val="24"/>
+          <w:szCs w:val="24"/>
+        </w:rPr>
+        <w:t>(</w:t>
+      </w:r>
+      <w:proofErr w:type="gramEnd"/>
+      <w:r>
+        <w:rPr>
+          <w:rFonts w:ascii="Times New Roman" w:hAnsi="Times New Roman" w:cs="Times New Roman"/>
+          <w:sz w:val="24"/>
+          <w:szCs w:val="24"/>
+        </w:rPr>
+        <w:t>)</w:t>
       </w:r>
     </w:p>
     <w:p>
@@ -9523,7 +10538,25 @@
           <w:sz w:val="24"/>
           <w:szCs w:val="24"/>
         </w:rPr>
-        <w:t>Public Boolean equals(Object o)</w:t>
+        <w:t xml:space="preserve">Public Boolean </w:t>
+      </w:r>
+      <w:proofErr w:type="gramStart"/>
+      <w:r>
+        <w:rPr>
+          <w:rFonts w:ascii="Times New Roman" w:hAnsi="Times New Roman" w:cs="Times New Roman"/>
+          <w:sz w:val="24"/>
+          <w:szCs w:val="24"/>
+        </w:rPr>
+        <w:t>equals(</w:t>
+      </w:r>
+      <w:proofErr w:type="gramEnd"/>
+      <w:r>
+        <w:rPr>
+          <w:rFonts w:ascii="Times New Roman" w:hAnsi="Times New Roman" w:cs="Times New Roman"/>
+          <w:sz w:val="24"/>
+          <w:szCs w:val="24"/>
+        </w:rPr>
+        <w:t>Object o)</w:t>
       </w:r>
     </w:p>
     <w:p>
@@ -9546,7 +10579,35 @@
           <w:sz w:val="24"/>
           <w:szCs w:val="24"/>
         </w:rPr>
-        <w:t>Public int hashCode()</w:t>
+        <w:t xml:space="preserve">Public int </w:t>
+      </w:r>
+      <w:proofErr w:type="spellStart"/>
+      <w:proofErr w:type="gramStart"/>
+      <w:r>
+        <w:rPr>
+          <w:rFonts w:ascii="Times New Roman" w:hAnsi="Times New Roman" w:cs="Times New Roman"/>
+          <w:sz w:val="24"/>
+          <w:szCs w:val="24"/>
+        </w:rPr>
+        <w:t>hashCode</w:t>
+      </w:r>
+      <w:proofErr w:type="spellEnd"/>
+      <w:r>
+        <w:rPr>
+          <w:rFonts w:ascii="Times New Roman" w:hAnsi="Times New Roman" w:cs="Times New Roman"/>
+          <w:sz w:val="24"/>
+          <w:szCs w:val="24"/>
+        </w:rPr>
+        <w:t>(</w:t>
+      </w:r>
+      <w:proofErr w:type="gramEnd"/>
+      <w:r>
+        <w:rPr>
+          <w:rFonts w:ascii="Times New Roman" w:hAnsi="Times New Roman" w:cs="Times New Roman"/>
+          <w:sz w:val="24"/>
+          <w:szCs w:val="24"/>
+        </w:rPr>
+        <w:t>)</w:t>
       </w:r>
     </w:p>
     <w:p>
@@ -9592,7 +10653,35 @@
           <w:sz w:val="24"/>
           <w:szCs w:val="24"/>
         </w:rPr>
-        <w:t>Public void makePayment(double payment)</w:t>
+        <w:t xml:space="preserve">Public void </w:t>
+      </w:r>
+      <w:proofErr w:type="spellStart"/>
+      <w:proofErr w:type="gramStart"/>
+      <w:r>
+        <w:rPr>
+          <w:rFonts w:ascii="Times New Roman" w:hAnsi="Times New Roman" w:cs="Times New Roman"/>
+          <w:sz w:val="24"/>
+          <w:szCs w:val="24"/>
+        </w:rPr>
+        <w:t>makePayment</w:t>
+      </w:r>
+      <w:proofErr w:type="spellEnd"/>
+      <w:r>
+        <w:rPr>
+          <w:rFonts w:ascii="Times New Roman" w:hAnsi="Times New Roman" w:cs="Times New Roman"/>
+          <w:sz w:val="24"/>
+          <w:szCs w:val="24"/>
+        </w:rPr>
+        <w:t>(</w:t>
+      </w:r>
+      <w:proofErr w:type="gramEnd"/>
+      <w:r>
+        <w:rPr>
+          <w:rFonts w:ascii="Times New Roman" w:hAnsi="Times New Roman" w:cs="Times New Roman"/>
+          <w:sz w:val="24"/>
+          <w:szCs w:val="24"/>
+        </w:rPr>
+        <w:t>double payment)</w:t>
       </w:r>
     </w:p>
     <w:p>
@@ -9638,8 +10727,18 @@
           <w:sz w:val="24"/>
           <w:szCs w:val="24"/>
         </w:rPr>
-        <w:t>Public void emailReceipt</w:t>
-      </w:r>
+        <w:t xml:space="preserve">Public void </w:t>
+      </w:r>
+      <w:proofErr w:type="spellStart"/>
+      <w:r>
+        <w:rPr>
+          <w:rFonts w:ascii="Times New Roman" w:hAnsi="Times New Roman" w:cs="Times New Roman"/>
+          <w:sz w:val="24"/>
+          <w:szCs w:val="24"/>
+        </w:rPr>
+        <w:t>emailReceipt</w:t>
+      </w:r>
+      <w:proofErr w:type="spellEnd"/>
     </w:p>
     <w:p>
       <w:pPr>
@@ -9707,7 +10806,35 @@
           <w:sz w:val="24"/>
           <w:szCs w:val="24"/>
         </w:rPr>
-        <w:t>Public HashMap&lt;Station, Double&gt; getLinkedStations()</w:t>
+        <w:t xml:space="preserve">Public HashMap&lt;Station, Double&gt; </w:t>
+      </w:r>
+      <w:proofErr w:type="spellStart"/>
+      <w:proofErr w:type="gramStart"/>
+      <w:r>
+        <w:rPr>
+          <w:rFonts w:ascii="Times New Roman" w:hAnsi="Times New Roman" w:cs="Times New Roman"/>
+          <w:sz w:val="24"/>
+          <w:szCs w:val="24"/>
+        </w:rPr>
+        <w:t>getLinkedStations</w:t>
+      </w:r>
+      <w:proofErr w:type="spellEnd"/>
+      <w:r>
+        <w:rPr>
+          <w:rFonts w:ascii="Times New Roman" w:hAnsi="Times New Roman" w:cs="Times New Roman"/>
+          <w:sz w:val="24"/>
+          <w:szCs w:val="24"/>
+        </w:rPr>
+        <w:t>(</w:t>
+      </w:r>
+      <w:proofErr w:type="gramEnd"/>
+      <w:r>
+        <w:rPr>
+          <w:rFonts w:ascii="Times New Roman" w:hAnsi="Times New Roman" w:cs="Times New Roman"/>
+          <w:sz w:val="24"/>
+          <w:szCs w:val="24"/>
+        </w:rPr>
+        <w:t>)</w:t>
       </w:r>
     </w:p>
     <w:p>
@@ -9730,7 +10857,53 @@
           <w:sz w:val="24"/>
           <w:szCs w:val="24"/>
         </w:rPr>
-        <w:t>Public void addStation(Station nextStation, double distance)</w:t>
+        <w:t xml:space="preserve">Public void </w:t>
+      </w:r>
+      <w:proofErr w:type="spellStart"/>
+      <w:proofErr w:type="gramStart"/>
+      <w:r>
+        <w:rPr>
+          <w:rFonts w:ascii="Times New Roman" w:hAnsi="Times New Roman" w:cs="Times New Roman"/>
+          <w:sz w:val="24"/>
+          <w:szCs w:val="24"/>
+        </w:rPr>
+        <w:t>addStation</w:t>
+      </w:r>
+      <w:proofErr w:type="spellEnd"/>
+      <w:r>
+        <w:rPr>
+          <w:rFonts w:ascii="Times New Roman" w:hAnsi="Times New Roman" w:cs="Times New Roman"/>
+          <w:sz w:val="24"/>
+          <w:szCs w:val="24"/>
+        </w:rPr>
+        <w:t>(</w:t>
+      </w:r>
+      <w:proofErr w:type="gramEnd"/>
+      <w:r>
+        <w:rPr>
+          <w:rFonts w:ascii="Times New Roman" w:hAnsi="Times New Roman" w:cs="Times New Roman"/>
+          <w:sz w:val="24"/>
+          <w:szCs w:val="24"/>
+        </w:rPr>
+        <w:t xml:space="preserve">Station </w:t>
+      </w:r>
+      <w:proofErr w:type="spellStart"/>
+      <w:r>
+        <w:rPr>
+          <w:rFonts w:ascii="Times New Roman" w:hAnsi="Times New Roman" w:cs="Times New Roman"/>
+          <w:sz w:val="24"/>
+          <w:szCs w:val="24"/>
+        </w:rPr>
+        <w:t>nextStation</w:t>
+      </w:r>
+      <w:proofErr w:type="spellEnd"/>
+      <w:r>
+        <w:rPr>
+          <w:rFonts w:ascii="Times New Roman" w:hAnsi="Times New Roman" w:cs="Times New Roman"/>
+          <w:sz w:val="24"/>
+          <w:szCs w:val="24"/>
+        </w:rPr>
+        <w:t>, double distance)</w:t>
       </w:r>
     </w:p>
     <w:p>
@@ -9753,7 +10926,25 @@
           <w:sz w:val="24"/>
           <w:szCs w:val="24"/>
         </w:rPr>
-        <w:t>Public Boolean equals(Object obj)</w:t>
+        <w:t xml:space="preserve">Public Boolean </w:t>
+      </w:r>
+      <w:proofErr w:type="gramStart"/>
+      <w:r>
+        <w:rPr>
+          <w:rFonts w:ascii="Times New Roman" w:hAnsi="Times New Roman" w:cs="Times New Roman"/>
+          <w:sz w:val="24"/>
+          <w:szCs w:val="24"/>
+        </w:rPr>
+        <w:t>equals(</w:t>
+      </w:r>
+      <w:proofErr w:type="gramEnd"/>
+      <w:r>
+        <w:rPr>
+          <w:rFonts w:ascii="Times New Roman" w:hAnsi="Times New Roman" w:cs="Times New Roman"/>
+          <w:sz w:val="24"/>
+          <w:szCs w:val="24"/>
+        </w:rPr>
+        <w:t>Object obj)</w:t>
       </w:r>
     </w:p>
     <w:p>
@@ -9770,13 +10961,51 @@
           <w:szCs w:val="24"/>
         </w:rPr>
       </w:pPr>
-      <w:r>
-        <w:rPr>
-          <w:rFonts w:ascii="Times New Roman" w:hAnsi="Times New Roman" w:cs="Times New Roman"/>
-          <w:sz w:val="24"/>
-          <w:szCs w:val="24"/>
-        </w:rPr>
-        <w:t>Pulic int hashCode()</w:t>
+      <w:proofErr w:type="spellStart"/>
+      <w:r>
+        <w:rPr>
+          <w:rFonts w:ascii="Times New Roman" w:hAnsi="Times New Roman" w:cs="Times New Roman"/>
+          <w:sz w:val="24"/>
+          <w:szCs w:val="24"/>
+        </w:rPr>
+        <w:t>Pulic</w:t>
+      </w:r>
+      <w:proofErr w:type="spellEnd"/>
+      <w:r>
+        <w:rPr>
+          <w:rFonts w:ascii="Times New Roman" w:hAnsi="Times New Roman" w:cs="Times New Roman"/>
+          <w:sz w:val="24"/>
+          <w:szCs w:val="24"/>
+        </w:rPr>
+        <w:t xml:space="preserve"> int </w:t>
+      </w:r>
+      <w:proofErr w:type="spellStart"/>
+      <w:proofErr w:type="gramStart"/>
+      <w:r>
+        <w:rPr>
+          <w:rFonts w:ascii="Times New Roman" w:hAnsi="Times New Roman" w:cs="Times New Roman"/>
+          <w:sz w:val="24"/>
+          <w:szCs w:val="24"/>
+        </w:rPr>
+        <w:t>hashCode</w:t>
+      </w:r>
+      <w:proofErr w:type="spellEnd"/>
+      <w:r>
+        <w:rPr>
+          <w:rFonts w:ascii="Times New Roman" w:hAnsi="Times New Roman" w:cs="Times New Roman"/>
+          <w:sz w:val="24"/>
+          <w:szCs w:val="24"/>
+        </w:rPr>
+        <w:t>(</w:t>
+      </w:r>
+      <w:proofErr w:type="gramEnd"/>
+      <w:r>
+        <w:rPr>
+          <w:rFonts w:ascii="Times New Roman" w:hAnsi="Times New Roman" w:cs="Times New Roman"/>
+          <w:sz w:val="24"/>
+          <w:szCs w:val="24"/>
+        </w:rPr>
+        <w:t>)</w:t>
       </w:r>
     </w:p>
     <w:p>
@@ -9868,8 +11097,20 @@
           <w:sz w:val="24"/>
           <w:szCs w:val="24"/>
         </w:rPr>
-        <w:t>Public String toString</w:t>
-      </w:r>
+        <w:t xml:space="preserve">Public String </w:t>
+      </w:r>
+      <w:proofErr w:type="spellStart"/>
+      <w:proofErr w:type="gramStart"/>
+      <w:r>
+        <w:rPr>
+          <w:rFonts w:ascii="Times New Roman" w:hAnsi="Times New Roman" w:cs="Times New Roman"/>
+          <w:sz w:val="24"/>
+          <w:szCs w:val="24"/>
+        </w:rPr>
+        <w:t>toString</w:t>
+      </w:r>
+      <w:proofErr w:type="spellEnd"/>
+      <w:proofErr w:type="gramEnd"/>
     </w:p>
     <w:p>
       <w:pPr>
@@ -9892,7 +11133,25 @@
           <w:szCs w:val="24"/>
         </w:rPr>
         <w:lastRenderedPageBreak/>
-        <w:t>Public Boolean equals(Object o)</w:t>
+        <w:t xml:space="preserve">Public Boolean </w:t>
+      </w:r>
+      <w:proofErr w:type="gramStart"/>
+      <w:r>
+        <w:rPr>
+          <w:rFonts w:ascii="Times New Roman" w:hAnsi="Times New Roman" w:cs="Times New Roman"/>
+          <w:sz w:val="24"/>
+          <w:szCs w:val="24"/>
+        </w:rPr>
+        <w:t>equals(</w:t>
+      </w:r>
+      <w:proofErr w:type="gramEnd"/>
+      <w:r>
+        <w:rPr>
+          <w:rFonts w:ascii="Times New Roman" w:hAnsi="Times New Roman" w:cs="Times New Roman"/>
+          <w:sz w:val="24"/>
+          <w:szCs w:val="24"/>
+        </w:rPr>
+        <w:t>Object o)</w:t>
       </w:r>
     </w:p>
     <w:p>
@@ -9915,7 +11174,35 @@
           <w:sz w:val="24"/>
           <w:szCs w:val="24"/>
         </w:rPr>
-        <w:t>Public in hashCode()</w:t>
+        <w:t xml:space="preserve">Public in </w:t>
+      </w:r>
+      <w:proofErr w:type="spellStart"/>
+      <w:proofErr w:type="gramStart"/>
+      <w:r>
+        <w:rPr>
+          <w:rFonts w:ascii="Times New Roman" w:hAnsi="Times New Roman" w:cs="Times New Roman"/>
+          <w:sz w:val="24"/>
+          <w:szCs w:val="24"/>
+        </w:rPr>
+        <w:t>hashCode</w:t>
+      </w:r>
+      <w:proofErr w:type="spellEnd"/>
+      <w:r>
+        <w:rPr>
+          <w:rFonts w:ascii="Times New Roman" w:hAnsi="Times New Roman" w:cs="Times New Roman"/>
+          <w:sz w:val="24"/>
+          <w:szCs w:val="24"/>
+        </w:rPr>
+        <w:t>(</w:t>
+      </w:r>
+      <w:proofErr w:type="gramEnd"/>
+      <w:r>
+        <w:rPr>
+          <w:rFonts w:ascii="Times New Roman" w:hAnsi="Times New Roman" w:cs="Times New Roman"/>
+          <w:sz w:val="24"/>
+          <w:szCs w:val="24"/>
+        </w:rPr>
+        <w:t>)</w:t>
       </w:r>
     </w:p>
     <w:p>
@@ -10088,7 +11375,25 @@
           <w:sz w:val="24"/>
           <w:szCs w:val="24"/>
         </w:rPr>
-        <w:t>Start: KL Sentral, End: MidVally = RM2.00</w:t>
+        <w:t xml:space="preserve">Start: KL Sentral, End: </w:t>
+      </w:r>
+      <w:proofErr w:type="spellStart"/>
+      <w:r>
+        <w:rPr>
+          <w:rFonts w:ascii="Times New Roman" w:hAnsi="Times New Roman" w:cs="Times New Roman"/>
+          <w:sz w:val="24"/>
+          <w:szCs w:val="24"/>
+        </w:rPr>
+        <w:t>MidVally</w:t>
+      </w:r>
+      <w:proofErr w:type="spellEnd"/>
+      <w:r>
+        <w:rPr>
+          <w:rFonts w:ascii="Times New Roman" w:hAnsi="Times New Roman" w:cs="Times New Roman"/>
+          <w:sz w:val="24"/>
+          <w:szCs w:val="24"/>
+        </w:rPr>
+        <w:t xml:space="preserve"> = RM2.00</w:t>
       </w:r>
     </w:p>
     <w:p>
@@ -10221,7 +11526,25 @@
           <w:sz w:val="24"/>
           <w:szCs w:val="24"/>
         </w:rPr>
-        <w:t xml:space="preserve"> (Kajang to Taman Melati)</w:t>
+        <w:t xml:space="preserve"> (</w:t>
+      </w:r>
+      <w:proofErr w:type="spellStart"/>
+      <w:r>
+        <w:rPr>
+          <w:rFonts w:ascii="Times New Roman" w:hAnsi="Times New Roman" w:cs="Times New Roman"/>
+          <w:sz w:val="24"/>
+          <w:szCs w:val="24"/>
+        </w:rPr>
+        <w:t>Kajang</w:t>
+      </w:r>
+      <w:proofErr w:type="spellEnd"/>
+      <w:r>
+        <w:rPr>
+          <w:rFonts w:ascii="Times New Roman" w:hAnsi="Times New Roman" w:cs="Times New Roman"/>
+          <w:sz w:val="24"/>
+          <w:szCs w:val="24"/>
+        </w:rPr>
+        <w:t xml:space="preserve"> to Taman Melati)</w:t>
       </w:r>
     </w:p>
     <w:p>
@@ -10238,13 +11561,41 @@
           <w:szCs w:val="24"/>
         </w:rPr>
       </w:pPr>
-      <w:r>
-        <w:rPr>
-          <w:rFonts w:ascii="Times New Roman" w:hAnsi="Times New Roman" w:cs="Times New Roman"/>
-          <w:sz w:val="24"/>
-          <w:szCs w:val="24"/>
-        </w:rPr>
-        <w:t>Route exceed distance limit</w:t>
+      <w:proofErr w:type="gramStart"/>
+      <w:r>
+        <w:rPr>
+          <w:rFonts w:ascii="Times New Roman" w:hAnsi="Times New Roman" w:cs="Times New Roman"/>
+          <w:sz w:val="24"/>
+          <w:szCs w:val="24"/>
+        </w:rPr>
+        <w:t>Route</w:t>
+      </w:r>
+      <w:proofErr w:type="gramEnd"/>
+      <w:r>
+        <w:rPr>
+          <w:rFonts w:ascii="Times New Roman" w:hAnsi="Times New Roman" w:cs="Times New Roman"/>
+          <w:sz w:val="24"/>
+          <w:szCs w:val="24"/>
+        </w:rPr>
+        <w:t xml:space="preserve"> </w:t>
+      </w:r>
+      <w:proofErr w:type="gramStart"/>
+      <w:r>
+        <w:rPr>
+          <w:rFonts w:ascii="Times New Roman" w:hAnsi="Times New Roman" w:cs="Times New Roman"/>
+          <w:sz w:val="24"/>
+          <w:szCs w:val="24"/>
+        </w:rPr>
+        <w:t>exceed</w:t>
+      </w:r>
+      <w:proofErr w:type="gramEnd"/>
+      <w:r>
+        <w:rPr>
+          <w:rFonts w:ascii="Times New Roman" w:hAnsi="Times New Roman" w:cs="Times New Roman"/>
+          <w:sz w:val="24"/>
+          <w:szCs w:val="24"/>
+        </w:rPr>
+        <w:t xml:space="preserve"> distance limit</w:t>
       </w:r>
     </w:p>
     <w:p>
@@ -10344,7 +11695,25 @@
           <w:sz w:val="24"/>
           <w:szCs w:val="24"/>
         </w:rPr>
-        <w:t>Travel Day: Wednesday, Time: 1200, Start: Midvally, End KL Sentral, Passengers: 2 Adult, 2 Child, 1 Senior Citizens = RM5</w:t>
+        <w:t xml:space="preserve">Travel Day: Wednesday, Time: 1200, Start: </w:t>
+      </w:r>
+      <w:proofErr w:type="spellStart"/>
+      <w:r>
+        <w:rPr>
+          <w:rFonts w:ascii="Times New Roman" w:hAnsi="Times New Roman" w:cs="Times New Roman"/>
+          <w:sz w:val="24"/>
+          <w:szCs w:val="24"/>
+        </w:rPr>
+        <w:t>Midvally</w:t>
+      </w:r>
+      <w:proofErr w:type="spellEnd"/>
+      <w:r>
+        <w:rPr>
+          <w:rFonts w:ascii="Times New Roman" w:hAnsi="Times New Roman" w:cs="Times New Roman"/>
+          <w:sz w:val="24"/>
+          <w:szCs w:val="24"/>
+        </w:rPr>
+        <w:t>, End KL Sentral, Passengers: 2 Adult, 2 Child, 1 Senior Citizens = RM5</w:t>
       </w:r>
       <w:r>
         <w:rPr>
@@ -10613,6 +11982,7 @@
         <w:lastRenderedPageBreak/>
         <w:t xml:space="preserve">  </w:t>
       </w:r>
+      <w:proofErr w:type="gramStart"/>
       <w:r>
         <w:rPr>
           <w:rFonts w:ascii="Times New Roman" w:hAnsi="Times New Roman" w:cs="Times New Roman"/>
@@ -10621,7 +11991,18 @@
           <w:sz w:val="24"/>
           <w:szCs w:val="24"/>
         </w:rPr>
-        <w:t>Make Payment</w:t>
+        <w:t>Make</w:t>
+      </w:r>
+      <w:proofErr w:type="gramEnd"/>
+      <w:r>
+        <w:rPr>
+          <w:rFonts w:ascii="Times New Roman" w:hAnsi="Times New Roman" w:cs="Times New Roman"/>
+          <w:b/>
+          <w:bCs/>
+          <w:sz w:val="24"/>
+          <w:szCs w:val="24"/>
+        </w:rPr>
+        <w:t xml:space="preserve"> Payment</w:t>
       </w:r>
     </w:p>
     <w:p>
@@ -10667,7 +12048,43 @@
           <w:sz w:val="24"/>
           <w:szCs w:val="24"/>
         </w:rPr>
-        <w:t>Travel Day: Monday, Time 0900, Start: Titiwangsa, End: KL Sentral, Passengers: (2 Adult, 2 Child), Payment method: e-wallet, Booking status: “Confirm Booking”</w:t>
+        <w:t xml:space="preserve">Travel Day: Monday, Time 0900, Start: </w:t>
+      </w:r>
+      <w:proofErr w:type="spellStart"/>
+      <w:r>
+        <w:rPr>
+          <w:rFonts w:ascii="Times New Roman" w:hAnsi="Times New Roman" w:cs="Times New Roman"/>
+          <w:sz w:val="24"/>
+          <w:szCs w:val="24"/>
+        </w:rPr>
+        <w:t>Titiwangsa</w:t>
+      </w:r>
+      <w:proofErr w:type="spellEnd"/>
+      <w:r>
+        <w:rPr>
+          <w:rFonts w:ascii="Times New Roman" w:hAnsi="Times New Roman" w:cs="Times New Roman"/>
+          <w:sz w:val="24"/>
+          <w:szCs w:val="24"/>
+        </w:rPr>
+        <w:t xml:space="preserve">, End: KL Sentral, Passengers: (2 Adult, 2 Child), Payment method: e-wallet, </w:t>
+      </w:r>
+      <w:proofErr w:type="gramStart"/>
+      <w:r>
+        <w:rPr>
+          <w:rFonts w:ascii="Times New Roman" w:hAnsi="Times New Roman" w:cs="Times New Roman"/>
+          <w:sz w:val="24"/>
+          <w:szCs w:val="24"/>
+        </w:rPr>
+        <w:t>Booking</w:t>
+      </w:r>
+      <w:proofErr w:type="gramEnd"/>
+      <w:r>
+        <w:rPr>
+          <w:rFonts w:ascii="Times New Roman" w:hAnsi="Times New Roman" w:cs="Times New Roman"/>
+          <w:sz w:val="24"/>
+          <w:szCs w:val="24"/>
+        </w:rPr>
+        <w:t xml:space="preserve"> status: “Confirm Booking”</w:t>
       </w:r>
       <w:r>
         <w:rPr>
@@ -10877,13 +12294,41 @@
           <w:szCs w:val="24"/>
         </w:rPr>
       </w:pPr>
-      <w:r>
-        <w:rPr>
-          <w:rFonts w:ascii="Times New Roman" w:hAnsi="Times New Roman" w:cs="Times New Roman"/>
-          <w:sz w:val="24"/>
-          <w:szCs w:val="24"/>
-        </w:rPr>
-        <w:t>Titiwangsa to Batu Kentonmen = RM15.00</w:t>
+      <w:proofErr w:type="spellStart"/>
+      <w:r>
+        <w:rPr>
+          <w:rFonts w:ascii="Times New Roman" w:hAnsi="Times New Roman" w:cs="Times New Roman"/>
+          <w:sz w:val="24"/>
+          <w:szCs w:val="24"/>
+        </w:rPr>
+        <w:t>Titiwangsa</w:t>
+      </w:r>
+      <w:proofErr w:type="spellEnd"/>
+      <w:r>
+        <w:rPr>
+          <w:rFonts w:ascii="Times New Roman" w:hAnsi="Times New Roman" w:cs="Times New Roman"/>
+          <w:sz w:val="24"/>
+          <w:szCs w:val="24"/>
+        </w:rPr>
+        <w:t xml:space="preserve"> to Batu </w:t>
+      </w:r>
+      <w:proofErr w:type="spellStart"/>
+      <w:r>
+        <w:rPr>
+          <w:rFonts w:ascii="Times New Roman" w:hAnsi="Times New Roman" w:cs="Times New Roman"/>
+          <w:sz w:val="24"/>
+          <w:szCs w:val="24"/>
+        </w:rPr>
+        <w:t>Kentonmen</w:t>
+      </w:r>
+      <w:proofErr w:type="spellEnd"/>
+      <w:r>
+        <w:rPr>
+          <w:rFonts w:ascii="Times New Roman" w:hAnsi="Times New Roman" w:cs="Times New Roman"/>
+          <w:sz w:val="24"/>
+          <w:szCs w:val="24"/>
+        </w:rPr>
+        <w:t xml:space="preserve"> = RM15.00</w:t>
       </w:r>
     </w:p>
     <w:p>
@@ -10969,13 +12414,23 @@
           <w:szCs w:val="24"/>
         </w:rPr>
       </w:pPr>
-      <w:r>
-        <w:rPr>
-          <w:rFonts w:ascii="Times New Roman" w:hAnsi="Times New Roman" w:cs="Times New Roman"/>
-          <w:sz w:val="24"/>
-          <w:szCs w:val="24"/>
-        </w:rPr>
-        <w:t>End station is null or invalid</w:t>
+      <w:proofErr w:type="gramStart"/>
+      <w:r>
+        <w:rPr>
+          <w:rFonts w:ascii="Times New Roman" w:hAnsi="Times New Roman" w:cs="Times New Roman"/>
+          <w:sz w:val="24"/>
+          <w:szCs w:val="24"/>
+        </w:rPr>
+        <w:t>End</w:t>
+      </w:r>
+      <w:proofErr w:type="gramEnd"/>
+      <w:r>
+        <w:rPr>
+          <w:rFonts w:ascii="Times New Roman" w:hAnsi="Times New Roman" w:cs="Times New Roman"/>
+          <w:sz w:val="24"/>
+          <w:szCs w:val="24"/>
+        </w:rPr>
+        <w:t xml:space="preserve"> station is null or invalid</w:t>
       </w:r>
     </w:p>
     <w:p>
@@ -10998,8 +12453,18 @@
           <w:sz w:val="24"/>
           <w:szCs w:val="24"/>
         </w:rPr>
-        <w:t>Start and end stations are same</w:t>
-      </w:r>
+        <w:t xml:space="preserve">Start and end stations are </w:t>
+      </w:r>
+      <w:proofErr w:type="gramStart"/>
+      <w:r>
+        <w:rPr>
+          <w:rFonts w:ascii="Times New Roman" w:hAnsi="Times New Roman" w:cs="Times New Roman"/>
+          <w:sz w:val="24"/>
+          <w:szCs w:val="24"/>
+        </w:rPr>
+        <w:t>same</w:t>
+      </w:r>
+      <w:proofErr w:type="gramEnd"/>
     </w:p>
     <w:p>
       <w:pPr>
@@ -11038,13 +12503,41 @@
           <w:szCs w:val="24"/>
         </w:rPr>
       </w:pPr>
-      <w:r>
-        <w:rPr>
-          <w:rFonts w:ascii="Times New Roman" w:hAnsi="Times New Roman" w:cs="Times New Roman"/>
-          <w:sz w:val="24"/>
-          <w:szCs w:val="24"/>
-        </w:rPr>
-        <w:t>Route exceed distance limit</w:t>
+      <w:proofErr w:type="gramStart"/>
+      <w:r>
+        <w:rPr>
+          <w:rFonts w:ascii="Times New Roman" w:hAnsi="Times New Roman" w:cs="Times New Roman"/>
+          <w:sz w:val="24"/>
+          <w:szCs w:val="24"/>
+        </w:rPr>
+        <w:t>Route</w:t>
+      </w:r>
+      <w:proofErr w:type="gramEnd"/>
+      <w:r>
+        <w:rPr>
+          <w:rFonts w:ascii="Times New Roman" w:hAnsi="Times New Roman" w:cs="Times New Roman"/>
+          <w:sz w:val="24"/>
+          <w:szCs w:val="24"/>
+        </w:rPr>
+        <w:t xml:space="preserve"> </w:t>
+      </w:r>
+      <w:proofErr w:type="gramStart"/>
+      <w:r>
+        <w:rPr>
+          <w:rFonts w:ascii="Times New Roman" w:hAnsi="Times New Roman" w:cs="Times New Roman"/>
+          <w:sz w:val="24"/>
+          <w:szCs w:val="24"/>
+        </w:rPr>
+        <w:t>exceed</w:t>
+      </w:r>
+      <w:proofErr w:type="gramEnd"/>
+      <w:r>
+        <w:rPr>
+          <w:rFonts w:ascii="Times New Roman" w:hAnsi="Times New Roman" w:cs="Times New Roman"/>
+          <w:sz w:val="24"/>
+          <w:szCs w:val="24"/>
+        </w:rPr>
+        <w:t xml:space="preserve"> distance limit</w:t>
       </w:r>
     </w:p>
     <w:p>
@@ -11124,13 +12617,23 @@
           <w:szCs w:val="24"/>
         </w:rPr>
       </w:pPr>
-      <w:r>
-        <w:rPr>
-          <w:rFonts w:ascii="Times New Roman" w:hAnsi="Times New Roman" w:cs="Times New Roman"/>
-          <w:sz w:val="24"/>
-          <w:szCs w:val="24"/>
-        </w:rPr>
-        <w:t>Correct discount fare calculated when travel date, travel time, stations, passenger type and passenger quantities are valid</w:t>
+      <w:proofErr w:type="gramStart"/>
+      <w:r>
+        <w:rPr>
+          <w:rFonts w:ascii="Times New Roman" w:hAnsi="Times New Roman" w:cs="Times New Roman"/>
+          <w:sz w:val="24"/>
+          <w:szCs w:val="24"/>
+        </w:rPr>
+        <w:t>Correct discount fare calculated</w:t>
+      </w:r>
+      <w:proofErr w:type="gramEnd"/>
+      <w:r>
+        <w:rPr>
+          <w:rFonts w:ascii="Times New Roman" w:hAnsi="Times New Roman" w:cs="Times New Roman"/>
+          <w:sz w:val="24"/>
+          <w:szCs w:val="24"/>
+        </w:rPr>
+        <w:t xml:space="preserve"> when travel date, travel time, stations, passenger type and passenger quantities are valid</w:t>
       </w:r>
     </w:p>
     <w:p>
@@ -11316,6 +12819,7 @@
           <w:szCs w:val="24"/>
         </w:rPr>
       </w:pPr>
+      <w:proofErr w:type="gramStart"/>
       <w:r>
         <w:rPr>
           <w:rFonts w:ascii="Times New Roman" w:hAnsi="Times New Roman" w:cs="Times New Roman"/>
@@ -11323,7 +12827,16 @@
           <w:szCs w:val="24"/>
         </w:rPr>
         <w:lastRenderedPageBreak/>
-        <w:t>Passenger quantity is null</w:t>
+        <w:t>Passenger</w:t>
+      </w:r>
+      <w:proofErr w:type="gramEnd"/>
+      <w:r>
+        <w:rPr>
+          <w:rFonts w:ascii="Times New Roman" w:hAnsi="Times New Roman" w:cs="Times New Roman"/>
+          <w:sz w:val="24"/>
+          <w:szCs w:val="24"/>
+        </w:rPr>
+        <w:t xml:space="preserve"> quantity is null</w:t>
       </w:r>
     </w:p>
     <w:p>
@@ -12313,7 +13826,25 @@
           <w:sz w:val="24"/>
           <w:szCs w:val="24"/>
         </w:rPr>
-        <w:t>Travel time has invalid format (0060, 1099)</w:t>
+        <w:t xml:space="preserve">Travel time has </w:t>
+      </w:r>
+      <w:proofErr w:type="gramStart"/>
+      <w:r>
+        <w:rPr>
+          <w:rFonts w:ascii="Times New Roman" w:hAnsi="Times New Roman" w:cs="Times New Roman"/>
+          <w:sz w:val="24"/>
+          <w:szCs w:val="24"/>
+        </w:rPr>
+        <w:t>invalid</w:t>
+      </w:r>
+      <w:proofErr w:type="gramEnd"/>
+      <w:r>
+        <w:rPr>
+          <w:rFonts w:ascii="Times New Roman" w:hAnsi="Times New Roman" w:cs="Times New Roman"/>
+          <w:sz w:val="24"/>
+          <w:szCs w:val="24"/>
+        </w:rPr>
+        <w:t xml:space="preserve"> format (0060, 1099)</w:t>
       </w:r>
     </w:p>
     <w:p>
@@ -13392,7 +14923,43 @@
           <w:sz w:val="24"/>
           <w:szCs w:val="24"/>
         </w:rPr>
-        <w:t>Verify that guest are successfully written to file and can be read back</w:t>
+        <w:t xml:space="preserve">Verify that </w:t>
+      </w:r>
+      <w:proofErr w:type="gramStart"/>
+      <w:r>
+        <w:rPr>
+          <w:rFonts w:ascii="Times New Roman" w:hAnsi="Times New Roman" w:cs="Times New Roman"/>
+          <w:sz w:val="24"/>
+          <w:szCs w:val="24"/>
+        </w:rPr>
+        <w:t>guest</w:t>
+      </w:r>
+      <w:proofErr w:type="gramEnd"/>
+      <w:r>
+        <w:rPr>
+          <w:rFonts w:ascii="Times New Roman" w:hAnsi="Times New Roman" w:cs="Times New Roman"/>
+          <w:sz w:val="24"/>
+          <w:szCs w:val="24"/>
+        </w:rPr>
+        <w:t xml:space="preserve"> </w:t>
+      </w:r>
+      <w:proofErr w:type="gramStart"/>
+      <w:r>
+        <w:rPr>
+          <w:rFonts w:ascii="Times New Roman" w:hAnsi="Times New Roman" w:cs="Times New Roman"/>
+          <w:sz w:val="24"/>
+          <w:szCs w:val="24"/>
+        </w:rPr>
+        <w:t>are</w:t>
+      </w:r>
+      <w:proofErr w:type="gramEnd"/>
+      <w:r>
+        <w:rPr>
+          <w:rFonts w:ascii="Times New Roman" w:hAnsi="Times New Roman" w:cs="Times New Roman"/>
+          <w:sz w:val="24"/>
+          <w:szCs w:val="24"/>
+        </w:rPr>
+        <w:t xml:space="preserve"> successfully written to file and can be read back</w:t>
       </w:r>
     </w:p>
     <w:p>
@@ -13503,13 +15070,59 @@
           <w:szCs w:val="24"/>
         </w:rPr>
       </w:pPr>
-      <w:r>
-        <w:rPr>
-          <w:rFonts w:ascii="Times New Roman" w:hAnsi="Times New Roman" w:cs="Times New Roman"/>
-          <w:sz w:val="24"/>
-          <w:szCs w:val="24"/>
-        </w:rPr>
-        <w:t>Guest are written successfully when guest list and file path are valid</w:t>
+      <w:proofErr w:type="gramStart"/>
+      <w:r>
+        <w:rPr>
+          <w:rFonts w:ascii="Times New Roman" w:hAnsi="Times New Roman" w:cs="Times New Roman"/>
+          <w:sz w:val="24"/>
+          <w:szCs w:val="24"/>
+        </w:rPr>
+        <w:t>Guest</w:t>
+      </w:r>
+      <w:proofErr w:type="gramEnd"/>
+      <w:r>
+        <w:rPr>
+          <w:rFonts w:ascii="Times New Roman" w:hAnsi="Times New Roman" w:cs="Times New Roman"/>
+          <w:sz w:val="24"/>
+          <w:szCs w:val="24"/>
+        </w:rPr>
+        <w:t xml:space="preserve"> </w:t>
+      </w:r>
+      <w:proofErr w:type="gramStart"/>
+      <w:r>
+        <w:rPr>
+          <w:rFonts w:ascii="Times New Roman" w:hAnsi="Times New Roman" w:cs="Times New Roman"/>
+          <w:sz w:val="24"/>
+          <w:szCs w:val="24"/>
+        </w:rPr>
+        <w:t>are</w:t>
+      </w:r>
+      <w:proofErr w:type="gramEnd"/>
+      <w:r>
+        <w:rPr>
+          <w:rFonts w:ascii="Times New Roman" w:hAnsi="Times New Roman" w:cs="Times New Roman"/>
+          <w:sz w:val="24"/>
+          <w:szCs w:val="24"/>
+        </w:rPr>
+        <w:t xml:space="preserve"> written successfully when </w:t>
+      </w:r>
+      <w:proofErr w:type="gramStart"/>
+      <w:r>
+        <w:rPr>
+          <w:rFonts w:ascii="Times New Roman" w:hAnsi="Times New Roman" w:cs="Times New Roman"/>
+          <w:sz w:val="24"/>
+          <w:szCs w:val="24"/>
+        </w:rPr>
+        <w:t>guest</w:t>
+      </w:r>
+      <w:proofErr w:type="gramEnd"/>
+      <w:r>
+        <w:rPr>
+          <w:rFonts w:ascii="Times New Roman" w:hAnsi="Times New Roman" w:cs="Times New Roman"/>
+          <w:sz w:val="24"/>
+          <w:szCs w:val="24"/>
+        </w:rPr>
+        <w:t xml:space="preserve"> list and file path are valid</w:t>
       </w:r>
     </w:p>
     <w:p>
@@ -13666,13 +15279,59 @@
           <w:szCs w:val="24"/>
         </w:rPr>
       </w:pPr>
-      <w:r>
-        <w:rPr>
-          <w:rFonts w:ascii="Times New Roman" w:hAnsi="Times New Roman" w:cs="Times New Roman"/>
-          <w:sz w:val="24"/>
-          <w:szCs w:val="24"/>
-        </w:rPr>
-        <w:t>Guest are read successfully when file has valid guest data</w:t>
+      <w:proofErr w:type="gramStart"/>
+      <w:r>
+        <w:rPr>
+          <w:rFonts w:ascii="Times New Roman" w:hAnsi="Times New Roman" w:cs="Times New Roman"/>
+          <w:sz w:val="24"/>
+          <w:szCs w:val="24"/>
+        </w:rPr>
+        <w:t>Guest</w:t>
+      </w:r>
+      <w:proofErr w:type="gramEnd"/>
+      <w:r>
+        <w:rPr>
+          <w:rFonts w:ascii="Times New Roman" w:hAnsi="Times New Roman" w:cs="Times New Roman"/>
+          <w:sz w:val="24"/>
+          <w:szCs w:val="24"/>
+        </w:rPr>
+        <w:t xml:space="preserve"> </w:t>
+      </w:r>
+      <w:proofErr w:type="gramStart"/>
+      <w:r>
+        <w:rPr>
+          <w:rFonts w:ascii="Times New Roman" w:hAnsi="Times New Roman" w:cs="Times New Roman"/>
+          <w:sz w:val="24"/>
+          <w:szCs w:val="24"/>
+        </w:rPr>
+        <w:t>are</w:t>
+      </w:r>
+      <w:proofErr w:type="gramEnd"/>
+      <w:r>
+        <w:rPr>
+          <w:rFonts w:ascii="Times New Roman" w:hAnsi="Times New Roman" w:cs="Times New Roman"/>
+          <w:sz w:val="24"/>
+          <w:szCs w:val="24"/>
+        </w:rPr>
+        <w:t xml:space="preserve"> read successfully when </w:t>
+      </w:r>
+      <w:proofErr w:type="gramStart"/>
+      <w:r>
+        <w:rPr>
+          <w:rFonts w:ascii="Times New Roman" w:hAnsi="Times New Roman" w:cs="Times New Roman"/>
+          <w:sz w:val="24"/>
+          <w:szCs w:val="24"/>
+        </w:rPr>
+        <w:t>file has</w:t>
+      </w:r>
+      <w:proofErr w:type="gramEnd"/>
+      <w:r>
+        <w:rPr>
+          <w:rFonts w:ascii="Times New Roman" w:hAnsi="Times New Roman" w:cs="Times New Roman"/>
+          <w:sz w:val="24"/>
+          <w:szCs w:val="24"/>
+        </w:rPr>
+        <w:t xml:space="preserve"> valid guest data</w:t>
       </w:r>
     </w:p>
     <w:p>
@@ -13882,7 +15541,25 @@
           <w:sz w:val="24"/>
           <w:szCs w:val="24"/>
         </w:rPr>
-        <w:t>Example: “KL Sentral” return Station(“KL Sentral”)</w:t>
+        <w:t xml:space="preserve">Example: “KL Sentral” return </w:t>
+      </w:r>
+      <w:proofErr w:type="gramStart"/>
+      <w:r>
+        <w:rPr>
+          <w:rFonts w:ascii="Times New Roman" w:hAnsi="Times New Roman" w:cs="Times New Roman"/>
+          <w:sz w:val="24"/>
+          <w:szCs w:val="24"/>
+        </w:rPr>
+        <w:t>Station(</w:t>
+      </w:r>
+      <w:proofErr w:type="gramEnd"/>
+      <w:r>
+        <w:rPr>
+          <w:rFonts w:ascii="Times New Roman" w:hAnsi="Times New Roman" w:cs="Times New Roman"/>
+          <w:sz w:val="24"/>
+          <w:szCs w:val="24"/>
+        </w:rPr>
+        <w:t>“KL Sentral”)</w:t>
       </w:r>
     </w:p>
     <w:p>
@@ -14074,7 +15751,25 @@
           <w:sz w:val="24"/>
           <w:szCs w:val="24"/>
         </w:rPr>
-        <w:t>Ensure different pairs of valid station return expected distances</w:t>
+        <w:t xml:space="preserve">Ensure different pairs of valid </w:t>
+      </w:r>
+      <w:proofErr w:type="gramStart"/>
+      <w:r>
+        <w:rPr>
+          <w:rFonts w:ascii="Times New Roman" w:hAnsi="Times New Roman" w:cs="Times New Roman"/>
+          <w:sz w:val="24"/>
+          <w:szCs w:val="24"/>
+        </w:rPr>
+        <w:t>station</w:t>
+      </w:r>
+      <w:proofErr w:type="gramEnd"/>
+      <w:r>
+        <w:rPr>
+          <w:rFonts w:ascii="Times New Roman" w:hAnsi="Times New Roman" w:cs="Times New Roman"/>
+          <w:sz w:val="24"/>
+          <w:szCs w:val="24"/>
+        </w:rPr>
+        <w:t xml:space="preserve"> return expected distances</w:t>
       </w:r>
     </w:p>
     <w:p>
@@ -14097,7 +15792,25 @@
           <w:sz w:val="24"/>
           <w:szCs w:val="24"/>
         </w:rPr>
-        <w:t>Example: KLCC to Ampang Park = 1.0 km, Sungai Buluh to Rawang = 12.0 km</w:t>
+        <w:t xml:space="preserve">Example: KLCC to Ampang Park = 1.0 km, Sungai </w:t>
+      </w:r>
+      <w:proofErr w:type="spellStart"/>
+      <w:r>
+        <w:rPr>
+          <w:rFonts w:ascii="Times New Roman" w:hAnsi="Times New Roman" w:cs="Times New Roman"/>
+          <w:sz w:val="24"/>
+          <w:szCs w:val="24"/>
+        </w:rPr>
+        <w:t>Buluh</w:t>
+      </w:r>
+      <w:proofErr w:type="spellEnd"/>
+      <w:r>
+        <w:rPr>
+          <w:rFonts w:ascii="Times New Roman" w:hAnsi="Times New Roman" w:cs="Times New Roman"/>
+          <w:sz w:val="24"/>
+          <w:szCs w:val="24"/>
+        </w:rPr>
+        <w:t xml:space="preserve"> to Rawang = 12.0 km</w:t>
       </w:r>
     </w:p>
     <w:p>
@@ -14213,7 +15926,25 @@
           <w:sz w:val="24"/>
           <w:szCs w:val="24"/>
         </w:rPr>
-        <w:t>Invalid route combination where no connection exists (Kajang to Taman Melati) = throw exception</w:t>
+        <w:t>Invalid route combination where no connection exists (</w:t>
+      </w:r>
+      <w:proofErr w:type="spellStart"/>
+      <w:r>
+        <w:rPr>
+          <w:rFonts w:ascii="Times New Roman" w:hAnsi="Times New Roman" w:cs="Times New Roman"/>
+          <w:sz w:val="24"/>
+          <w:szCs w:val="24"/>
+        </w:rPr>
+        <w:t>Kajang</w:t>
+      </w:r>
+      <w:proofErr w:type="spellEnd"/>
+      <w:r>
+        <w:rPr>
+          <w:rFonts w:ascii="Times New Roman" w:hAnsi="Times New Roman" w:cs="Times New Roman"/>
+          <w:sz w:val="24"/>
+          <w:szCs w:val="24"/>
+        </w:rPr>
+        <w:t xml:space="preserve"> to Taman Melati) = throw exception</w:t>
       </w:r>
     </w:p>
     <w:p>
@@ -14336,7 +16067,16 @@
           <w:sz w:val="24"/>
           <w:szCs w:val="24"/>
         </w:rPr>
-        <w:t>Example: [User</w:t>
+        <w:t>Example: [</w:t>
+      </w:r>
+      <w:proofErr w:type="gramStart"/>
+      <w:r>
+        <w:rPr>
+          <w:rFonts w:ascii="Times New Roman" w:hAnsi="Times New Roman" w:cs="Times New Roman"/>
+          <w:sz w:val="24"/>
+          <w:szCs w:val="24"/>
+        </w:rPr>
+        <w:t>User</w:t>
       </w:r>
       <w:r>
         <w:rPr>
@@ -14346,6 +16086,7 @@
         </w:rPr>
         <w:t>(</w:t>
       </w:r>
+      <w:proofErr w:type="gramEnd"/>
       <w:r>
         <w:rPr>
           <w:rFonts w:ascii="Times New Roman" w:hAnsi="Times New Roman" w:cs="Times New Roman"/>
@@ -14992,6 +16733,12 @@
         <w:rPr>
           <w:rFonts w:ascii="Times New Roman" w:hAnsi="Times New Roman" w:cs="Times New Roman"/>
         </w:rPr>
+        <w:t xml:space="preserve"> </w:t>
+      </w:r>
+      <w:r>
+        <w:rPr>
+          <w:rFonts w:ascii="Times New Roman" w:hAnsi="Times New Roman" w:cs="Times New Roman"/>
+        </w:rPr>
         <w:t>Exit</w:t>
       </w:r>
       <w:r>
@@ -15127,7 +16874,29 @@
           <w:sz w:val="24"/>
           <w:szCs w:val="24"/>
         </w:rPr>
-        <w:t xml:space="preserve"> executed all planned test against the FA-candidate software build.</w:t>
+        <w:t xml:space="preserve"> executed all planned </w:t>
+      </w:r>
+      <w:proofErr w:type="gramStart"/>
+      <w:r>
+        <w:rPr>
+          <w:rFonts w:ascii="Times New Roman" w:hAnsi="Times New Roman" w:cs="Times New Roman"/>
+          <w:b w:val="0"/>
+          <w:bCs w:val="0"/>
+          <w:sz w:val="24"/>
+          <w:szCs w:val="24"/>
+        </w:rPr>
+        <w:t>test</w:t>
+      </w:r>
+      <w:proofErr w:type="gramEnd"/>
+      <w:r>
+        <w:rPr>
+          <w:rFonts w:ascii="Times New Roman" w:hAnsi="Times New Roman" w:cs="Times New Roman"/>
+          <w:b w:val="0"/>
+          <w:bCs w:val="0"/>
+          <w:sz w:val="24"/>
+          <w:szCs w:val="24"/>
+        </w:rPr>
+        <w:t xml:space="preserve"> against the FA-candidate software build.</w:t>
       </w:r>
     </w:p>
     <w:p>
@@ -15146,6 +16915,7 @@
           <w:szCs w:val="24"/>
         </w:rPr>
       </w:pPr>
+      <w:proofErr w:type="gramStart"/>
       <w:r>
         <w:rPr>
           <w:rFonts w:ascii="Times New Roman" w:hAnsi="Times New Roman" w:cs="Times New Roman"/>
@@ -15154,8 +16924,31 @@
           <w:sz w:val="24"/>
           <w:szCs w:val="24"/>
         </w:rPr>
-        <w:t>Development team have resolved all must fix-bugs</w:t>
-      </w:r>
+        <w:t>Development</w:t>
+      </w:r>
+      <w:proofErr w:type="gramEnd"/>
+      <w:r>
+        <w:rPr>
+          <w:rFonts w:ascii="Times New Roman" w:hAnsi="Times New Roman" w:cs="Times New Roman"/>
+          <w:b w:val="0"/>
+          <w:bCs w:val="0"/>
+          <w:sz w:val="24"/>
+          <w:szCs w:val="24"/>
+        </w:rPr>
+        <w:t xml:space="preserve"> team have resolved all must </w:t>
+      </w:r>
+      <w:proofErr w:type="gramStart"/>
+      <w:r>
+        <w:rPr>
+          <w:rFonts w:ascii="Times New Roman" w:hAnsi="Times New Roman" w:cs="Times New Roman"/>
+          <w:b w:val="0"/>
+          <w:bCs w:val="0"/>
+          <w:sz w:val="24"/>
+          <w:szCs w:val="24"/>
+        </w:rPr>
+        <w:t>fix-bugs</w:t>
+      </w:r>
+      <w:proofErr w:type="gramEnd"/>
     </w:p>
     <w:p>
       <w:pPr>
@@ -15312,7 +17105,51 @@
           <w:sz w:val="24"/>
           <w:szCs w:val="24"/>
         </w:rPr>
-        <w:t>A formal system test phase exit meeting is held and the project management teams agrees that the system testing is complete</w:t>
+        <w:t xml:space="preserve">A formal system test phase exit meeting is </w:t>
+      </w:r>
+      <w:proofErr w:type="gramStart"/>
+      <w:r>
+        <w:rPr>
+          <w:rFonts w:ascii="Times New Roman" w:hAnsi="Times New Roman" w:cs="Times New Roman"/>
+          <w:b w:val="0"/>
+          <w:bCs w:val="0"/>
+          <w:sz w:val="24"/>
+          <w:szCs w:val="24"/>
+        </w:rPr>
+        <w:t>held</w:t>
+      </w:r>
+      <w:proofErr w:type="gramEnd"/>
+      <w:r>
+        <w:rPr>
+          <w:rFonts w:ascii="Times New Roman" w:hAnsi="Times New Roman" w:cs="Times New Roman"/>
+          <w:b w:val="0"/>
+          <w:bCs w:val="0"/>
+          <w:sz w:val="24"/>
+          <w:szCs w:val="24"/>
+        </w:rPr>
+        <w:t xml:space="preserve"> and the project management teams </w:t>
+      </w:r>
+      <w:proofErr w:type="gramStart"/>
+      <w:r>
+        <w:rPr>
+          <w:rFonts w:ascii="Times New Roman" w:hAnsi="Times New Roman" w:cs="Times New Roman"/>
+          <w:b w:val="0"/>
+          <w:bCs w:val="0"/>
+          <w:sz w:val="24"/>
+          <w:szCs w:val="24"/>
+        </w:rPr>
+        <w:t>agrees</w:t>
+      </w:r>
+      <w:proofErr w:type="gramEnd"/>
+      <w:r>
+        <w:rPr>
+          <w:rFonts w:ascii="Times New Roman" w:hAnsi="Times New Roman" w:cs="Times New Roman"/>
+          <w:b w:val="0"/>
+          <w:bCs w:val="0"/>
+          <w:sz w:val="24"/>
+          <w:szCs w:val="24"/>
+        </w:rPr>
+        <w:t xml:space="preserve"> that the system testing is complete</w:t>
       </w:r>
     </w:p>
     <w:p>
@@ -15368,7 +17205,7 @@
 </file>
 
 <file path=word/endnotes.xml><?xml version="1.0" encoding="utf-8"?>
-<w:endnotes xmlns:wpc="http://schemas.microsoft.com/office/word/2010/wordprocessingCanvas" xmlns:cx="http://schemas.microsoft.com/office/drawing/2014/chartex" xmlns:cx1="http://schemas.microsoft.com/office/drawing/2015/9/8/chartex" xmlns:cx2="http://schemas.microsoft.com/office/drawing/2015/10/21/chartex" xmlns:cx3="http://schemas.microsoft.com/office/drawing/2016/5/9/chartex" xmlns:cx4="http://schemas.microsoft.com/office/drawing/2016/5/10/chartex" xmlns:cx5="http://schemas.microsoft.com/office/drawing/2016/5/11/chartex" xmlns:cx6="http://schemas.microsoft.com/office/drawing/2016/5/12/chartex" xmlns:cx7="http://schemas.microsoft.com/office/drawing/2016/5/13/chartex" xmlns:cx8="http://schemas.microsoft.com/office/drawing/2016/5/14/chartex" xmlns:mc="http://schemas.openxmlformats.org/markup-compatibility/2006" xmlns:aink="http://schemas.microsoft.com/office/drawing/2016/ink" xmlns:am3d="http://schemas.microsoft.com/office/drawing/2017/model3d" xmlns:o="urn:schemas-microsoft-com:office:office" xmlns:r="http://schemas.openxmlformats.org/officeDocument/2006/relationships" xmlns:m="http://schemas.openxmlformats.org/officeDocument/2006/math" xmlns:v="urn:schemas-microsoft-com:vml" xmlns:wp14="http://schemas.microsoft.com/office/word/2010/wordprocessingDrawing" xmlns:wp="http://schemas.openxmlformats.org/drawingml/2006/wordprocessingDrawing" xmlns:w10="urn:schemas-microsoft-com:office:word" xmlns:w="http://schemas.openxmlformats.org/wordprocessingml/2006/main" xmlns:w14="http://schemas.microsoft.com/office/word/2010/wordml" xmlns:w15="http://schemas.microsoft.com/office/word/2012/wordml" xmlns:w16cex="http://schemas.microsoft.com/office/word/2018/wordml/cex" xmlns:w16cid="http://schemas.microsoft.com/office/word/2016/wordml/cid" xmlns:w16="http://schemas.microsoft.com/office/word/2018/wordml" xmlns:w16sdtdh="http://schemas.microsoft.com/office/word/2020/wordml/sdtdatahash" xmlns:w16se="http://schemas.microsoft.com/office/word/2015/wordml/symex" xmlns:wpg="http://schemas.microsoft.com/office/word/2010/wordprocessingGroup" xmlns:wpi="http://schemas.microsoft.com/office/word/2010/wordprocessingInk" xmlns:wne="http://schemas.microsoft.com/office/word/2006/wordml" xmlns:wps="http://schemas.microsoft.com/office/word/2010/wordprocessingShape" mc:Ignorable="w14 w15 w16se w16cid w16 w16cex w16sdtdh wp14">
+<w:endnotes xmlns:wpc="http://schemas.microsoft.com/office/word/2010/wordprocessingCanvas" xmlns:cx="http://schemas.microsoft.com/office/drawing/2014/chartex" xmlns:cx1="http://schemas.microsoft.com/office/drawing/2015/9/8/chartex" xmlns:cx2="http://schemas.microsoft.com/office/drawing/2015/10/21/chartex" xmlns:cx3="http://schemas.microsoft.com/office/drawing/2016/5/9/chartex" xmlns:cx4="http://schemas.microsoft.com/office/drawing/2016/5/10/chartex" xmlns:cx5="http://schemas.microsoft.com/office/drawing/2016/5/11/chartex" xmlns:cx6="http://schemas.microsoft.com/office/drawing/2016/5/12/chartex" xmlns:cx7="http://schemas.microsoft.com/office/drawing/2016/5/13/chartex" xmlns:cx8="http://schemas.microsoft.com/office/drawing/2016/5/14/chartex" xmlns:mc="http://schemas.openxmlformats.org/markup-compatibility/2006" xmlns:aink="http://schemas.microsoft.com/office/drawing/2016/ink" xmlns:am3d="http://schemas.microsoft.com/office/drawing/2017/model3d" xmlns:o="urn:schemas-microsoft-com:office:office" xmlns:oel="http://schemas.microsoft.com/office/2019/extlst" xmlns:r="http://schemas.openxmlformats.org/officeDocument/2006/relationships" xmlns:m="http://schemas.openxmlformats.org/officeDocument/2006/math" xmlns:v="urn:schemas-microsoft-com:vml" xmlns:wp14="http://schemas.microsoft.com/office/word/2010/wordprocessingDrawing" xmlns:wp="http://schemas.openxmlformats.org/drawingml/2006/wordprocessingDrawing" xmlns:w10="urn:schemas-microsoft-com:office:word" xmlns:w="http://schemas.openxmlformats.org/wordprocessingml/2006/main" xmlns:w14="http://schemas.microsoft.com/office/word/2010/wordml" xmlns:w15="http://schemas.microsoft.com/office/word/2012/wordml" xmlns:w16cex="http://schemas.microsoft.com/office/word/2018/wordml/cex" xmlns:w16cid="http://schemas.microsoft.com/office/word/2016/wordml/cid" xmlns:w16="http://schemas.microsoft.com/office/word/2018/wordml" xmlns:w16du="http://schemas.microsoft.com/office/word/2023/wordml/word16du" xmlns:w16sdtdh="http://schemas.microsoft.com/office/word/2020/wordml/sdtdatahash" xmlns:w16sdtfl="http://schemas.microsoft.com/office/word/2024/wordml/sdtformatlock" xmlns:w16se="http://schemas.microsoft.com/office/word/2015/wordml/symex" xmlns:wpg="http://schemas.microsoft.com/office/word/2010/wordprocessingGroup" xmlns:wpi="http://schemas.microsoft.com/office/word/2010/wordprocessingInk" xmlns:wne="http://schemas.microsoft.com/office/word/2006/wordml" xmlns:wps="http://schemas.microsoft.com/office/word/2010/wordprocessingShape" mc:Ignorable="w14 w15 w16se w16cid w16 w16cex w16sdtdh w16sdtfl w16du wp14">
   <w:endnote w:type="separator" w:id="-1">
     <w:p>
       <w:r>
@@ -15387,7 +17224,7 @@
 </file>
 
 <file path=word/footer1.xml><?xml version="1.0" encoding="utf-8"?>
-<w:ftr xmlns:wpc="http://schemas.microsoft.com/office/word/2010/wordprocessingCanvas" xmlns:cx="http://schemas.microsoft.com/office/drawing/2014/chartex" xmlns:cx1="http://schemas.microsoft.com/office/drawing/2015/9/8/chartex" xmlns:cx2="http://schemas.microsoft.com/office/drawing/2015/10/21/chartex" xmlns:cx3="http://schemas.microsoft.com/office/drawing/2016/5/9/chartex" xmlns:cx4="http://schemas.microsoft.com/office/drawing/2016/5/10/chartex" xmlns:cx5="http://schemas.microsoft.com/office/drawing/2016/5/11/chartex" xmlns:cx6="http://schemas.microsoft.com/office/drawing/2016/5/12/chartex" xmlns:cx7="http://schemas.microsoft.com/office/drawing/2016/5/13/chartex" xmlns:cx8="http://schemas.microsoft.com/office/drawing/2016/5/14/chartex" xmlns:mc="http://schemas.openxmlformats.org/markup-compatibility/2006" xmlns:aink="http://schemas.microsoft.com/office/drawing/2016/ink" xmlns:am3d="http://schemas.microsoft.com/office/drawing/2017/model3d" xmlns:o="urn:schemas-microsoft-com:office:office" xmlns:r="http://schemas.openxmlformats.org/officeDocument/2006/relationships" xmlns:m="http://schemas.openxmlformats.org/officeDocument/2006/math" xmlns:v="urn:schemas-microsoft-com:vml" xmlns:wp14="http://schemas.microsoft.com/office/word/2010/wordprocessingDrawing" xmlns:wp="http://schemas.openxmlformats.org/drawingml/2006/wordprocessingDrawing" xmlns:w10="urn:schemas-microsoft-com:office:word" xmlns:w="http://schemas.openxmlformats.org/wordprocessingml/2006/main" xmlns:w14="http://schemas.microsoft.com/office/word/2010/wordml" xmlns:w15="http://schemas.microsoft.com/office/word/2012/wordml" xmlns:w16cex="http://schemas.microsoft.com/office/word/2018/wordml/cex" xmlns:w16cid="http://schemas.microsoft.com/office/word/2016/wordml/cid" xmlns:w16="http://schemas.microsoft.com/office/word/2018/wordml" xmlns:w16sdtdh="http://schemas.microsoft.com/office/word/2020/wordml/sdtdatahash" xmlns:w16se="http://schemas.microsoft.com/office/word/2015/wordml/symex" xmlns:wpg="http://schemas.microsoft.com/office/word/2010/wordprocessingGroup" xmlns:wpi="http://schemas.microsoft.com/office/word/2010/wordprocessingInk" xmlns:wne="http://schemas.microsoft.com/office/word/2006/wordml" xmlns:wps="http://schemas.microsoft.com/office/word/2010/wordprocessingShape" mc:Ignorable="w14 w15 w16se w16cid w16 w16cex w16sdtdh wp14">
+<w:ftr xmlns:wpc="http://schemas.microsoft.com/office/word/2010/wordprocessingCanvas" xmlns:cx="http://schemas.microsoft.com/office/drawing/2014/chartex" xmlns:cx1="http://schemas.microsoft.com/office/drawing/2015/9/8/chartex" xmlns:cx2="http://schemas.microsoft.com/office/drawing/2015/10/21/chartex" xmlns:cx3="http://schemas.microsoft.com/office/drawing/2016/5/9/chartex" xmlns:cx4="http://schemas.microsoft.com/office/drawing/2016/5/10/chartex" xmlns:cx5="http://schemas.microsoft.com/office/drawing/2016/5/11/chartex" xmlns:cx6="http://schemas.microsoft.com/office/drawing/2016/5/12/chartex" xmlns:cx7="http://schemas.microsoft.com/office/drawing/2016/5/13/chartex" xmlns:cx8="http://schemas.microsoft.com/office/drawing/2016/5/14/chartex" xmlns:mc="http://schemas.openxmlformats.org/markup-compatibility/2006" xmlns:aink="http://schemas.microsoft.com/office/drawing/2016/ink" xmlns:am3d="http://schemas.microsoft.com/office/drawing/2017/model3d" xmlns:o="urn:schemas-microsoft-com:office:office" xmlns:oel="http://schemas.microsoft.com/office/2019/extlst" xmlns:r="http://schemas.openxmlformats.org/officeDocument/2006/relationships" xmlns:m="http://schemas.openxmlformats.org/officeDocument/2006/math" xmlns:v="urn:schemas-microsoft-com:vml" xmlns:wp14="http://schemas.microsoft.com/office/word/2010/wordprocessingDrawing" xmlns:wp="http://schemas.openxmlformats.org/drawingml/2006/wordprocessingDrawing" xmlns:w10="urn:schemas-microsoft-com:office:word" xmlns:w="http://schemas.openxmlformats.org/wordprocessingml/2006/main" xmlns:w14="http://schemas.microsoft.com/office/word/2010/wordml" xmlns:w15="http://schemas.microsoft.com/office/word/2012/wordml" xmlns:w16cex="http://schemas.microsoft.com/office/word/2018/wordml/cex" xmlns:w16cid="http://schemas.microsoft.com/office/word/2016/wordml/cid" xmlns:w16="http://schemas.microsoft.com/office/word/2018/wordml" xmlns:w16du="http://schemas.microsoft.com/office/word/2023/wordml/word16du" xmlns:w16sdtdh="http://schemas.microsoft.com/office/word/2020/wordml/sdtdatahash" xmlns:w16sdtfl="http://schemas.microsoft.com/office/word/2024/wordml/sdtformatlock" xmlns:w16se="http://schemas.microsoft.com/office/word/2015/wordml/symex" xmlns:wpg="http://schemas.microsoft.com/office/word/2010/wordprocessingGroup" xmlns:wpi="http://schemas.microsoft.com/office/word/2010/wordprocessingInk" xmlns:wne="http://schemas.microsoft.com/office/word/2006/wordml" xmlns:wps="http://schemas.microsoft.com/office/word/2010/wordprocessingShape" mc:Ignorable="w14 w15 w16se w16cid w16 w16cex w16sdtdh w16sdtfl w16du wp14">
   <w:sdt>
     <w:sdtPr>
       <w:rPr>
@@ -15399,11 +17236,6 @@
         <w:docPartUnique/>
       </w:docPartObj>
     </w:sdtPr>
-    <w:sdtEndPr>
-      <w:rPr>
-        <w:rStyle w:val="PageNumber"/>
-      </w:rPr>
-    </w:sdtEndPr>
     <w:sdtContent>
       <w:p>
         <w:pPr>
@@ -15457,7 +17289,7 @@
 </file>
 
 <file path=word/footer2.xml><?xml version="1.0" encoding="utf-8"?>
-<w:ftr xmlns:wpc="http://schemas.microsoft.com/office/word/2010/wordprocessingCanvas" xmlns:cx="http://schemas.microsoft.com/office/drawing/2014/chartex" xmlns:cx1="http://schemas.microsoft.com/office/drawing/2015/9/8/chartex" xmlns:cx2="http://schemas.microsoft.com/office/drawing/2015/10/21/chartex" xmlns:cx3="http://schemas.microsoft.com/office/drawing/2016/5/9/chartex" xmlns:cx4="http://schemas.microsoft.com/office/drawing/2016/5/10/chartex" xmlns:cx5="http://schemas.microsoft.com/office/drawing/2016/5/11/chartex" xmlns:cx6="http://schemas.microsoft.com/office/drawing/2016/5/12/chartex" xmlns:cx7="http://schemas.microsoft.com/office/drawing/2016/5/13/chartex" xmlns:cx8="http://schemas.microsoft.com/office/drawing/2016/5/14/chartex" xmlns:mc="http://schemas.openxmlformats.org/markup-compatibility/2006" xmlns:aink="http://schemas.microsoft.com/office/drawing/2016/ink" xmlns:am3d="http://schemas.microsoft.com/office/drawing/2017/model3d" xmlns:o="urn:schemas-microsoft-com:office:office" xmlns:r="http://schemas.openxmlformats.org/officeDocument/2006/relationships" xmlns:m="http://schemas.openxmlformats.org/officeDocument/2006/math" xmlns:v="urn:schemas-microsoft-com:vml" xmlns:wp14="http://schemas.microsoft.com/office/word/2010/wordprocessingDrawing" xmlns:wp="http://schemas.openxmlformats.org/drawingml/2006/wordprocessingDrawing" xmlns:w10="urn:schemas-microsoft-com:office:word" xmlns:w="http://schemas.openxmlformats.org/wordprocessingml/2006/main" xmlns:w14="http://schemas.microsoft.com/office/word/2010/wordml" xmlns:w15="http://schemas.microsoft.com/office/word/2012/wordml" xmlns:w16cex="http://schemas.microsoft.com/office/word/2018/wordml/cex" xmlns:w16cid="http://schemas.microsoft.com/office/word/2016/wordml/cid" xmlns:w16="http://schemas.microsoft.com/office/word/2018/wordml" xmlns:w16sdtdh="http://schemas.microsoft.com/office/word/2020/wordml/sdtdatahash" xmlns:w16se="http://schemas.microsoft.com/office/word/2015/wordml/symex" xmlns:wpg="http://schemas.microsoft.com/office/word/2010/wordprocessingGroup" xmlns:wpi="http://schemas.microsoft.com/office/word/2010/wordprocessingInk" xmlns:wne="http://schemas.microsoft.com/office/word/2006/wordml" xmlns:wps="http://schemas.microsoft.com/office/word/2010/wordprocessingShape" mc:Ignorable="w14 w15 w16se w16cid w16 w16cex w16sdtdh wp14">
+<w:ftr xmlns:wpc="http://schemas.microsoft.com/office/word/2010/wordprocessingCanvas" xmlns:cx="http://schemas.microsoft.com/office/drawing/2014/chartex" xmlns:cx1="http://schemas.microsoft.com/office/drawing/2015/9/8/chartex" xmlns:cx2="http://schemas.microsoft.com/office/drawing/2015/10/21/chartex" xmlns:cx3="http://schemas.microsoft.com/office/drawing/2016/5/9/chartex" xmlns:cx4="http://schemas.microsoft.com/office/drawing/2016/5/10/chartex" xmlns:cx5="http://schemas.microsoft.com/office/drawing/2016/5/11/chartex" xmlns:cx6="http://schemas.microsoft.com/office/drawing/2016/5/12/chartex" xmlns:cx7="http://schemas.microsoft.com/office/drawing/2016/5/13/chartex" xmlns:cx8="http://schemas.microsoft.com/office/drawing/2016/5/14/chartex" xmlns:mc="http://schemas.openxmlformats.org/markup-compatibility/2006" xmlns:aink="http://schemas.microsoft.com/office/drawing/2016/ink" xmlns:am3d="http://schemas.microsoft.com/office/drawing/2017/model3d" xmlns:o="urn:schemas-microsoft-com:office:office" xmlns:oel="http://schemas.microsoft.com/office/2019/extlst" xmlns:r="http://schemas.openxmlformats.org/officeDocument/2006/relationships" xmlns:m="http://schemas.openxmlformats.org/officeDocument/2006/math" xmlns:v="urn:schemas-microsoft-com:vml" xmlns:wp14="http://schemas.microsoft.com/office/word/2010/wordprocessingDrawing" xmlns:wp="http://schemas.openxmlformats.org/drawingml/2006/wordprocessingDrawing" xmlns:w10="urn:schemas-microsoft-com:office:word" xmlns:w="http://schemas.openxmlformats.org/wordprocessingml/2006/main" xmlns:w14="http://schemas.microsoft.com/office/word/2010/wordml" xmlns:w15="http://schemas.microsoft.com/office/word/2012/wordml" xmlns:w16cex="http://schemas.microsoft.com/office/word/2018/wordml/cex" xmlns:w16cid="http://schemas.microsoft.com/office/word/2016/wordml/cid" xmlns:w16="http://schemas.microsoft.com/office/word/2018/wordml" xmlns:w16du="http://schemas.microsoft.com/office/word/2023/wordml/word16du" xmlns:w16sdtdh="http://schemas.microsoft.com/office/word/2020/wordml/sdtdatahash" xmlns:w16sdtfl="http://schemas.microsoft.com/office/word/2024/wordml/sdtformatlock" xmlns:w16se="http://schemas.microsoft.com/office/word/2015/wordml/symex" xmlns:wpg="http://schemas.microsoft.com/office/word/2010/wordprocessingGroup" xmlns:wpi="http://schemas.microsoft.com/office/word/2010/wordprocessingInk" xmlns:wne="http://schemas.microsoft.com/office/word/2006/wordml" xmlns:wps="http://schemas.microsoft.com/office/word/2010/wordprocessingShape" mc:Ignorable="w14 w15 w16se w16cid w16 w16cex w16sdtdh w16sdtfl w16du wp14">
   <w:p>
     <w:r>
       <w:cr/>
@@ -15467,7 +17299,7 @@
 </file>
 
 <file path=word/footer3.xml><?xml version="1.0" encoding="utf-8"?>
-<w:ftr xmlns:wpc="http://schemas.microsoft.com/office/word/2010/wordprocessingCanvas" xmlns:cx="http://schemas.microsoft.com/office/drawing/2014/chartex" xmlns:cx1="http://schemas.microsoft.com/office/drawing/2015/9/8/chartex" xmlns:cx2="http://schemas.microsoft.com/office/drawing/2015/10/21/chartex" xmlns:cx3="http://schemas.microsoft.com/office/drawing/2016/5/9/chartex" xmlns:cx4="http://schemas.microsoft.com/office/drawing/2016/5/10/chartex" xmlns:cx5="http://schemas.microsoft.com/office/drawing/2016/5/11/chartex" xmlns:cx6="http://schemas.microsoft.com/office/drawing/2016/5/12/chartex" xmlns:cx7="http://schemas.microsoft.com/office/drawing/2016/5/13/chartex" xmlns:cx8="http://schemas.microsoft.com/office/drawing/2016/5/14/chartex" xmlns:mc="http://schemas.openxmlformats.org/markup-compatibility/2006" xmlns:aink="http://schemas.microsoft.com/office/drawing/2016/ink" xmlns:am3d="http://schemas.microsoft.com/office/drawing/2017/model3d" xmlns:o="urn:schemas-microsoft-com:office:office" xmlns:r="http://schemas.openxmlformats.org/officeDocument/2006/relationships" xmlns:m="http://schemas.openxmlformats.org/officeDocument/2006/math" xmlns:v="urn:schemas-microsoft-com:vml" xmlns:wp14="http://schemas.microsoft.com/office/word/2010/wordprocessingDrawing" xmlns:wp="http://schemas.openxmlformats.org/drawingml/2006/wordprocessingDrawing" xmlns:w10="urn:schemas-microsoft-com:office:word" xmlns:w="http://schemas.openxmlformats.org/wordprocessingml/2006/main" xmlns:w14="http://schemas.microsoft.com/office/word/2010/wordml" xmlns:w15="http://schemas.microsoft.com/office/word/2012/wordml" xmlns:w16cex="http://schemas.microsoft.com/office/word/2018/wordml/cex" xmlns:w16cid="http://schemas.microsoft.com/office/word/2016/wordml/cid" xmlns:w16="http://schemas.microsoft.com/office/word/2018/wordml" xmlns:w16sdtdh="http://schemas.microsoft.com/office/word/2020/wordml/sdtdatahash" xmlns:w16se="http://schemas.microsoft.com/office/word/2015/wordml/symex" xmlns:wpg="http://schemas.microsoft.com/office/word/2010/wordprocessingGroup" xmlns:wpi="http://schemas.microsoft.com/office/word/2010/wordprocessingInk" xmlns:wne="http://schemas.microsoft.com/office/word/2006/wordml" xmlns:wps="http://schemas.microsoft.com/office/word/2010/wordprocessingShape" mc:Ignorable="w14 w15 w16se w16cid w16 w16cex w16sdtdh wp14">
+<w:ftr xmlns:wpc="http://schemas.microsoft.com/office/word/2010/wordprocessingCanvas" xmlns:cx="http://schemas.microsoft.com/office/drawing/2014/chartex" xmlns:cx1="http://schemas.microsoft.com/office/drawing/2015/9/8/chartex" xmlns:cx2="http://schemas.microsoft.com/office/drawing/2015/10/21/chartex" xmlns:cx3="http://schemas.microsoft.com/office/drawing/2016/5/9/chartex" xmlns:cx4="http://schemas.microsoft.com/office/drawing/2016/5/10/chartex" xmlns:cx5="http://schemas.microsoft.com/office/drawing/2016/5/11/chartex" xmlns:cx6="http://schemas.microsoft.com/office/drawing/2016/5/12/chartex" xmlns:cx7="http://schemas.microsoft.com/office/drawing/2016/5/13/chartex" xmlns:cx8="http://schemas.microsoft.com/office/drawing/2016/5/14/chartex" xmlns:mc="http://schemas.openxmlformats.org/markup-compatibility/2006" xmlns:aink="http://schemas.microsoft.com/office/drawing/2016/ink" xmlns:am3d="http://schemas.microsoft.com/office/drawing/2017/model3d" xmlns:o="urn:schemas-microsoft-com:office:office" xmlns:oel="http://schemas.microsoft.com/office/2019/extlst" xmlns:r="http://schemas.openxmlformats.org/officeDocument/2006/relationships" xmlns:m="http://schemas.openxmlformats.org/officeDocument/2006/math" xmlns:v="urn:schemas-microsoft-com:vml" xmlns:wp14="http://schemas.microsoft.com/office/word/2010/wordprocessingDrawing" xmlns:wp="http://schemas.openxmlformats.org/drawingml/2006/wordprocessingDrawing" xmlns:w10="urn:schemas-microsoft-com:office:word" xmlns:w="http://schemas.openxmlformats.org/wordprocessingml/2006/main" xmlns:w14="http://schemas.microsoft.com/office/word/2010/wordml" xmlns:w15="http://schemas.microsoft.com/office/word/2012/wordml" xmlns:w16cex="http://schemas.microsoft.com/office/word/2018/wordml/cex" xmlns:w16cid="http://schemas.microsoft.com/office/word/2016/wordml/cid" xmlns:w16="http://schemas.microsoft.com/office/word/2018/wordml" xmlns:w16du="http://schemas.microsoft.com/office/word/2023/wordml/word16du" xmlns:w16sdtdh="http://schemas.microsoft.com/office/word/2020/wordml/sdtdatahash" xmlns:w16sdtfl="http://schemas.microsoft.com/office/word/2024/wordml/sdtformatlock" xmlns:w16se="http://schemas.microsoft.com/office/word/2015/wordml/symex" xmlns:wpg="http://schemas.microsoft.com/office/word/2010/wordprocessingGroup" xmlns:wpi="http://schemas.microsoft.com/office/word/2010/wordprocessingInk" xmlns:wne="http://schemas.microsoft.com/office/word/2006/wordml" xmlns:wps="http://schemas.microsoft.com/office/word/2010/wordprocessingShape" mc:Ignorable="w14 w15 w16se w16cid w16 w16cex w16sdtdh w16sdtfl w16du wp14">
   <w:p>
     <w:r>
       <w:cr/>
@@ -15477,7 +17309,7 @@
 </file>
 
 <file path=word/footer4.xml><?xml version="1.0" encoding="utf-8"?>
-<w:ftr xmlns:wpc="http://schemas.microsoft.com/office/word/2010/wordprocessingCanvas" xmlns:cx="http://schemas.microsoft.com/office/drawing/2014/chartex" xmlns:cx1="http://schemas.microsoft.com/office/drawing/2015/9/8/chartex" xmlns:cx2="http://schemas.microsoft.com/office/drawing/2015/10/21/chartex" xmlns:cx3="http://schemas.microsoft.com/office/drawing/2016/5/9/chartex" xmlns:cx4="http://schemas.microsoft.com/office/drawing/2016/5/10/chartex" xmlns:cx5="http://schemas.microsoft.com/office/drawing/2016/5/11/chartex" xmlns:cx6="http://schemas.microsoft.com/office/drawing/2016/5/12/chartex" xmlns:cx7="http://schemas.microsoft.com/office/drawing/2016/5/13/chartex" xmlns:cx8="http://schemas.microsoft.com/office/drawing/2016/5/14/chartex" xmlns:mc="http://schemas.openxmlformats.org/markup-compatibility/2006" xmlns:aink="http://schemas.microsoft.com/office/drawing/2016/ink" xmlns:am3d="http://schemas.microsoft.com/office/drawing/2017/model3d" xmlns:o="urn:schemas-microsoft-com:office:office" xmlns:r="http://schemas.openxmlformats.org/officeDocument/2006/relationships" xmlns:m="http://schemas.openxmlformats.org/officeDocument/2006/math" xmlns:v="urn:schemas-microsoft-com:vml" xmlns:wp14="http://schemas.microsoft.com/office/word/2010/wordprocessingDrawing" xmlns:wp="http://schemas.openxmlformats.org/drawingml/2006/wordprocessingDrawing" xmlns:w10="urn:schemas-microsoft-com:office:word" xmlns:w="http://schemas.openxmlformats.org/wordprocessingml/2006/main" xmlns:w14="http://schemas.microsoft.com/office/word/2010/wordml" xmlns:w15="http://schemas.microsoft.com/office/word/2012/wordml" xmlns:w16cex="http://schemas.microsoft.com/office/word/2018/wordml/cex" xmlns:w16cid="http://schemas.microsoft.com/office/word/2016/wordml/cid" xmlns:w16="http://schemas.microsoft.com/office/word/2018/wordml" xmlns:w16sdtdh="http://schemas.microsoft.com/office/word/2020/wordml/sdtdatahash" xmlns:w16se="http://schemas.microsoft.com/office/word/2015/wordml/symex" xmlns:wpg="http://schemas.microsoft.com/office/word/2010/wordprocessingGroup" xmlns:wpi="http://schemas.microsoft.com/office/word/2010/wordprocessingInk" xmlns:wne="http://schemas.microsoft.com/office/word/2006/wordml" xmlns:wps="http://schemas.microsoft.com/office/word/2010/wordprocessingShape" mc:Ignorable="w14 w15 w16se w16cid w16 w16cex w16sdtdh wp14">
+<w:ftr xmlns:wpc="http://schemas.microsoft.com/office/word/2010/wordprocessingCanvas" xmlns:cx="http://schemas.microsoft.com/office/drawing/2014/chartex" xmlns:cx1="http://schemas.microsoft.com/office/drawing/2015/9/8/chartex" xmlns:cx2="http://schemas.microsoft.com/office/drawing/2015/10/21/chartex" xmlns:cx3="http://schemas.microsoft.com/office/drawing/2016/5/9/chartex" xmlns:cx4="http://schemas.microsoft.com/office/drawing/2016/5/10/chartex" xmlns:cx5="http://schemas.microsoft.com/office/drawing/2016/5/11/chartex" xmlns:cx6="http://schemas.microsoft.com/office/drawing/2016/5/12/chartex" xmlns:cx7="http://schemas.microsoft.com/office/drawing/2016/5/13/chartex" xmlns:cx8="http://schemas.microsoft.com/office/drawing/2016/5/14/chartex" xmlns:mc="http://schemas.openxmlformats.org/markup-compatibility/2006" xmlns:aink="http://schemas.microsoft.com/office/drawing/2016/ink" xmlns:am3d="http://schemas.microsoft.com/office/drawing/2017/model3d" xmlns:o="urn:schemas-microsoft-com:office:office" xmlns:oel="http://schemas.microsoft.com/office/2019/extlst" xmlns:r="http://schemas.openxmlformats.org/officeDocument/2006/relationships" xmlns:m="http://schemas.openxmlformats.org/officeDocument/2006/math" xmlns:v="urn:schemas-microsoft-com:vml" xmlns:wp14="http://schemas.microsoft.com/office/word/2010/wordprocessingDrawing" xmlns:wp="http://schemas.openxmlformats.org/drawingml/2006/wordprocessingDrawing" xmlns:w10="urn:schemas-microsoft-com:office:word" xmlns:w="http://schemas.openxmlformats.org/wordprocessingml/2006/main" xmlns:w14="http://schemas.microsoft.com/office/word/2010/wordml" xmlns:w15="http://schemas.microsoft.com/office/word/2012/wordml" xmlns:w16cex="http://schemas.microsoft.com/office/word/2018/wordml/cex" xmlns:w16cid="http://schemas.microsoft.com/office/word/2016/wordml/cid" xmlns:w16="http://schemas.microsoft.com/office/word/2018/wordml" xmlns:w16du="http://schemas.microsoft.com/office/word/2023/wordml/word16du" xmlns:w16sdtdh="http://schemas.microsoft.com/office/word/2020/wordml/sdtdatahash" xmlns:w16sdtfl="http://schemas.microsoft.com/office/word/2024/wordml/sdtformatlock" xmlns:w16se="http://schemas.microsoft.com/office/word/2015/wordml/symex" xmlns:wpg="http://schemas.microsoft.com/office/word/2010/wordprocessingGroup" xmlns:wpi="http://schemas.microsoft.com/office/word/2010/wordprocessingInk" xmlns:wne="http://schemas.microsoft.com/office/word/2006/wordml" xmlns:wps="http://schemas.microsoft.com/office/word/2010/wordprocessingShape" mc:Ignorable="w14 w15 w16se w16cid w16 w16cex w16sdtdh w16sdtfl w16du wp14">
   <w:p>
     <w:pPr>
       <w:pStyle w:val="Footer"/>
@@ -15488,7 +17320,7 @@
 </file>
 
 <file path=word/footnotes.xml><?xml version="1.0" encoding="utf-8"?>
-<w:footnotes xmlns:wpc="http://schemas.microsoft.com/office/word/2010/wordprocessingCanvas" xmlns:cx="http://schemas.microsoft.com/office/drawing/2014/chartex" xmlns:cx1="http://schemas.microsoft.com/office/drawing/2015/9/8/chartex" xmlns:cx2="http://schemas.microsoft.com/office/drawing/2015/10/21/chartex" xmlns:cx3="http://schemas.microsoft.com/office/drawing/2016/5/9/chartex" xmlns:cx4="http://schemas.microsoft.com/office/drawing/2016/5/10/chartex" xmlns:cx5="http://schemas.microsoft.com/office/drawing/2016/5/11/chartex" xmlns:cx6="http://schemas.microsoft.com/office/drawing/2016/5/12/chartex" xmlns:cx7="http://schemas.microsoft.com/office/drawing/2016/5/13/chartex" xmlns:cx8="http://schemas.microsoft.com/office/drawing/2016/5/14/chartex" xmlns:mc="http://schemas.openxmlformats.org/markup-compatibility/2006" xmlns:aink="http://schemas.microsoft.com/office/drawing/2016/ink" xmlns:am3d="http://schemas.microsoft.com/office/drawing/2017/model3d" xmlns:o="urn:schemas-microsoft-com:office:office" xmlns:r="http://schemas.openxmlformats.org/officeDocument/2006/relationships" xmlns:m="http://schemas.openxmlformats.org/officeDocument/2006/math" xmlns:v="urn:schemas-microsoft-com:vml" xmlns:wp14="http://schemas.microsoft.com/office/word/2010/wordprocessingDrawing" xmlns:wp="http://schemas.openxmlformats.org/drawingml/2006/wordprocessingDrawing" xmlns:w10="urn:schemas-microsoft-com:office:word" xmlns:w="http://schemas.openxmlformats.org/wordprocessingml/2006/main" xmlns:w14="http://schemas.microsoft.com/office/word/2010/wordml" xmlns:w15="http://schemas.microsoft.com/office/word/2012/wordml" xmlns:w16cex="http://schemas.microsoft.com/office/word/2018/wordml/cex" xmlns:w16cid="http://schemas.microsoft.com/office/word/2016/wordml/cid" xmlns:w16="http://schemas.microsoft.com/office/word/2018/wordml" xmlns:w16sdtdh="http://schemas.microsoft.com/office/word/2020/wordml/sdtdatahash" xmlns:w16se="http://schemas.microsoft.com/office/word/2015/wordml/symex" xmlns:wpg="http://schemas.microsoft.com/office/word/2010/wordprocessingGroup" xmlns:wpi="http://schemas.microsoft.com/office/word/2010/wordprocessingInk" xmlns:wne="http://schemas.microsoft.com/office/word/2006/wordml" xmlns:wps="http://schemas.microsoft.com/office/word/2010/wordprocessingShape" mc:Ignorable="w14 w15 w16se w16cid w16 w16cex w16sdtdh wp14">
+<w:footnotes xmlns:wpc="http://schemas.microsoft.com/office/word/2010/wordprocessingCanvas" xmlns:cx="http://schemas.microsoft.com/office/drawing/2014/chartex" xmlns:cx1="http://schemas.microsoft.com/office/drawing/2015/9/8/chartex" xmlns:cx2="http://schemas.microsoft.com/office/drawing/2015/10/21/chartex" xmlns:cx3="http://schemas.microsoft.com/office/drawing/2016/5/9/chartex" xmlns:cx4="http://schemas.microsoft.com/office/drawing/2016/5/10/chartex" xmlns:cx5="http://schemas.microsoft.com/office/drawing/2016/5/11/chartex" xmlns:cx6="http://schemas.microsoft.com/office/drawing/2016/5/12/chartex" xmlns:cx7="http://schemas.microsoft.com/office/drawing/2016/5/13/chartex" xmlns:cx8="http://schemas.microsoft.com/office/drawing/2016/5/14/chartex" xmlns:mc="http://schemas.openxmlformats.org/markup-compatibility/2006" xmlns:aink="http://schemas.microsoft.com/office/drawing/2016/ink" xmlns:am3d="http://schemas.microsoft.com/office/drawing/2017/model3d" xmlns:o="urn:schemas-microsoft-com:office:office" xmlns:oel="http://schemas.microsoft.com/office/2019/extlst" xmlns:r="http://schemas.openxmlformats.org/officeDocument/2006/relationships" xmlns:m="http://schemas.openxmlformats.org/officeDocument/2006/math" xmlns:v="urn:schemas-microsoft-com:vml" xmlns:wp14="http://schemas.microsoft.com/office/word/2010/wordprocessingDrawing" xmlns:wp="http://schemas.openxmlformats.org/drawingml/2006/wordprocessingDrawing" xmlns:w10="urn:schemas-microsoft-com:office:word" xmlns:w="http://schemas.openxmlformats.org/wordprocessingml/2006/main" xmlns:w14="http://schemas.microsoft.com/office/word/2010/wordml" xmlns:w15="http://schemas.microsoft.com/office/word/2012/wordml" xmlns:w16cex="http://schemas.microsoft.com/office/word/2018/wordml/cex" xmlns:w16cid="http://schemas.microsoft.com/office/word/2016/wordml/cid" xmlns:w16="http://schemas.microsoft.com/office/word/2018/wordml" xmlns:w16du="http://schemas.microsoft.com/office/word/2023/wordml/word16du" xmlns:w16sdtdh="http://schemas.microsoft.com/office/word/2020/wordml/sdtdatahash" xmlns:w16sdtfl="http://schemas.microsoft.com/office/word/2024/wordml/sdtformatlock" xmlns:w16se="http://schemas.microsoft.com/office/word/2015/wordml/symex" xmlns:wpg="http://schemas.microsoft.com/office/word/2010/wordprocessingGroup" xmlns:wpi="http://schemas.microsoft.com/office/word/2010/wordprocessingInk" xmlns:wne="http://schemas.microsoft.com/office/word/2006/wordml" xmlns:wps="http://schemas.microsoft.com/office/word/2010/wordprocessingShape" mc:Ignorable="w14 w15 w16se w16cid w16 w16cex w16sdtdh w16sdtfl w16du wp14">
   <w:footnote w:type="separator" w:id="-1">
     <w:p>
       <w:r>
@@ -15507,7 +17339,7 @@
 </file>
 
 <file path=word/header1.xml><?xml version="1.0" encoding="utf-8"?>
-<w:hdr xmlns:wpc="http://schemas.microsoft.com/office/word/2010/wordprocessingCanvas" xmlns:cx="http://schemas.microsoft.com/office/drawing/2014/chartex" xmlns:cx1="http://schemas.microsoft.com/office/drawing/2015/9/8/chartex" xmlns:cx2="http://schemas.microsoft.com/office/drawing/2015/10/21/chartex" xmlns:cx3="http://schemas.microsoft.com/office/drawing/2016/5/9/chartex" xmlns:cx4="http://schemas.microsoft.com/office/drawing/2016/5/10/chartex" xmlns:cx5="http://schemas.microsoft.com/office/drawing/2016/5/11/chartex" xmlns:cx6="http://schemas.microsoft.com/office/drawing/2016/5/12/chartex" xmlns:cx7="http://schemas.microsoft.com/office/drawing/2016/5/13/chartex" xmlns:cx8="http://schemas.microsoft.com/office/drawing/2016/5/14/chartex" xmlns:mc="http://schemas.openxmlformats.org/markup-compatibility/2006" xmlns:aink="http://schemas.microsoft.com/office/drawing/2016/ink" xmlns:am3d="http://schemas.microsoft.com/office/drawing/2017/model3d" xmlns:o="urn:schemas-microsoft-com:office:office" xmlns:r="http://schemas.openxmlformats.org/officeDocument/2006/relationships" xmlns:m="http://schemas.openxmlformats.org/officeDocument/2006/math" xmlns:v="urn:schemas-microsoft-com:vml" xmlns:wp14="http://schemas.microsoft.com/office/word/2010/wordprocessingDrawing" xmlns:wp="http://schemas.openxmlformats.org/drawingml/2006/wordprocessingDrawing" xmlns:w10="urn:schemas-microsoft-com:office:word" xmlns:w="http://schemas.openxmlformats.org/wordprocessingml/2006/main" xmlns:w14="http://schemas.microsoft.com/office/word/2010/wordml" xmlns:w15="http://schemas.microsoft.com/office/word/2012/wordml" xmlns:w16cex="http://schemas.microsoft.com/office/word/2018/wordml/cex" xmlns:w16cid="http://schemas.microsoft.com/office/word/2016/wordml/cid" xmlns:w16="http://schemas.microsoft.com/office/word/2018/wordml" xmlns:w16sdtdh="http://schemas.microsoft.com/office/word/2020/wordml/sdtdatahash" xmlns:w16se="http://schemas.microsoft.com/office/word/2015/wordml/symex" xmlns:wpg="http://schemas.microsoft.com/office/word/2010/wordprocessingGroup" xmlns:wpi="http://schemas.microsoft.com/office/word/2010/wordprocessingInk" xmlns:wne="http://schemas.microsoft.com/office/word/2006/wordml" xmlns:wps="http://schemas.microsoft.com/office/word/2010/wordprocessingShape" mc:Ignorable="w14 w15 w16se w16cid w16 w16cex w16sdtdh wp14">
+<w:hdr xmlns:wpc="http://schemas.microsoft.com/office/word/2010/wordprocessingCanvas" xmlns:cx="http://schemas.microsoft.com/office/drawing/2014/chartex" xmlns:cx1="http://schemas.microsoft.com/office/drawing/2015/9/8/chartex" xmlns:cx2="http://schemas.microsoft.com/office/drawing/2015/10/21/chartex" xmlns:cx3="http://schemas.microsoft.com/office/drawing/2016/5/9/chartex" xmlns:cx4="http://schemas.microsoft.com/office/drawing/2016/5/10/chartex" xmlns:cx5="http://schemas.microsoft.com/office/drawing/2016/5/11/chartex" xmlns:cx6="http://schemas.microsoft.com/office/drawing/2016/5/12/chartex" xmlns:cx7="http://schemas.microsoft.com/office/drawing/2016/5/13/chartex" xmlns:cx8="http://schemas.microsoft.com/office/drawing/2016/5/14/chartex" xmlns:mc="http://schemas.openxmlformats.org/markup-compatibility/2006" xmlns:aink="http://schemas.microsoft.com/office/drawing/2016/ink" xmlns:am3d="http://schemas.microsoft.com/office/drawing/2017/model3d" xmlns:o="urn:schemas-microsoft-com:office:office" xmlns:oel="http://schemas.microsoft.com/office/2019/extlst" xmlns:r="http://schemas.openxmlformats.org/officeDocument/2006/relationships" xmlns:m="http://schemas.openxmlformats.org/officeDocument/2006/math" xmlns:v="urn:schemas-microsoft-com:vml" xmlns:wp14="http://schemas.microsoft.com/office/word/2010/wordprocessingDrawing" xmlns:wp="http://schemas.openxmlformats.org/drawingml/2006/wordprocessingDrawing" xmlns:w10="urn:schemas-microsoft-com:office:word" xmlns:w="http://schemas.openxmlformats.org/wordprocessingml/2006/main" xmlns:w14="http://schemas.microsoft.com/office/word/2010/wordml" xmlns:w15="http://schemas.microsoft.com/office/word/2012/wordml" xmlns:w16cex="http://schemas.microsoft.com/office/word/2018/wordml/cex" xmlns:w16cid="http://schemas.microsoft.com/office/word/2016/wordml/cid" xmlns:w16="http://schemas.microsoft.com/office/word/2018/wordml" xmlns:w16du="http://schemas.microsoft.com/office/word/2023/wordml/word16du" xmlns:w16sdtdh="http://schemas.microsoft.com/office/word/2020/wordml/sdtdatahash" xmlns:w16sdtfl="http://schemas.microsoft.com/office/word/2024/wordml/sdtformatlock" xmlns:w16se="http://schemas.microsoft.com/office/word/2015/wordml/symex" xmlns:wpg="http://schemas.microsoft.com/office/word/2010/wordprocessingGroup" xmlns:wpi="http://schemas.microsoft.com/office/word/2010/wordprocessingInk" xmlns:wne="http://schemas.microsoft.com/office/word/2006/wordml" xmlns:wps="http://schemas.microsoft.com/office/word/2010/wordprocessingShape" mc:Ignorable="w14 w15 w16se w16cid w16 w16cex w16sdtdh w16sdtfl w16du wp14">
   <w:p>
     <w:pPr>
       <w:rPr>
@@ -15529,7 +17361,7 @@
 </file>
 
 <file path=word/header2.xml><?xml version="1.0" encoding="utf-8"?>
-<w:hdr xmlns:wpc="http://schemas.microsoft.com/office/word/2010/wordprocessingCanvas" xmlns:cx="http://schemas.microsoft.com/office/drawing/2014/chartex" xmlns:cx1="http://schemas.microsoft.com/office/drawing/2015/9/8/chartex" xmlns:cx2="http://schemas.microsoft.com/office/drawing/2015/10/21/chartex" xmlns:cx3="http://schemas.microsoft.com/office/drawing/2016/5/9/chartex" xmlns:cx4="http://schemas.microsoft.com/office/drawing/2016/5/10/chartex" xmlns:cx5="http://schemas.microsoft.com/office/drawing/2016/5/11/chartex" xmlns:cx6="http://schemas.microsoft.com/office/drawing/2016/5/12/chartex" xmlns:cx7="http://schemas.microsoft.com/office/drawing/2016/5/13/chartex" xmlns:cx8="http://schemas.microsoft.com/office/drawing/2016/5/14/chartex" xmlns:mc="http://schemas.openxmlformats.org/markup-compatibility/2006" xmlns:aink="http://schemas.microsoft.com/office/drawing/2016/ink" xmlns:am3d="http://schemas.microsoft.com/office/drawing/2017/model3d" xmlns:o="urn:schemas-microsoft-com:office:office" xmlns:r="http://schemas.openxmlformats.org/officeDocument/2006/relationships" xmlns:m="http://schemas.openxmlformats.org/officeDocument/2006/math" xmlns:v="urn:schemas-microsoft-com:vml" xmlns:wp14="http://schemas.microsoft.com/office/word/2010/wordprocessingDrawing" xmlns:wp="http://schemas.openxmlformats.org/drawingml/2006/wordprocessingDrawing" xmlns:w10="urn:schemas-microsoft-com:office:word" xmlns:w="http://schemas.openxmlformats.org/wordprocessingml/2006/main" xmlns:w14="http://schemas.microsoft.com/office/word/2010/wordml" xmlns:w15="http://schemas.microsoft.com/office/word/2012/wordml" xmlns:w16cex="http://schemas.microsoft.com/office/word/2018/wordml/cex" xmlns:w16cid="http://schemas.microsoft.com/office/word/2016/wordml/cid" xmlns:w16="http://schemas.microsoft.com/office/word/2018/wordml" xmlns:w16sdtdh="http://schemas.microsoft.com/office/word/2020/wordml/sdtdatahash" xmlns:w16se="http://schemas.microsoft.com/office/word/2015/wordml/symex" xmlns:wpg="http://schemas.microsoft.com/office/word/2010/wordprocessingGroup" xmlns:wpi="http://schemas.microsoft.com/office/word/2010/wordprocessingInk" xmlns:wne="http://schemas.microsoft.com/office/word/2006/wordml" xmlns:wps="http://schemas.microsoft.com/office/word/2010/wordprocessingShape" mc:Ignorable="w14 w15 w16se w16cid w16 w16cex w16sdtdh wp14">
+<w:hdr xmlns:wpc="http://schemas.microsoft.com/office/word/2010/wordprocessingCanvas" xmlns:cx="http://schemas.microsoft.com/office/drawing/2014/chartex" xmlns:cx1="http://schemas.microsoft.com/office/drawing/2015/9/8/chartex" xmlns:cx2="http://schemas.microsoft.com/office/drawing/2015/10/21/chartex" xmlns:cx3="http://schemas.microsoft.com/office/drawing/2016/5/9/chartex" xmlns:cx4="http://schemas.microsoft.com/office/drawing/2016/5/10/chartex" xmlns:cx5="http://schemas.microsoft.com/office/drawing/2016/5/11/chartex" xmlns:cx6="http://schemas.microsoft.com/office/drawing/2016/5/12/chartex" xmlns:cx7="http://schemas.microsoft.com/office/drawing/2016/5/13/chartex" xmlns:cx8="http://schemas.microsoft.com/office/drawing/2016/5/14/chartex" xmlns:mc="http://schemas.openxmlformats.org/markup-compatibility/2006" xmlns:aink="http://schemas.microsoft.com/office/drawing/2016/ink" xmlns:am3d="http://schemas.microsoft.com/office/drawing/2017/model3d" xmlns:o="urn:schemas-microsoft-com:office:office" xmlns:oel="http://schemas.microsoft.com/office/2019/extlst" xmlns:r="http://schemas.openxmlformats.org/officeDocument/2006/relationships" xmlns:m="http://schemas.openxmlformats.org/officeDocument/2006/math" xmlns:v="urn:schemas-microsoft-com:vml" xmlns:wp14="http://schemas.microsoft.com/office/word/2010/wordprocessingDrawing" xmlns:wp="http://schemas.openxmlformats.org/drawingml/2006/wordprocessingDrawing" xmlns:w10="urn:schemas-microsoft-com:office:word" xmlns:w="http://schemas.openxmlformats.org/wordprocessingml/2006/main" xmlns:w14="http://schemas.microsoft.com/office/word/2010/wordml" xmlns:w15="http://schemas.microsoft.com/office/word/2012/wordml" xmlns:w16cex="http://schemas.microsoft.com/office/word/2018/wordml/cex" xmlns:w16cid="http://schemas.microsoft.com/office/word/2016/wordml/cid" xmlns:w16="http://schemas.microsoft.com/office/word/2018/wordml" xmlns:w16du="http://schemas.microsoft.com/office/word/2023/wordml/word16du" xmlns:w16sdtdh="http://schemas.microsoft.com/office/word/2020/wordml/sdtdatahash" xmlns:w16sdtfl="http://schemas.microsoft.com/office/word/2024/wordml/sdtformatlock" xmlns:w16se="http://schemas.microsoft.com/office/word/2015/wordml/symex" xmlns:wpg="http://schemas.microsoft.com/office/word/2010/wordprocessingGroup" xmlns:wpi="http://schemas.microsoft.com/office/word/2010/wordprocessingInk" xmlns:wne="http://schemas.microsoft.com/office/word/2006/wordml" xmlns:wps="http://schemas.microsoft.com/office/word/2010/wordprocessingShape" mc:Ignorable="w14 w15 w16se w16cid w16 w16cex w16sdtdh w16sdtfl w16du wp14">
   <w:p>
     <w:pPr>
       <w:pStyle w:val="Header"/>
@@ -15549,7 +17381,7 @@
 </file>
 
 <file path=word/header3.xml><?xml version="1.0" encoding="utf-8"?>
-<w:hdr xmlns:wpc="http://schemas.microsoft.com/office/word/2010/wordprocessingCanvas" xmlns:cx="http://schemas.microsoft.com/office/drawing/2014/chartex" xmlns:cx1="http://schemas.microsoft.com/office/drawing/2015/9/8/chartex" xmlns:cx2="http://schemas.microsoft.com/office/drawing/2015/10/21/chartex" xmlns:cx3="http://schemas.microsoft.com/office/drawing/2016/5/9/chartex" xmlns:cx4="http://schemas.microsoft.com/office/drawing/2016/5/10/chartex" xmlns:cx5="http://schemas.microsoft.com/office/drawing/2016/5/11/chartex" xmlns:cx6="http://schemas.microsoft.com/office/drawing/2016/5/12/chartex" xmlns:cx7="http://schemas.microsoft.com/office/drawing/2016/5/13/chartex" xmlns:cx8="http://schemas.microsoft.com/office/drawing/2016/5/14/chartex" xmlns:mc="http://schemas.openxmlformats.org/markup-compatibility/2006" xmlns:aink="http://schemas.microsoft.com/office/drawing/2016/ink" xmlns:am3d="http://schemas.microsoft.com/office/drawing/2017/model3d" xmlns:o="urn:schemas-microsoft-com:office:office" xmlns:r="http://schemas.openxmlformats.org/officeDocument/2006/relationships" xmlns:m="http://schemas.openxmlformats.org/officeDocument/2006/math" xmlns:v="urn:schemas-microsoft-com:vml" xmlns:wp14="http://schemas.microsoft.com/office/word/2010/wordprocessingDrawing" xmlns:wp="http://schemas.openxmlformats.org/drawingml/2006/wordprocessingDrawing" xmlns:w10="urn:schemas-microsoft-com:office:word" xmlns:w="http://schemas.openxmlformats.org/wordprocessingml/2006/main" xmlns:w14="http://schemas.microsoft.com/office/word/2010/wordml" xmlns:w15="http://schemas.microsoft.com/office/word/2012/wordml" xmlns:w16cex="http://schemas.microsoft.com/office/word/2018/wordml/cex" xmlns:w16cid="http://schemas.microsoft.com/office/word/2016/wordml/cid" xmlns:w16="http://schemas.microsoft.com/office/word/2018/wordml" xmlns:w16sdtdh="http://schemas.microsoft.com/office/word/2020/wordml/sdtdatahash" xmlns:w16se="http://schemas.microsoft.com/office/word/2015/wordml/symex" xmlns:wpg="http://schemas.microsoft.com/office/word/2010/wordprocessingGroup" xmlns:wpi="http://schemas.microsoft.com/office/word/2010/wordprocessingInk" xmlns:wne="http://schemas.microsoft.com/office/word/2006/wordml" xmlns:wps="http://schemas.microsoft.com/office/word/2010/wordprocessingShape" mc:Ignorable="w14 w15 w16se w16cid w16 w16cex w16sdtdh wp14">
+<w:hdr xmlns:wpc="http://schemas.microsoft.com/office/word/2010/wordprocessingCanvas" xmlns:cx="http://schemas.microsoft.com/office/drawing/2014/chartex" xmlns:cx1="http://schemas.microsoft.com/office/drawing/2015/9/8/chartex" xmlns:cx2="http://schemas.microsoft.com/office/drawing/2015/10/21/chartex" xmlns:cx3="http://schemas.microsoft.com/office/drawing/2016/5/9/chartex" xmlns:cx4="http://schemas.microsoft.com/office/drawing/2016/5/10/chartex" xmlns:cx5="http://schemas.microsoft.com/office/drawing/2016/5/11/chartex" xmlns:cx6="http://schemas.microsoft.com/office/drawing/2016/5/12/chartex" xmlns:cx7="http://schemas.microsoft.com/office/drawing/2016/5/13/chartex" xmlns:cx8="http://schemas.microsoft.com/office/drawing/2016/5/14/chartex" xmlns:mc="http://schemas.openxmlformats.org/markup-compatibility/2006" xmlns:aink="http://schemas.microsoft.com/office/drawing/2016/ink" xmlns:am3d="http://schemas.microsoft.com/office/drawing/2017/model3d" xmlns:o="urn:schemas-microsoft-com:office:office" xmlns:oel="http://schemas.microsoft.com/office/2019/extlst" xmlns:r="http://schemas.openxmlformats.org/officeDocument/2006/relationships" xmlns:m="http://schemas.openxmlformats.org/officeDocument/2006/math" xmlns:v="urn:schemas-microsoft-com:vml" xmlns:wp14="http://schemas.microsoft.com/office/word/2010/wordprocessingDrawing" xmlns:wp="http://schemas.openxmlformats.org/drawingml/2006/wordprocessingDrawing" xmlns:w10="urn:schemas-microsoft-com:office:word" xmlns:w="http://schemas.openxmlformats.org/wordprocessingml/2006/main" xmlns:w14="http://schemas.microsoft.com/office/word/2010/wordml" xmlns:w15="http://schemas.microsoft.com/office/word/2012/wordml" xmlns:w16cex="http://schemas.microsoft.com/office/word/2018/wordml/cex" xmlns:w16cid="http://schemas.microsoft.com/office/word/2016/wordml/cid" xmlns:w16="http://schemas.microsoft.com/office/word/2018/wordml" xmlns:w16du="http://schemas.microsoft.com/office/word/2023/wordml/word16du" xmlns:w16sdtdh="http://schemas.microsoft.com/office/word/2020/wordml/sdtdatahash" xmlns:w16sdtfl="http://schemas.microsoft.com/office/word/2024/wordml/sdtformatlock" xmlns:w16se="http://schemas.microsoft.com/office/word/2015/wordml/symex" xmlns:wpg="http://schemas.microsoft.com/office/word/2010/wordprocessingGroup" xmlns:wpi="http://schemas.microsoft.com/office/word/2010/wordprocessingInk" xmlns:wne="http://schemas.microsoft.com/office/word/2006/wordml" xmlns:wps="http://schemas.microsoft.com/office/word/2010/wordprocessingShape" mc:Ignorable="w14 w15 w16se w16cid w16 w16cex w16sdtdh w16sdtfl w16du wp14">
   <w:p>
     <w:pPr>
       <w:pStyle w:val="BodyText"/>
@@ -15564,7 +17396,7 @@
 </file>
 
 <file path=word/numbering.xml><?xml version="1.0" encoding="utf-8"?>
-<w:numbering xmlns:wpc="http://schemas.microsoft.com/office/word/2010/wordprocessingCanvas" xmlns:cx="http://schemas.microsoft.com/office/drawing/2014/chartex" xmlns:cx1="http://schemas.microsoft.com/office/drawing/2015/9/8/chartex" xmlns:cx2="http://schemas.microsoft.com/office/drawing/2015/10/21/chartex" xmlns:cx3="http://schemas.microsoft.com/office/drawing/2016/5/9/chartex" xmlns:cx4="http://schemas.microsoft.com/office/drawing/2016/5/10/chartex" xmlns:cx5="http://schemas.microsoft.com/office/drawing/2016/5/11/chartex" xmlns:cx6="http://schemas.microsoft.com/office/drawing/2016/5/12/chartex" xmlns:cx7="http://schemas.microsoft.com/office/drawing/2016/5/13/chartex" xmlns:cx8="http://schemas.microsoft.com/office/drawing/2016/5/14/chartex" xmlns:mc="http://schemas.openxmlformats.org/markup-compatibility/2006" xmlns:aink="http://schemas.microsoft.com/office/drawing/2016/ink" xmlns:am3d="http://schemas.microsoft.com/office/drawing/2017/model3d" xmlns:o="urn:schemas-microsoft-com:office:office" xmlns:r="http://schemas.openxmlformats.org/officeDocument/2006/relationships" xmlns:m="http://schemas.openxmlformats.org/officeDocument/2006/math" xmlns:v="urn:schemas-microsoft-com:vml" xmlns:wp14="http://schemas.microsoft.com/office/word/2010/wordprocessingDrawing" xmlns:wp="http://schemas.openxmlformats.org/drawingml/2006/wordprocessingDrawing" xmlns:w10="urn:schemas-microsoft-com:office:word" xmlns:w="http://schemas.openxmlformats.org/wordprocessingml/2006/main" xmlns:w14="http://schemas.microsoft.com/office/word/2010/wordml" xmlns:w15="http://schemas.microsoft.com/office/word/2012/wordml" xmlns:w16cex="http://schemas.microsoft.com/office/word/2018/wordml/cex" xmlns:w16cid="http://schemas.microsoft.com/office/word/2016/wordml/cid" xmlns:w16="http://schemas.microsoft.com/office/word/2018/wordml" xmlns:w16sdtdh="http://schemas.microsoft.com/office/word/2020/wordml/sdtdatahash" xmlns:w16se="http://schemas.microsoft.com/office/word/2015/wordml/symex" xmlns:wpg="http://schemas.microsoft.com/office/word/2010/wordprocessingGroup" xmlns:wpi="http://schemas.microsoft.com/office/word/2010/wordprocessingInk" xmlns:wne="http://schemas.microsoft.com/office/word/2006/wordml" xmlns:wps="http://schemas.microsoft.com/office/word/2010/wordprocessingShape" mc:Ignorable="w14 w15 w16se w16cid w16 w16cex w16sdtdh wp14">
+<w:numbering xmlns:wpc="http://schemas.microsoft.com/office/word/2010/wordprocessingCanvas" xmlns:cx="http://schemas.microsoft.com/office/drawing/2014/chartex" xmlns:cx1="http://schemas.microsoft.com/office/drawing/2015/9/8/chartex" xmlns:cx2="http://schemas.microsoft.com/office/drawing/2015/10/21/chartex" xmlns:cx3="http://schemas.microsoft.com/office/drawing/2016/5/9/chartex" xmlns:cx4="http://schemas.microsoft.com/office/drawing/2016/5/10/chartex" xmlns:cx5="http://schemas.microsoft.com/office/drawing/2016/5/11/chartex" xmlns:cx6="http://schemas.microsoft.com/office/drawing/2016/5/12/chartex" xmlns:cx7="http://schemas.microsoft.com/office/drawing/2016/5/13/chartex" xmlns:cx8="http://schemas.microsoft.com/office/drawing/2016/5/14/chartex" xmlns:mc="http://schemas.openxmlformats.org/markup-compatibility/2006" xmlns:aink="http://schemas.microsoft.com/office/drawing/2016/ink" xmlns:am3d="http://schemas.microsoft.com/office/drawing/2017/model3d" xmlns:o="urn:schemas-microsoft-com:office:office" xmlns:oel="http://schemas.microsoft.com/office/2019/extlst" xmlns:r="http://schemas.openxmlformats.org/officeDocument/2006/relationships" xmlns:m="http://schemas.openxmlformats.org/officeDocument/2006/math" xmlns:v="urn:schemas-microsoft-com:vml" xmlns:wp14="http://schemas.microsoft.com/office/word/2010/wordprocessingDrawing" xmlns:wp="http://schemas.openxmlformats.org/drawingml/2006/wordprocessingDrawing" xmlns:w10="urn:schemas-microsoft-com:office:word" xmlns:w="http://schemas.openxmlformats.org/wordprocessingml/2006/main" xmlns:w14="http://schemas.microsoft.com/office/word/2010/wordml" xmlns:w15="http://schemas.microsoft.com/office/word/2012/wordml" xmlns:w16cex="http://schemas.microsoft.com/office/word/2018/wordml/cex" xmlns:w16cid="http://schemas.microsoft.com/office/word/2016/wordml/cid" xmlns:w16="http://schemas.microsoft.com/office/word/2018/wordml" xmlns:w16du="http://schemas.microsoft.com/office/word/2023/wordml/word16du" xmlns:w16sdtdh="http://schemas.microsoft.com/office/word/2020/wordml/sdtdatahash" xmlns:w16sdtfl="http://schemas.microsoft.com/office/word/2024/wordml/sdtformatlock" xmlns:w16se="http://schemas.microsoft.com/office/word/2015/wordml/symex" xmlns:wpg="http://schemas.microsoft.com/office/word/2010/wordprocessingGroup" xmlns:wpi="http://schemas.microsoft.com/office/word/2010/wordprocessingInk" xmlns:wne="http://schemas.microsoft.com/office/word/2006/wordml" xmlns:wps="http://schemas.microsoft.com/office/word/2010/wordprocessingShape" mc:Ignorable="w14 w15 w16se w16cid w16 w16cex w16sdtdh w16sdtfl w16du wp14">
   <w:abstractNum w:abstractNumId="0" w15:restartNumberingAfterBreak="0">
     <w:nsid w:val="00600036"/>
     <w:multiLevelType w:val="hybridMultilevel"/>
@@ -21286,160 +23118,160 @@
       </w:rPr>
     </w:lvl>
   </w:abstractNum>
-  <w:num w:numId="1">
+  <w:num w:numId="1" w16cid:durableId="822354186">
     <w:abstractNumId w:val="1"/>
   </w:num>
-  <w:num w:numId="2">
+  <w:num w:numId="2" w16cid:durableId="1351449010">
     <w:abstractNumId w:val="24"/>
   </w:num>
-  <w:num w:numId="3">
+  <w:num w:numId="3" w16cid:durableId="575167191">
     <w:abstractNumId w:val="36"/>
   </w:num>
-  <w:num w:numId="4">
+  <w:num w:numId="4" w16cid:durableId="1856068143">
     <w:abstractNumId w:val="48"/>
   </w:num>
-  <w:num w:numId="5">
+  <w:num w:numId="5" w16cid:durableId="190805364">
     <w:abstractNumId w:val="8"/>
   </w:num>
-  <w:num w:numId="6">
+  <w:num w:numId="6" w16cid:durableId="5134520">
     <w:abstractNumId w:val="37"/>
   </w:num>
-  <w:num w:numId="7">
+  <w:num w:numId="7" w16cid:durableId="321475230">
     <w:abstractNumId w:val="3"/>
   </w:num>
-  <w:num w:numId="8">
+  <w:num w:numId="8" w16cid:durableId="235093625">
     <w:abstractNumId w:val="15"/>
   </w:num>
-  <w:num w:numId="9">
+  <w:num w:numId="9" w16cid:durableId="1794251999">
     <w:abstractNumId w:val="20"/>
   </w:num>
-  <w:num w:numId="10">
+  <w:num w:numId="10" w16cid:durableId="1031415882">
     <w:abstractNumId w:val="9"/>
   </w:num>
-  <w:num w:numId="11">
+  <w:num w:numId="11" w16cid:durableId="1721056301">
     <w:abstractNumId w:val="13"/>
   </w:num>
-  <w:num w:numId="12">
+  <w:num w:numId="12" w16cid:durableId="329211694">
     <w:abstractNumId w:val="44"/>
   </w:num>
-  <w:num w:numId="13">
+  <w:num w:numId="13" w16cid:durableId="64181654">
     <w:abstractNumId w:val="18"/>
   </w:num>
-  <w:num w:numId="14">
+  <w:num w:numId="14" w16cid:durableId="1318001063">
     <w:abstractNumId w:val="22"/>
   </w:num>
-  <w:num w:numId="15">
+  <w:num w:numId="15" w16cid:durableId="629091078">
     <w:abstractNumId w:val="33"/>
   </w:num>
-  <w:num w:numId="16">
+  <w:num w:numId="16" w16cid:durableId="1362584409">
     <w:abstractNumId w:val="42"/>
   </w:num>
-  <w:num w:numId="17">
+  <w:num w:numId="17" w16cid:durableId="1051880284">
     <w:abstractNumId w:val="5"/>
   </w:num>
-  <w:num w:numId="18">
+  <w:num w:numId="18" w16cid:durableId="351330">
     <w:abstractNumId w:val="30"/>
   </w:num>
-  <w:num w:numId="19">
+  <w:num w:numId="19" w16cid:durableId="382095694">
     <w:abstractNumId w:val="34"/>
   </w:num>
-  <w:num w:numId="20">
+  <w:num w:numId="20" w16cid:durableId="566696099">
     <w:abstractNumId w:val="12"/>
   </w:num>
-  <w:num w:numId="21">
+  <w:num w:numId="21" w16cid:durableId="1227648459">
     <w:abstractNumId w:val="35"/>
   </w:num>
-  <w:num w:numId="22">
+  <w:num w:numId="22" w16cid:durableId="885676252">
     <w:abstractNumId w:val="0"/>
   </w:num>
-  <w:num w:numId="23">
+  <w:num w:numId="23" w16cid:durableId="1693721268">
     <w:abstractNumId w:val="26"/>
   </w:num>
-  <w:num w:numId="24">
+  <w:num w:numId="24" w16cid:durableId="594946092">
     <w:abstractNumId w:val="10"/>
   </w:num>
-  <w:num w:numId="25">
+  <w:num w:numId="25" w16cid:durableId="205533586">
     <w:abstractNumId w:val="32"/>
   </w:num>
-  <w:num w:numId="26">
+  <w:num w:numId="26" w16cid:durableId="1695837922">
     <w:abstractNumId w:val="41"/>
   </w:num>
-  <w:num w:numId="27">
+  <w:num w:numId="27" w16cid:durableId="678506580">
     <w:abstractNumId w:val="28"/>
   </w:num>
-  <w:num w:numId="28">
+  <w:num w:numId="28" w16cid:durableId="223565118">
     <w:abstractNumId w:val="45"/>
   </w:num>
-  <w:num w:numId="29">
+  <w:num w:numId="29" w16cid:durableId="1315834540">
     <w:abstractNumId w:val="43"/>
   </w:num>
-  <w:num w:numId="30">
+  <w:num w:numId="30" w16cid:durableId="1416437283">
     <w:abstractNumId w:val="47"/>
   </w:num>
-  <w:num w:numId="31">
+  <w:num w:numId="31" w16cid:durableId="631595681">
     <w:abstractNumId w:val="16"/>
   </w:num>
-  <w:num w:numId="32">
+  <w:num w:numId="32" w16cid:durableId="91439114">
     <w:abstractNumId w:val="6"/>
   </w:num>
-  <w:num w:numId="33">
+  <w:num w:numId="33" w16cid:durableId="798259357">
     <w:abstractNumId w:val="29"/>
   </w:num>
-  <w:num w:numId="34">
+  <w:num w:numId="34" w16cid:durableId="1702780370">
     <w:abstractNumId w:val="51"/>
   </w:num>
-  <w:num w:numId="35">
+  <w:num w:numId="35" w16cid:durableId="302390766">
     <w:abstractNumId w:val="40"/>
   </w:num>
-  <w:num w:numId="36">
+  <w:num w:numId="36" w16cid:durableId="296882304">
     <w:abstractNumId w:val="46"/>
   </w:num>
-  <w:num w:numId="37">
+  <w:num w:numId="37" w16cid:durableId="920260554">
     <w:abstractNumId w:val="7"/>
   </w:num>
-  <w:num w:numId="38">
+  <w:num w:numId="38" w16cid:durableId="2130974268">
     <w:abstractNumId w:val="31"/>
   </w:num>
-  <w:num w:numId="39">
+  <w:num w:numId="39" w16cid:durableId="57484860">
     <w:abstractNumId w:val="4"/>
   </w:num>
-  <w:num w:numId="40">
+  <w:num w:numId="40" w16cid:durableId="1710299720">
     <w:abstractNumId w:val="25"/>
   </w:num>
-  <w:num w:numId="41">
+  <w:num w:numId="41" w16cid:durableId="1715809700">
     <w:abstractNumId w:val="17"/>
   </w:num>
-  <w:num w:numId="42">
+  <w:num w:numId="42" w16cid:durableId="1635453000">
     <w:abstractNumId w:val="50"/>
   </w:num>
-  <w:num w:numId="43">
+  <w:num w:numId="43" w16cid:durableId="1519347740">
     <w:abstractNumId w:val="11"/>
   </w:num>
-  <w:num w:numId="44">
+  <w:num w:numId="44" w16cid:durableId="209730730">
     <w:abstractNumId w:val="23"/>
   </w:num>
-  <w:num w:numId="45">
+  <w:num w:numId="45" w16cid:durableId="48848768">
     <w:abstractNumId w:val="21"/>
   </w:num>
-  <w:num w:numId="46">
+  <w:num w:numId="46" w16cid:durableId="1926841246">
     <w:abstractNumId w:val="14"/>
   </w:num>
-  <w:num w:numId="47">
+  <w:num w:numId="47" w16cid:durableId="1669556424">
     <w:abstractNumId w:val="38"/>
   </w:num>
-  <w:num w:numId="48">
+  <w:num w:numId="48" w16cid:durableId="899361421">
     <w:abstractNumId w:val="2"/>
   </w:num>
-  <w:num w:numId="49">
+  <w:num w:numId="49" w16cid:durableId="938490526">
     <w:abstractNumId w:val="39"/>
   </w:num>
-  <w:num w:numId="50">
+  <w:num w:numId="50" w16cid:durableId="1383870532">
     <w:abstractNumId w:val="49"/>
   </w:num>
-  <w:num w:numId="51">
+  <w:num w:numId="51" w16cid:durableId="1097096979">
     <w:abstractNumId w:val="19"/>
   </w:num>
-  <w:num w:numId="52">
+  <w:num w:numId="52" w16cid:durableId="1393187514">
     <w:abstractNumId w:val="27"/>
   </w:num>
   <w:numIdMacAtCleanup w:val="42"/>
@@ -21447,7 +23279,7 @@
 </file>
 
 <file path=word/styles.xml><?xml version="1.0" encoding="utf-8"?>
-<w:styles xmlns:mc="http://schemas.openxmlformats.org/markup-compatibility/2006" xmlns:r="http://schemas.openxmlformats.org/officeDocument/2006/relationships" xmlns:w="http://schemas.openxmlformats.org/wordprocessingml/2006/main" xmlns:w14="http://schemas.microsoft.com/office/word/2010/wordml" xmlns:w15="http://schemas.microsoft.com/office/word/2012/wordml" xmlns:w16cex="http://schemas.microsoft.com/office/word/2018/wordml/cex" xmlns:w16cid="http://schemas.microsoft.com/office/word/2016/wordml/cid" xmlns:w16="http://schemas.microsoft.com/office/word/2018/wordml" xmlns:w16sdtdh="http://schemas.microsoft.com/office/word/2020/wordml/sdtdatahash" xmlns:w16se="http://schemas.microsoft.com/office/word/2015/wordml/symex" mc:Ignorable="w14 w15 w16se w16cid w16 w16cex w16sdtdh">
+<w:styles xmlns:mc="http://schemas.openxmlformats.org/markup-compatibility/2006" xmlns:r="http://schemas.openxmlformats.org/officeDocument/2006/relationships" xmlns:w="http://schemas.openxmlformats.org/wordprocessingml/2006/main" xmlns:w14="http://schemas.microsoft.com/office/word/2010/wordml" xmlns:w15="http://schemas.microsoft.com/office/word/2012/wordml" xmlns:w16cex="http://schemas.microsoft.com/office/word/2018/wordml/cex" xmlns:w16cid="http://schemas.microsoft.com/office/word/2016/wordml/cid" xmlns:w16="http://schemas.microsoft.com/office/word/2018/wordml" xmlns:w16du="http://schemas.microsoft.com/office/word/2023/wordml/word16du" xmlns:w16sdtdh="http://schemas.microsoft.com/office/word/2020/wordml/sdtdatahash" xmlns:w16sdtfl="http://schemas.microsoft.com/office/word/2024/wordml/sdtformatlock" xmlns:w16se="http://schemas.microsoft.com/office/word/2015/wordml/symex" mc:Ignorable="w14 w15 w16se w16cid w16 w16cex w16sdtdh w16sdtfl w16du">
   <w:docDefaults>
     <w:rPrDefault>
       <w:rPr>

</xml_diff>